<commit_message>
Update dossier technique and database.
</commit_message>
<xml_diff>
--- a/Dossier_conception_technique.docx
+++ b/Dossier_conception_technique.docx
@@ -36,7 +36,6 @@
                 <w:bCs/>
                 <w:sz w:val="40"/>
                 <w:szCs w:val="40"/>
-                <w:lang w:val="fr-FR"/>
               </w:rPr>
             </w:pPr>
             <w:r>
@@ -45,7 +44,6 @@
                 <w:bCs/>
                 <w:sz w:val="40"/>
                 <w:szCs w:val="40"/>
-                <w:lang w:val="fr-FR"/>
               </w:rPr>
               <w:t>OC Pizza</w:t>
             </w:r>
@@ -58,7 +56,6 @@
                 <w:bCs/>
                 <w:sz w:val="40"/>
                 <w:szCs w:val="40"/>
-                <w:lang w:val="fr-FR"/>
               </w:rPr>
             </w:pPr>
           </w:p>
@@ -70,7 +67,6 @@
                 <w:bCs/>
                 <w:sz w:val="40"/>
                 <w:szCs w:val="40"/>
-                <w:lang w:val="fr-FR"/>
               </w:rPr>
             </w:pPr>
             <w:r>
@@ -79,7 +75,6 @@
                 <w:bCs/>
                 <w:sz w:val="40"/>
                 <w:szCs w:val="40"/>
-                <w:lang w:val="fr-FR"/>
               </w:rPr>
               <w:t xml:space="preserve">Développement </w:t>
             </w:r>
@@ -92,7 +87,6 @@
                 <w:bCs/>
                 <w:sz w:val="40"/>
                 <w:szCs w:val="40"/>
-                <w:lang w:val="fr-FR"/>
               </w:rPr>
             </w:pPr>
             <w:r>
@@ -101,7 +95,6 @@
                 <w:bCs/>
                 <w:sz w:val="40"/>
                 <w:szCs w:val="40"/>
-                <w:lang w:val="fr-FR"/>
               </w:rPr>
               <w:t>D’un Système de Gestion</w:t>
             </w:r>
@@ -114,7 +107,6 @@
                 <w:bCs/>
                 <w:sz w:val="40"/>
                 <w:szCs w:val="40"/>
-                <w:lang w:val="fr-FR"/>
               </w:rPr>
             </w:pPr>
             <w:r>
@@ -123,7 +115,6 @@
                 <w:bCs/>
                 <w:sz w:val="40"/>
                 <w:szCs w:val="40"/>
-                <w:lang w:val="fr-FR"/>
               </w:rPr>
               <w:t>Des Opérations des Pizzérias OC Pizza</w:t>
             </w:r>
@@ -131,9 +122,6 @@
           <w:p>
             <w:pPr>
               <w:jc w:val="center"/>
-              <w:rPr>
-                <w:lang w:val="fr-FR"/>
-              </w:rPr>
             </w:pPr>
           </w:p>
           <w:p>
@@ -142,7 +130,6 @@
               <w:rPr>
                 <w:sz w:val="28"/>
                 <w:szCs w:val="28"/>
-                <w:lang w:val="fr-FR"/>
               </w:rPr>
             </w:pPr>
             <w:r>
@@ -153,18 +140,12 @@
               <w:fldChar w:fldCharType="begin"/>
             </w:r>
             <w:r>
-              <w:rPr>
-                <w:lang w:val="fr-FR"/>
-              </w:rPr>
               <w:instrText>TITLE</w:instrText>
             </w:r>
             <w:r>
               <w:fldChar w:fldCharType="separate"/>
             </w:r>
             <w:r>
-              <w:rPr>
-                <w:lang w:val="fr-FR"/>
-              </w:rPr>
               <w:t>Dossier de conception technique</w:t>
             </w:r>
             <w:r>
@@ -174,9 +155,6 @@
           <w:p>
             <w:pPr>
               <w:jc w:val="center"/>
-              <w:rPr>
-                <w:lang w:val="fr-FR"/>
-              </w:rPr>
             </w:pPr>
           </w:p>
           <w:p>
@@ -209,14 +187,12 @@
               <w:rPr>
                 <w:b/>
                 <w:bCs/>
-                <w:lang w:val="fr-FR"/>
               </w:rPr>
             </w:pPr>
             <w:r>
               <w:rPr>
                 <w:b/>
                 <w:bCs/>
-                <w:lang w:val="fr-FR"/>
               </w:rPr>
               <w:t>Auteur</w:t>
             </w:r>
@@ -224,20 +200,11 @@
           <w:p>
             <w:pPr>
               <w:jc w:val="right"/>
-              <w:rPr>
-                <w:lang w:val="fr-FR"/>
-              </w:rPr>
             </w:pPr>
             <w:r>
-              <w:rPr>
-                <w:lang w:val="fr-FR"/>
-              </w:rPr>
               <w:t>Fabrice Jaou</w:t>
             </w:r>
             <w:r>
-              <w:rPr>
-                <w:lang w:val="fr-FR"/>
-              </w:rPr>
               <w:t>ën</w:t>
             </w:r>
           </w:p>
@@ -247,14 +214,12 @@
               <w:rPr>
                 <w:i/>
                 <w:iCs/>
-                <w:lang w:val="fr-FR"/>
               </w:rPr>
             </w:pPr>
             <w:r>
               <w:rPr>
                 <w:i/>
                 <w:iCs/>
-                <w:lang w:val="fr-FR"/>
               </w:rPr>
               <w:t>Stagiaire OC Pizza</w:t>
             </w:r>
@@ -262,20 +227,8 @@
         </w:tc>
       </w:tr>
     </w:tbl>
-    <w:p>
-      <w:pPr>
-        <w:rPr>
-          <w:lang w:val="fr-FR"/>
-        </w:rPr>
-      </w:pPr>
-    </w:p>
-    <w:p>
-      <w:pPr>
-        <w:rPr>
-          <w:lang w:val="fr-FR"/>
-        </w:rPr>
-      </w:pPr>
-    </w:p>
+    <w:p/>
+    <w:p/>
     <w:p>
       <w:pPr>
         <w:pStyle w:val="TitreTR"/>
@@ -3600,21 +3553,7 @@
           <w:rFonts w:eastAsia="DejaVu Sans" w:cs="DejaVu Sans"/>
           <w:lang w:val="fr-FR"/>
         </w:rPr>
-        <w:t xml:space="preserve">lasses liées au </w:t>
-      </w:r>
-      <w:r>
-        <w:rPr>
-          <w:rFonts w:eastAsia="DejaVu Sans" w:cs="DejaVu Sans"/>
-          <w:lang w:val="fr-FR"/>
-        </w:rPr>
-        <w:t>Product</w:t>
-      </w:r>
-      <w:r>
-        <w:rPr>
-          <w:rFonts w:eastAsia="DejaVu Sans" w:cs="DejaVu Sans"/>
-          <w:lang w:val="fr-FR"/>
-        </w:rPr>
-        <w:t xml:space="preserve"> (Package </w:t>
+        <w:t xml:space="preserve">lasses liées au Product (Package </w:t>
       </w:r>
       <w:proofErr w:type="spellStart"/>
       <w:r>
@@ -4409,6 +4348,13 @@
         </w:rPr>
         <w:t xml:space="preserve"> Nginx </w:t>
       </w:r>
+      <w:r>
+        <w:rPr>
+          <w:b/>
+          <w:bCs/>
+        </w:rPr>
+        <w:t>1.18.8</w:t>
+      </w:r>
     </w:p>
     <w:p>
       <w:pPr>
@@ -4839,6 +4785,9 @@
     <w:p>
       <w:pPr>
         <w:pStyle w:val="Corpsdetexte"/>
+        <w:rPr>
+          <w:lang w:val="fr-FR"/>
+        </w:rPr>
       </w:pPr>
       <w:r>
         <w:rPr>
@@ -4866,13 +4815,11 @@
         </w:rPr>
         <w:br/>
       </w:r>
-      <w:proofErr w:type="spellStart"/>
-      <w:r>
-        <w:t>Composant</w:t>
-      </w:r>
-      <w:proofErr w:type="spellEnd"/>
-      <w:r>
-        <w:t xml:space="preserve"> Product Management</w:t>
+      <w:r>
+        <w:rPr>
+          <w:lang w:val="fr-FR"/>
+        </w:rPr>
+        <w:t>Composant Product Management</w:t>
       </w:r>
     </w:p>
     <w:p>
@@ -5190,58 +5137,107 @@
       </w:r>
       <w:proofErr w:type="spellEnd"/>
       <w:r>
-        <w:t xml:space="preserve"> de Base de </w:t>
-      </w:r>
-      <w:proofErr w:type="spellStart"/>
-      <w:r>
-        <w:t>données</w:t>
+        <w:t xml:space="preserve"> </w:t>
       </w:r>
       <w:bookmarkEnd w:id="11"/>
-      <w:proofErr w:type="spellEnd"/>
-    </w:p>
-    <w:p>
-      <w:pPr>
-        <w:pStyle w:val="Corpsdetexte"/>
-      </w:pPr>
-      <w:r>
-        <w:t>Description</w:t>
-      </w:r>
-    </w:p>
-    <w:p>
-      <w:pPr>
-        <w:pStyle w:val="Corpsdetexte"/>
-        <w:rPr>
-          <w:lang w:val="fr-FR"/>
-        </w:rPr>
-      </w:pPr>
-      <w:r>
-        <w:rPr>
-          <w:lang w:val="fr-FR"/>
-        </w:rPr>
-        <w:t>Caractéristiques techniques (</w:t>
-      </w:r>
-      <w:proofErr w:type="gramStart"/>
-      <w:r>
-        <w:rPr>
-          <w:lang w:val="fr-FR"/>
-        </w:rPr>
-        <w:t>ex:</w:t>
-      </w:r>
-      <w:proofErr w:type="gramEnd"/>
-      <w:r>
-        <w:rPr>
-          <w:lang w:val="fr-FR"/>
-        </w:rPr>
-        <w:t xml:space="preserve"> Serveur Linux Debian Jessie + PostgreSQL 9.6…)</w:t>
-      </w:r>
-    </w:p>
-    <w:p>
-      <w:pPr>
-        <w:pStyle w:val="Corpsdetexte"/>
-      </w:pPr>
-      <w:proofErr w:type="spellStart"/>
-      <w:r>
-        <w:t>Informations</w:t>
+      <w:r>
+        <w:t>MySQL</w:t>
+      </w:r>
+    </w:p>
+    <w:p>
+      <w:pPr>
+        <w:pStyle w:val="Corpsdetexte"/>
+      </w:pPr>
+      <w:r>
+        <w:t>MySQL 8.0.19</w:t>
+      </w:r>
+    </w:p>
+    <w:p>
+      <w:pPr>
+        <w:pStyle w:val="Corpsdetexte"/>
+        <w:rPr>
+          <w:lang w:val="fr-FR"/>
+        </w:rPr>
+      </w:pPr>
+      <w:r>
+        <w:rPr>
+          <w:lang w:val="fr-FR"/>
+        </w:rPr>
+        <w:t>Caractéristiques techniques</w:t>
+      </w:r>
+      <w:r>
+        <w:rPr>
+          <w:lang w:val="fr-FR"/>
+        </w:rPr>
+        <w:t xml:space="preserve"> : </w:t>
+      </w:r>
+      <w:r>
+        <w:rPr>
+          <w:lang w:val="fr-FR"/>
+        </w:rPr>
+        <w:t>Hébergement privé pour s’assurer de l’utilisation des fonctionnalités de MySQL 8.0 (OVH est sur MySQL 5.7)</w:t>
+      </w:r>
+    </w:p>
+    <w:p>
+      <w:pPr>
+        <w:pStyle w:val="Corpsdetexte"/>
+        <w:rPr>
+          <w:lang w:val="fr-FR"/>
+        </w:rPr>
+      </w:pPr>
+      <w:r>
+        <w:rPr>
+          <w:lang w:val="fr-FR"/>
+        </w:rPr>
+        <w:t>Faire une partition des données</w:t>
+      </w:r>
+      <w:r>
+        <w:rPr>
+          <w:lang w:val="fr-FR"/>
+        </w:rPr>
+        <w:t xml:space="preserve"> clients </w:t>
+      </w:r>
+      <w:r>
+        <w:rPr>
+          <w:lang w:val="fr-FR"/>
+        </w:rPr>
+        <w:t xml:space="preserve">et </w:t>
+      </w:r>
+      <w:r>
+        <w:rPr>
+          <w:lang w:val="fr-FR"/>
+        </w:rPr>
+        <w:t>des données busin</w:t>
+      </w:r>
+      <w:r>
+        <w:rPr>
+          <w:lang w:val="fr-FR"/>
+        </w:rPr>
+        <w:t>ess.</w:t>
+      </w:r>
+    </w:p>
+    <w:p>
+      <w:pPr>
+        <w:pStyle w:val="Corpsdetexte"/>
+        <w:rPr>
+          <w:lang w:val="fr-FR"/>
+        </w:rPr>
+      </w:pPr>
+      <w:r>
+        <w:rPr>
+          <w:lang w:val="fr-FR"/>
+        </w:rPr>
+        <w:t>Intégrer la sécurité des authentifications.</w:t>
+      </w:r>
+    </w:p>
+    <w:p>
+      <w:pPr>
+        <w:pStyle w:val="Titre2"/>
+      </w:pPr>
+      <w:bookmarkStart w:id="12" w:name="_Toc43038865"/>
+      <w:proofErr w:type="spellStart"/>
+      <w:r>
+        <w:t>Serveur</w:t>
       </w:r>
       <w:proofErr w:type="spellEnd"/>
       <w:r>
@@ -5249,42 +5245,123 @@
       </w:r>
       <w:proofErr w:type="spellStart"/>
       <w:r>
-        <w:t>importantes</w:t>
-      </w:r>
-      <w:proofErr w:type="spellEnd"/>
-      <w:r>
-        <w:t xml:space="preserve"> / points </w:t>
-      </w:r>
-      <w:proofErr w:type="spellStart"/>
-      <w:r>
-        <w:t>particuliers</w:t>
-      </w:r>
-      <w:proofErr w:type="spellEnd"/>
+        <w:t>Gu</w:t>
+      </w:r>
+      <w:r>
+        <w:t>nicorn</w:t>
+      </w:r>
+      <w:bookmarkEnd w:id="12"/>
+      <w:proofErr w:type="spellEnd"/>
+    </w:p>
+    <w:p>
+      <w:pPr>
+        <w:pStyle w:val="Corpsdetexte"/>
+        <w:spacing w:after="0"/>
+        <w:jc w:val="left"/>
+        <w:rPr>
+          <w:lang w:val="fr-FR"/>
+        </w:rPr>
+      </w:pPr>
+      <w:proofErr w:type="spellStart"/>
+      <w:r>
+        <w:rPr>
+          <w:lang w:val="fr-FR"/>
+        </w:rPr>
+        <w:t>Gunicorn</w:t>
+      </w:r>
+      <w:proofErr w:type="spellEnd"/>
+      <w:r>
+        <w:rPr>
+          <w:lang w:val="fr-FR"/>
+        </w:rPr>
+        <w:t xml:space="preserve"> 20.0.4</w:t>
+      </w:r>
+    </w:p>
+    <w:p>
+      <w:pPr>
+        <w:pStyle w:val="Corpsdetexte"/>
+        <w:spacing w:after="0"/>
+        <w:jc w:val="left"/>
+        <w:rPr>
+          <w:lang w:val="fr-FR"/>
+        </w:rPr>
+      </w:pPr>
+      <w:r>
+        <w:rPr>
+          <w:lang w:val="fr-FR"/>
+        </w:rPr>
+        <w:t>Déployer également Django comme WSGI.</w:t>
+      </w:r>
+    </w:p>
+    <w:p>
+      <w:pPr>
+        <w:pStyle w:val="Corpsdetexte"/>
+        <w:spacing w:after="0"/>
+        <w:jc w:val="left"/>
+        <w:rPr>
+          <w:lang w:val="fr-FR"/>
+        </w:rPr>
+      </w:pPr>
+      <w:r>
+        <w:rPr>
+          <w:lang w:val="fr-FR"/>
+        </w:rPr>
+        <w:t xml:space="preserve">Installation recommandée avec </w:t>
+      </w:r>
+      <w:proofErr w:type="spellStart"/>
+      <w:r>
+        <w:rPr>
+          <w:lang w:val="fr-FR"/>
+        </w:rPr>
+        <w:t>N</w:t>
+      </w:r>
+      <w:r>
+        <w:rPr>
+          <w:lang w:val="fr-FR"/>
+        </w:rPr>
+        <w:t>ginx</w:t>
+      </w:r>
+      <w:proofErr w:type="spellEnd"/>
+      <w:r>
+        <w:rPr>
+          <w:lang w:val="fr-FR"/>
+        </w:rPr>
+        <w:t>.</w:t>
+      </w:r>
+    </w:p>
+    <w:p>
+      <w:pPr>
+        <w:pStyle w:val="Corpsdetexte"/>
+        <w:rPr>
+          <w:lang w:val="fr-FR"/>
+        </w:rPr>
+      </w:pPr>
+    </w:p>
+    <w:p>
+      <w:pPr>
+        <w:pStyle w:val="Corpsdetexte"/>
+        <w:rPr>
+          <w:lang w:val="fr-FR"/>
+        </w:rPr>
+      </w:pPr>
     </w:p>
     <w:p>
       <w:pPr>
         <w:pStyle w:val="Titre2"/>
       </w:pPr>
-      <w:bookmarkStart w:id="12" w:name="_Toc43038865"/>
-      <w:proofErr w:type="spellStart"/>
-      <w:r>
+      <w:bookmarkStart w:id="13" w:name="_Toc43038866"/>
+      <w:proofErr w:type="spellStart"/>
+      <w:r>
+        <w:lastRenderedPageBreak/>
         <w:t>Serveur</w:t>
       </w:r>
       <w:proofErr w:type="spellEnd"/>
       <w:r>
         <w:t xml:space="preserve"> </w:t>
       </w:r>
-      <w:r>
-        <w:t>Unicorn</w:t>
-      </w:r>
-      <w:bookmarkEnd w:id="12"/>
-    </w:p>
-    <w:p>
-      <w:pPr>
-        <w:pStyle w:val="Corpsdetexte"/>
-      </w:pPr>
-      <w:r>
-        <w:t>...</w:t>
+      <w:bookmarkEnd w:id="13"/>
+      <w:r>
+        <w:t>Nginx</w:t>
       </w:r>
     </w:p>
     <w:p>
@@ -5307,49 +5384,74 @@
       <w:pPr>
         <w:pStyle w:val="Titre2"/>
       </w:pPr>
-      <w:bookmarkStart w:id="13" w:name="_Toc43038866"/>
       <w:proofErr w:type="spellStart"/>
       <w:r>
         <w:t>Serveur</w:t>
       </w:r>
       <w:proofErr w:type="spellEnd"/>
       <w:r>
-        <w:t xml:space="preserve"> Unicorn</w:t>
-      </w:r>
-      <w:bookmarkEnd w:id="13"/>
-    </w:p>
-    <w:p>
-      <w:pPr>
-        <w:pStyle w:val="Corpsdetexte"/>
-        <w:rPr>
-          <w:lang w:val="fr-FR"/>
-        </w:rPr>
-      </w:pPr>
-    </w:p>
-    <w:p>
-      <w:pPr>
-        <w:pStyle w:val="Corpsdetexte"/>
-        <w:rPr>
-          <w:lang w:val="fr-FR"/>
-        </w:rPr>
-      </w:pPr>
-    </w:p>
-    <w:p>
-      <w:pPr>
-        <w:pStyle w:val="Corpsdetexte"/>
-      </w:pPr>
-      <w:r>
-        <w:t>…</w:t>
-      </w:r>
-    </w:p>
-    <w:p>
-      <w:pPr>
-        <w:pStyle w:val="Corpsdetexte"/>
-      </w:pPr>
-    </w:p>
-    <w:p>
-      <w:pPr>
-        <w:pStyle w:val="Corpsdetexte"/>
+        <w:t xml:space="preserve"> </w:t>
+      </w:r>
+      <w:r>
+        <w:t>GIS</w:t>
+      </w:r>
+    </w:p>
+    <w:p>
+      <w:pPr>
+        <w:pStyle w:val="Corpsdetexte"/>
+        <w:rPr>
+          <w:lang w:val="fr-FR"/>
+        </w:rPr>
+      </w:pPr>
+      <w:r>
+        <w:rPr>
+          <w:lang w:val="fr-FR"/>
+        </w:rPr>
+        <w:t xml:space="preserve">Utiliser Google </w:t>
+      </w:r>
+      <w:proofErr w:type="spellStart"/>
+      <w:r>
+        <w:rPr>
+          <w:lang w:val="fr-FR"/>
+        </w:rPr>
+        <w:t>Maps</w:t>
+      </w:r>
+      <w:proofErr w:type="spellEnd"/>
+      <w:r>
+        <w:rPr>
+          <w:lang w:val="fr-FR"/>
+        </w:rPr>
+        <w:t xml:space="preserve"> Web Services et son AP</w:t>
+      </w:r>
+      <w:r>
+        <w:rPr>
+          <w:lang w:val="fr-FR"/>
+        </w:rPr>
+        <w:t>I.</w:t>
+      </w:r>
+    </w:p>
+    <w:p>
+      <w:pPr>
+        <w:pStyle w:val="Corpsdetexte"/>
+        <w:rPr>
+          <w:lang w:val="fr-FR"/>
+        </w:rPr>
+      </w:pPr>
+    </w:p>
+    <w:p>
+      <w:pPr>
+        <w:pStyle w:val="Corpsdetexte"/>
+        <w:rPr>
+          <w:lang w:val="fr-FR"/>
+        </w:rPr>
+      </w:pPr>
+    </w:p>
+    <w:p>
+      <w:pPr>
+        <w:pStyle w:val="Corpsdetexte"/>
+        <w:rPr>
+          <w:lang w:val="fr-FR"/>
+        </w:rPr>
       </w:pPr>
     </w:p>
     <w:p>
@@ -5416,7 +5518,28 @@
                 <w:b/>
                 <w:bCs/>
               </w:rPr>
-              <w:t>amortissments</w:t>
+              <w:t>A</w:t>
+            </w:r>
+            <w:r>
+              <w:rPr>
+                <w:b/>
+                <w:bCs/>
+              </w:rPr>
+              <w:t>mortiss</w:t>
+            </w:r>
+            <w:r>
+              <w:rPr>
+                <w:b/>
+                <w:bCs/>
+              </w:rPr>
+              <w:t>e</w:t>
+            </w:r>
+            <w:r>
+              <w:rPr>
+                <w:b/>
+                <w:bCs/>
+              </w:rPr>
+              <w:t>ments</w:t>
             </w:r>
             <w:proofErr w:type="spellEnd"/>
           </w:p>
@@ -5428,6 +5551,216 @@
               <w:top w:val="single" w:sz="2" w:space="0" w:color="000000"/>
               <w:left w:val="single" w:sz="2" w:space="0" w:color="000000"/>
               <w:bottom w:val="single" w:sz="2" w:space="0" w:color="000000"/>
+              <w:right w:val="single" w:sz="2" w:space="0" w:color="000000"/>
+            </w:tcBorders>
+            <w:shd w:val="clear" w:color="auto" w:fill="auto"/>
+            <w:tcMar>
+              <w:left w:w="54" w:type="dxa"/>
+            </w:tcMar>
+          </w:tcPr>
+          <w:p>
+            <w:r>
+              <w:rPr>
+                <w:rFonts w:ascii="Open Sans" w:eastAsia="Source Han Sans CN Regular" w:hAnsi="Open Sans" w:cs="Lohit Devanagari"/>
+                <w:sz w:val="22"/>
+                <w:lang w:eastAsia="zh-CN" w:bidi="hi-IN"/>
+              </w:rPr>
+              <w:t>E</w:t>
+            </w:r>
+            <w:r>
+              <w:rPr>
+                <w:rFonts w:ascii="Open Sans" w:eastAsia="Source Han Sans CN Regular" w:hAnsi="Open Sans" w:cs="Lohit Devanagari"/>
+                <w:sz w:val="22"/>
+                <w:lang w:eastAsia="zh-CN" w:bidi="hi-IN"/>
+              </w:rPr>
+              <w:t>xtinction graduelle d'une dette</w:t>
+            </w:r>
+            <w:r>
+              <w:rPr>
+                <w:rFonts w:ascii="Open Sans" w:eastAsia="Source Han Sans CN Regular" w:hAnsi="Open Sans" w:cs="Lohit Devanagari"/>
+                <w:sz w:val="22"/>
+                <w:lang w:eastAsia="zh-CN" w:bidi="hi-IN"/>
+              </w:rPr>
+              <w:t xml:space="preserve">. Tous les </w:t>
+            </w:r>
+            <w:r>
+              <w:rPr>
+                <w:rFonts w:ascii="Open Sans" w:eastAsia="Source Han Sans CN Regular" w:hAnsi="Open Sans" w:cs="Lohit Devanagari"/>
+                <w:sz w:val="22"/>
+                <w:lang w:eastAsia="zh-CN" w:bidi="hi-IN"/>
+              </w:rPr>
+              <w:t>biens</w:t>
+            </w:r>
+            <w:r>
+              <w:rPr>
+                <w:rFonts w:ascii="Open Sans" w:eastAsia="Source Han Sans CN Regular" w:hAnsi="Open Sans" w:cs="Lohit Devanagari"/>
+                <w:sz w:val="22"/>
+                <w:lang w:eastAsia="zh-CN" w:bidi="hi-IN"/>
+              </w:rPr>
+              <w:t xml:space="preserve"> d’une valeur s</w:t>
+            </w:r>
+            <w:r>
+              <w:rPr>
+                <w:rFonts w:ascii="Open Sans" w:eastAsia="Source Han Sans CN Regular" w:hAnsi="Open Sans" w:cs="Lohit Devanagari"/>
+                <w:sz w:val="22"/>
+                <w:lang w:eastAsia="zh-CN" w:bidi="hi-IN"/>
+              </w:rPr>
+              <w:t>upérieure à 500€ doivent être listés.</w:t>
+            </w:r>
+          </w:p>
+        </w:tc>
+      </w:tr>
+      <w:tr>
+        <w:tc>
+          <w:tcPr>
+            <w:tcW w:w="2099" w:type="dxa"/>
+            <w:tcBorders>
+              <w:left w:val="single" w:sz="2" w:space="0" w:color="000000"/>
+            </w:tcBorders>
+            <w:shd w:val="clear" w:color="auto" w:fill="auto"/>
+            <w:tcMar>
+              <w:left w:w="54" w:type="dxa"/>
+            </w:tcMar>
+          </w:tcPr>
+          <w:p>
+            <w:pPr>
+              <w:pStyle w:val="Contenudetableau"/>
+              <w:jc w:val="both"/>
+              <w:rPr>
+                <w:b/>
+                <w:bCs/>
+              </w:rPr>
+            </w:pPr>
+            <w:proofErr w:type="spellStart"/>
+            <w:r>
+              <w:rPr>
+                <w:b/>
+                <w:bCs/>
+              </w:rPr>
+              <w:t>Mercuriale</w:t>
+            </w:r>
+            <w:proofErr w:type="spellEnd"/>
+          </w:p>
+        </w:tc>
+        <w:tc>
+          <w:tcPr>
+            <w:tcW w:w="7767" w:type="dxa"/>
+            <w:tcBorders>
+              <w:left w:val="single" w:sz="2" w:space="0" w:color="000000"/>
+              <w:right w:val="single" w:sz="2" w:space="0" w:color="000000"/>
+            </w:tcBorders>
+            <w:shd w:val="clear" w:color="auto" w:fill="auto"/>
+            <w:tcMar>
+              <w:left w:w="54" w:type="dxa"/>
+            </w:tcMar>
+          </w:tcPr>
+          <w:p>
+            <w:pPr>
+              <w:pStyle w:val="Contenudetableau"/>
+              <w:jc w:val="both"/>
+              <w:rPr>
+                <w:lang w:val="fr-FR"/>
+              </w:rPr>
+            </w:pPr>
+            <w:r>
+              <w:rPr>
+                <w:lang w:val="fr-FR"/>
+              </w:rPr>
+              <w:t xml:space="preserve">Liste des produits référencés dans </w:t>
+            </w:r>
+            <w:r>
+              <w:rPr>
+                <w:lang w:val="fr-FR"/>
+              </w:rPr>
+              <w:t>un restaurant.</w:t>
+            </w:r>
+          </w:p>
+        </w:tc>
+      </w:tr>
+      <w:tr>
+        <w:tc>
+          <w:tcPr>
+            <w:tcW w:w="2099" w:type="dxa"/>
+            <w:tcBorders>
+              <w:left w:val="single" w:sz="2" w:space="0" w:color="000000"/>
+            </w:tcBorders>
+            <w:shd w:val="clear" w:color="auto" w:fill="auto"/>
+            <w:tcMar>
+              <w:left w:w="54" w:type="dxa"/>
+            </w:tcMar>
+          </w:tcPr>
+          <w:p>
+            <w:pPr>
+              <w:pStyle w:val="Contenudetableau"/>
+              <w:jc w:val="both"/>
+              <w:rPr>
+                <w:b/>
+                <w:bCs/>
+              </w:rPr>
+            </w:pPr>
+            <w:r>
+              <w:rPr>
+                <w:b/>
+                <w:bCs/>
+              </w:rPr>
+              <w:t>WSGI</w:t>
+            </w:r>
+          </w:p>
+        </w:tc>
+        <w:tc>
+          <w:tcPr>
+            <w:tcW w:w="7767" w:type="dxa"/>
+            <w:tcBorders>
+              <w:left w:val="single" w:sz="2" w:space="0" w:color="000000"/>
+              <w:right w:val="single" w:sz="2" w:space="0" w:color="000000"/>
+            </w:tcBorders>
+            <w:shd w:val="clear" w:color="auto" w:fill="auto"/>
+            <w:tcMar>
+              <w:left w:w="54" w:type="dxa"/>
+            </w:tcMar>
+          </w:tcPr>
+          <w:p>
+            <w:pPr>
+              <w:pStyle w:val="Contenudetableau"/>
+              <w:jc w:val="both"/>
+            </w:pPr>
+            <w:r>
+              <w:t>Web Server Gateway Interface</w:t>
+            </w:r>
+            <w:r>
+              <w:t>.</w:t>
+            </w:r>
+          </w:p>
+        </w:tc>
+      </w:tr>
+      <w:tr>
+        <w:tc>
+          <w:tcPr>
+            <w:tcW w:w="2099" w:type="dxa"/>
+            <w:tcBorders>
+              <w:left w:val="single" w:sz="2" w:space="0" w:color="000000"/>
+            </w:tcBorders>
+            <w:shd w:val="clear" w:color="auto" w:fill="auto"/>
+            <w:tcMar>
+              <w:left w:w="54" w:type="dxa"/>
+            </w:tcMar>
+          </w:tcPr>
+          <w:p>
+            <w:pPr>
+              <w:pStyle w:val="Contenudetableau"/>
+              <w:jc w:val="both"/>
+              <w:rPr>
+                <w:b/>
+                <w:bCs/>
+              </w:rPr>
+            </w:pPr>
+          </w:p>
+        </w:tc>
+        <w:tc>
+          <w:tcPr>
+            <w:tcW w:w="7767" w:type="dxa"/>
+            <w:tcBorders>
+              <w:left w:val="single" w:sz="2" w:space="0" w:color="000000"/>
               <w:right w:val="single" w:sz="2" w:space="0" w:color="000000"/>
             </w:tcBorders>
             <w:shd w:val="clear" w:color="auto" w:fill="auto"/>
@@ -5539,6 +5872,11 @@
         <w:docPartUnique/>
       </w:docPartObj>
     </w:sdtPr>
+    <w:sdtEndPr>
+      <w:rPr>
+        <w:rStyle w:val="Numrodepage"/>
+      </w:rPr>
+    </w:sdtEndPr>
     <w:sdtContent>
       <w:p>
         <w:pPr>
@@ -5650,7 +5988,6 @@
               <w:rFonts w:ascii="DejaVu Sans" w:hAnsi="DejaVu Sans"/>
               <w:sz w:val="16"/>
               <w:szCs w:val="16"/>
-              <w:lang w:val="fr-FR"/>
             </w:rPr>
           </w:pPr>
           <w:r>
@@ -5659,7 +5996,6 @@
               <w:color w:val="363636"/>
               <w:sz w:val="18"/>
               <w:szCs w:val="18"/>
-              <w:lang w:val="fr-FR"/>
             </w:rPr>
             <w:t xml:space="preserve">1, Rue </w:t>
           </w:r>
@@ -5670,7 +6006,6 @@
               <w:color w:val="363636"/>
               <w:sz w:val="18"/>
               <w:szCs w:val="18"/>
-              <w:lang w:val="fr-FR"/>
             </w:rPr>
             <w:t>Montorgueil</w:t>
           </w:r>
@@ -5681,7 +6016,6 @@
               <w:color w:val="363636"/>
               <w:sz w:val="18"/>
               <w:szCs w:val="18"/>
-              <w:lang w:val="fr-FR"/>
             </w:rPr>
             <w:t xml:space="preserve">, Paris – </w:t>
           </w:r>
@@ -5691,7 +6025,6 @@
               <w:color w:val="363636"/>
               <w:sz w:val="18"/>
               <w:szCs w:val="18"/>
-              <w:lang w:val="fr-FR"/>
             </w:rPr>
             <w:t>01 02 03 04 05</w:t>
           </w:r>
@@ -5701,7 +6034,6 @@
               <w:color w:val="363636"/>
               <w:sz w:val="18"/>
               <w:szCs w:val="18"/>
-              <w:lang w:val="fr-FR"/>
             </w:rPr>
             <w:t xml:space="preserve"> – &lt;</w:t>
           </w:r>
@@ -5711,7 +6043,6 @@
               <w:color w:val="363636"/>
               <w:sz w:val="18"/>
               <w:szCs w:val="18"/>
-              <w:lang w:val="fr-FR"/>
             </w:rPr>
             <w:t>contact@itcd.com</w:t>
           </w:r>
@@ -5760,7 +6091,6 @@
               <w:color w:val="363636"/>
               <w:sz w:val="18"/>
               <w:szCs w:val="18"/>
-              <w:lang w:val="fr-FR"/>
             </w:rPr>
           </w:pPr>
           <w:r>
@@ -5769,7 +6099,6 @@
               <w:color w:val="363636"/>
               <w:sz w:val="18"/>
               <w:szCs w:val="18"/>
-              <w:lang w:val="fr-FR"/>
             </w:rPr>
             <w:t xml:space="preserve">S.A.R.L. au capital de 1 000,00 € enregistrée au RCS de </w:t>
           </w:r>
@@ -5779,7 +6108,6 @@
               <w:color w:val="363636"/>
               <w:sz w:val="18"/>
               <w:szCs w:val="18"/>
-              <w:lang w:val="fr-FR"/>
             </w:rPr>
             <w:t>Paris</w:t>
           </w:r>
@@ -5789,7 +6117,6 @@
               <w:color w:val="363636"/>
               <w:sz w:val="18"/>
               <w:szCs w:val="18"/>
-              <w:lang w:val="fr-FR"/>
             </w:rPr>
             <w:t xml:space="preserve"> – SIREN 999 999 999 – Code APE : 6202A</w:t>
           </w:r>
@@ -5808,6 +6135,11 @@
         <w:docPartUnique/>
       </w:docPartObj>
     </w:sdtPr>
+    <w:sdtEndPr>
+      <w:rPr>
+        <w:rStyle w:val="Numrodepage"/>
+      </w:rPr>
+    </w:sdtEndPr>
     <w:sdtContent>
       <w:p>
         <w:pPr>
@@ -5908,7 +6240,6 @@
               <w:color w:val="363636"/>
               <w:sz w:val="18"/>
               <w:szCs w:val="18"/>
-              <w:lang w:val="fr-FR"/>
             </w:rPr>
           </w:pPr>
         </w:p>
@@ -5920,7 +6251,6 @@
       <w:rPr>
         <w:sz w:val="4"/>
         <w:szCs w:val="4"/>
-        <w:lang w:val="fr-FR"/>
       </w:rPr>
     </w:pPr>
   </w:p>
@@ -6912,7 +7242,6 @@
     <w:lvl w:ilvl="8">
       <w:start w:val="1"/>
       <w:numFmt w:val="decimal"/>
-      <w:pStyle w:val="Accentuationforte"/>
       <w:lvlText w:val=" %1.%2.%3.%4.%5.%6.%7.%8.%9 "/>
       <w:lvlJc w:val="left"/>
       <w:pPr>
@@ -7597,12 +7926,10 @@
   <w:style w:type="paragraph" w:default="1" w:styleId="Normal">
     <w:name w:val="Normal"/>
     <w:qFormat/>
-    <w:pPr>
-      <w:widowControl w:val="0"/>
-    </w:pPr>
+    <w:rsid w:val="00BB0F2F"/>
     <w:rPr>
-      <w:rFonts w:ascii="Open Sans" w:hAnsi="Open Sans"/>
-      <w:sz w:val="22"/>
+      <w:rFonts w:ascii="Times New Roman" w:eastAsia="Times New Roman" w:hAnsi="Times New Roman" w:cs="Times New Roman"/>
+      <w:lang w:val="fr-FR" w:eastAsia="fr-FR" w:bidi="ar-SA"/>
     </w:rPr>
   </w:style>
   <w:style w:type="paragraph" w:styleId="Titre1">
@@ -7613,6 +7940,7 @@
     <w:qFormat/>
     <w:pPr>
       <w:pageBreakBefore/>
+      <w:widowControl w:val="0"/>
       <w:numPr>
         <w:numId w:val="8"/>
       </w:numPr>
@@ -7627,9 +7955,11 @@
       <w:outlineLvl w:val="0"/>
     </w:pPr>
     <w:rPr>
+      <w:rFonts w:ascii="Open Sans" w:eastAsia="Source Han Sans CN Regular" w:hAnsi="Open Sans" w:cs="Lohit Devanagari"/>
       <w:smallCaps/>
       <w:color w:val="FFFFFF"/>
       <w:sz w:val="52"/>
+      <w:lang w:val="en-GB" w:eastAsia="zh-CN" w:bidi="hi-IN"/>
     </w:rPr>
   </w:style>
   <w:style w:type="paragraph" w:styleId="Titre2">
@@ -7641,6 +7971,7 @@
     <w:qFormat/>
     <w:pPr>
       <w:keepNext/>
+      <w:widowControl w:val="0"/>
       <w:numPr>
         <w:ilvl w:val="1"/>
         <w:numId w:val="8"/>
@@ -7656,8 +7987,10 @@
       <w:outlineLvl w:val="1"/>
     </w:pPr>
     <w:rPr>
+      <w:rFonts w:ascii="Open Sans" w:eastAsia="Source Han Sans CN Regular" w:hAnsi="Open Sans" w:cs="Lohit Devanagari"/>
       <w:color w:val="4C4C4C"/>
       <w:sz w:val="28"/>
+      <w:lang w:val="en-GB" w:eastAsia="zh-CN" w:bidi="hi-IN"/>
     </w:rPr>
   </w:style>
   <w:style w:type="paragraph" w:styleId="Titre3">
@@ -7668,6 +8001,7 @@
     <w:unhideWhenUsed/>
     <w:qFormat/>
     <w:pPr>
+      <w:widowControl w:val="0"/>
       <w:numPr>
         <w:ilvl w:val="2"/>
         <w:numId w:val="8"/>
@@ -7676,9 +8010,11 @@
       <w:outlineLvl w:val="2"/>
     </w:pPr>
     <w:rPr>
+      <w:rFonts w:ascii="Open Sans" w:eastAsia="Source Han Sans CN Regular" w:hAnsi="Open Sans" w:cs="Lohit Devanagari"/>
       <w:i/>
       <w:color w:val="4C4C4C"/>
       <w:sz w:val="28"/>
+      <w:lang w:val="en-GB" w:eastAsia="zh-CN" w:bidi="hi-IN"/>
     </w:rPr>
   </w:style>
   <w:style w:type="paragraph" w:styleId="Titre4">
@@ -7690,6 +8026,7 @@
     <w:qFormat/>
     <w:pPr>
       <w:keepNext/>
+      <w:widowControl w:val="0"/>
       <w:numPr>
         <w:ilvl w:val="3"/>
         <w:numId w:val="8"/>
@@ -7701,9 +8038,10 @@
       <w:outlineLvl w:val="3"/>
     </w:pPr>
     <w:rPr>
+      <w:rFonts w:ascii="Open Sans" w:eastAsia="Source Han Sans CN Regular" w:hAnsi="Open Sans" w:cs="Lohit Devanagari"/>
       <w:b/>
       <w:i/>
-      <w:sz w:val="24"/>
+      <w:lang w:val="en-GB" w:eastAsia="zh-CN" w:bidi="hi-IN"/>
     </w:rPr>
   </w:style>
   <w:style w:type="paragraph" w:styleId="Titre5">
@@ -7714,6 +8052,7 @@
     <w:unhideWhenUsed/>
     <w:qFormat/>
     <w:pPr>
+      <w:widowControl w:val="0"/>
       <w:numPr>
         <w:ilvl w:val="4"/>
         <w:numId w:val="8"/>
@@ -7724,11 +8063,12 @@
       <w:outlineLvl w:val="4"/>
     </w:pPr>
     <w:rPr>
-      <w:rFonts w:ascii="Droid Sans" w:hAnsi="Droid Sans"/>
+      <w:rFonts w:ascii="Droid Sans" w:eastAsia="Source Han Sans CN Regular" w:hAnsi="Droid Sans" w:cs="Lohit Devanagari"/>
       <w:bCs/>
       <w:i/>
       <w:sz w:val="34"/>
       <w:szCs w:val="20"/>
+      <w:lang w:val="en-GB" w:eastAsia="zh-CN" w:bidi="hi-IN"/>
     </w:rPr>
   </w:style>
   <w:style w:type="paragraph" w:styleId="Titre6">
@@ -7740,6 +8080,7 @@
     <w:unhideWhenUsed/>
     <w:qFormat/>
     <w:pPr>
+      <w:widowControl w:val="0"/>
       <w:numPr>
         <w:ilvl w:val="5"/>
         <w:numId w:val="8"/>
@@ -7747,10 +8088,12 @@
       <w:outlineLvl w:val="5"/>
     </w:pPr>
     <w:rPr>
+      <w:rFonts w:ascii="Open Sans" w:eastAsia="Source Han Sans CN Regular" w:hAnsi="Open Sans" w:cs="Lohit Devanagari"/>
       <w:b/>
       <w:bCs/>
       <w:sz w:val="30"/>
       <w:szCs w:val="18"/>
+      <w:lang w:val="en-GB" w:eastAsia="zh-CN" w:bidi="hi-IN"/>
     </w:rPr>
   </w:style>
   <w:style w:type="paragraph" w:styleId="Titre7">
@@ -7759,12 +8102,15 @@
     <w:next w:val="Corpsdetexte"/>
     <w:qFormat/>
     <w:pPr>
+      <w:widowControl w:val="0"/>
       <w:spacing w:before="60" w:after="60"/>
       <w:outlineLvl w:val="6"/>
     </w:pPr>
     <w:rPr>
+      <w:rFonts w:ascii="Open Sans" w:eastAsia="Source Han Sans CN Regular" w:hAnsi="Open Sans" w:cs="Lohit Devanagari"/>
       <w:sz w:val="32"/>
       <w:szCs w:val="19"/>
+      <w:lang w:val="en-GB" w:eastAsia="zh-CN" w:bidi="hi-IN"/>
     </w:rPr>
   </w:style>
   <w:style w:type="paragraph" w:styleId="Titre8">
@@ -7773,14 +8119,17 @@
     <w:next w:val="Corpsdetexte"/>
     <w:qFormat/>
     <w:pPr>
+      <w:widowControl w:val="0"/>
       <w:spacing w:before="60" w:after="60"/>
       <w:outlineLvl w:val="7"/>
     </w:pPr>
     <w:rPr>
+      <w:rFonts w:ascii="Open Sans" w:eastAsia="Source Han Sans CN Regular" w:hAnsi="Open Sans" w:cs="Lohit Devanagari"/>
       <w:i/>
       <w:iCs/>
       <w:sz w:val="32"/>
       <w:szCs w:val="19"/>
+      <w:lang w:val="en-GB" w:eastAsia="zh-CN" w:bidi="hi-IN"/>
     </w:rPr>
   </w:style>
   <w:style w:type="paragraph" w:styleId="Titre9">
@@ -7789,12 +8138,15 @@
     <w:next w:val="Corpsdetexte"/>
     <w:qFormat/>
     <w:pPr>
+      <w:widowControl w:val="0"/>
       <w:spacing w:before="60" w:after="60"/>
       <w:outlineLvl w:val="8"/>
     </w:pPr>
     <w:rPr>
+      <w:rFonts w:ascii="Open Sans" w:eastAsia="Source Han Sans CN Regular" w:hAnsi="Open Sans" w:cs="Lohit Devanagari"/>
       <w:sz w:val="30"/>
       <w:szCs w:val="18"/>
+      <w:lang w:val="en-GB" w:eastAsia="zh-CN" w:bidi="hi-IN"/>
     </w:rPr>
   </w:style>
   <w:style w:type="character" w:default="1" w:styleId="Policepardfaut">
@@ -7829,7 +8181,6 @@
     <w:rPr>
       <w:color w:val="000080"/>
       <w:u w:val="single"/>
-      <w:lang/>
     </w:rPr>
   </w:style>
   <w:style w:type="character" w:customStyle="1" w:styleId="Caractresdenumrotation">
@@ -7894,13 +8245,16 @@
     <w:uiPriority w:val="10"/>
     <w:qFormat/>
     <w:pPr>
+      <w:widowControl w:val="0"/>
       <w:jc w:val="center"/>
     </w:pPr>
     <w:rPr>
+      <w:rFonts w:ascii="Open Sans" w:eastAsia="Source Han Sans CN Regular" w:hAnsi="Open Sans" w:cs="Lohit Devanagari"/>
       <w:b/>
       <w:bCs/>
       <w:sz w:val="36"/>
       <w:szCs w:val="36"/>
+      <w:lang w:val="en-GB" w:eastAsia="zh-CN" w:bidi="hi-IN"/>
     </w:rPr>
   </w:style>
   <w:style w:type="paragraph" w:styleId="Corpsdetexte">
@@ -7908,9 +8262,15 @@
     <w:basedOn w:val="Normal"/>
     <w:link w:val="CorpsdetexteCar"/>
     <w:pPr>
+      <w:widowControl w:val="0"/>
       <w:spacing w:after="120"/>
       <w:jc w:val="both"/>
     </w:pPr>
+    <w:rPr>
+      <w:rFonts w:ascii="Open Sans" w:eastAsia="Source Han Sans CN Regular" w:hAnsi="Open Sans" w:cs="Lohit Devanagari"/>
+      <w:sz w:val="22"/>
+      <w:lang w:val="en-GB" w:eastAsia="zh-CN" w:bidi="hi-IN"/>
+    </w:rPr>
   </w:style>
   <w:style w:type="paragraph" w:styleId="Liste">
     <w:name w:val="List"/>
@@ -7921,13 +8281,15 @@
     <w:basedOn w:val="Normal"/>
     <w:qFormat/>
     <w:pPr>
+      <w:widowControl w:val="0"/>
       <w:suppressLineNumbers/>
       <w:spacing w:before="120" w:after="120"/>
     </w:pPr>
     <w:rPr>
+      <w:rFonts w:ascii="Open Sans" w:eastAsia="Source Han Sans CN Regular" w:hAnsi="Open Sans" w:cs="Lohit Devanagari"/>
       <w:i/>
       <w:iCs/>
-      <w:sz w:val="24"/>
+      <w:lang w:val="en-GB" w:eastAsia="zh-CN" w:bidi="hi-IN"/>
     </w:rPr>
   </w:style>
   <w:style w:type="paragraph" w:customStyle="1" w:styleId="Index">
@@ -7935,22 +8297,35 @@
     <w:basedOn w:val="Normal"/>
     <w:qFormat/>
     <w:pPr>
+      <w:widowControl w:val="0"/>
       <w:suppressLineNumbers/>
     </w:pPr>
+    <w:rPr>
+      <w:rFonts w:ascii="Open Sans" w:eastAsia="Source Han Sans CN Regular" w:hAnsi="Open Sans" w:cs="Lohit Devanagari"/>
+      <w:sz w:val="22"/>
+      <w:lang w:val="en-GB" w:eastAsia="zh-CN" w:bidi="hi-IN"/>
+    </w:rPr>
   </w:style>
   <w:style w:type="paragraph" w:customStyle="1" w:styleId="Contenudetableau">
     <w:name w:val="Contenu de tableau"/>
     <w:basedOn w:val="Normal"/>
     <w:qFormat/>
     <w:pPr>
+      <w:widowControl w:val="0"/>
       <w:suppressLineNumbers/>
     </w:pPr>
+    <w:rPr>
+      <w:rFonts w:ascii="Open Sans" w:eastAsia="Source Han Sans CN Regular" w:hAnsi="Open Sans" w:cs="Lohit Devanagari"/>
+      <w:sz w:val="22"/>
+      <w:lang w:val="en-GB" w:eastAsia="zh-CN" w:bidi="hi-IN"/>
+    </w:rPr>
   </w:style>
   <w:style w:type="paragraph" w:customStyle="1" w:styleId="En-ttegauche">
     <w:name w:val="En-tête gauche"/>
     <w:basedOn w:val="Normal"/>
     <w:qFormat/>
     <w:pPr>
+      <w:widowControl w:val="0"/>
       <w:tabs>
         <w:tab w:val="center" w:pos="4819"/>
         <w:tab w:val="right" w:pos="9638"/>
@@ -7959,21 +8334,28 @@
       <w:jc w:val="center"/>
     </w:pPr>
     <w:rPr>
-      <w:rFonts w:ascii="Harabara" w:hAnsi="Harabara"/>
+      <w:rFonts w:ascii="Harabara" w:eastAsia="Source Han Sans CN Regular" w:hAnsi="Harabara" w:cs="Lohit Devanagari"/>
       <w:b/>
       <w:sz w:val="80"/>
+      <w:lang w:val="en-GB" w:eastAsia="zh-CN" w:bidi="hi-IN"/>
     </w:rPr>
   </w:style>
   <w:style w:type="paragraph" w:styleId="Pieddepage">
     <w:name w:val="footer"/>
     <w:basedOn w:val="Normal"/>
     <w:pPr>
+      <w:widowControl w:val="0"/>
       <w:suppressLineNumbers/>
       <w:tabs>
         <w:tab w:val="center" w:pos="4819"/>
         <w:tab w:val="right" w:pos="9638"/>
       </w:tabs>
     </w:pPr>
+    <w:rPr>
+      <w:rFonts w:ascii="Open Sans" w:eastAsia="Source Han Sans CN Regular" w:hAnsi="Open Sans" w:cs="Lohit Devanagari"/>
+      <w:sz w:val="22"/>
+      <w:lang w:val="en-GB" w:eastAsia="zh-CN" w:bidi="hi-IN"/>
+    </w:rPr>
   </w:style>
   <w:style w:type="paragraph" w:customStyle="1" w:styleId="Titredetableau">
     <w:name w:val="Titre de tableau"/>
@@ -7991,6 +8373,7 @@
     <w:name w:val="header"/>
     <w:basedOn w:val="Normal"/>
     <w:pPr>
+      <w:widowControl w:val="0"/>
       <w:suppressLineNumbers/>
       <w:tabs>
         <w:tab w:val="center" w:pos="4819"/>
@@ -7998,22 +8381,27 @@
       </w:tabs>
     </w:pPr>
     <w:rPr>
-      <w:rFonts w:ascii="DejaVu Sans" w:hAnsi="DejaVu Sans"/>
+      <w:rFonts w:ascii="DejaVu Sans" w:eastAsia="Source Han Sans CN Regular" w:hAnsi="DejaVu Sans" w:cs="Lohit Devanagari"/>
       <w:b/>
       <w:color w:val="FF950E"/>
       <w:sz w:val="20"/>
+      <w:lang w:val="en-GB" w:eastAsia="zh-CN" w:bidi="hi-IN"/>
     </w:rPr>
   </w:style>
   <w:style w:type="paragraph" w:styleId="TitreTR">
     <w:name w:val="toa heading"/>
     <w:basedOn w:val="Normal"/>
     <w:pPr>
+      <w:widowControl w:val="0"/>
       <w:suppressLineNumbers/>
       <w:spacing w:after="283"/>
       <w:jc w:val="center"/>
     </w:pPr>
     <w:rPr>
+      <w:rFonts w:ascii="Open Sans" w:eastAsia="Source Han Sans CN Regular" w:hAnsi="Open Sans" w:cs="Lohit Devanagari"/>
       <w:smallCaps/>
+      <w:sz w:val="22"/>
+      <w:lang w:val="en-GB" w:eastAsia="zh-CN" w:bidi="hi-IN"/>
     </w:rPr>
   </w:style>
   <w:style w:type="paragraph" w:styleId="TM1">
@@ -8065,19 +8453,27 @@
     <w:basedOn w:val="Normal"/>
     <w:qFormat/>
     <w:pPr>
+      <w:widowControl w:val="0"/>
       <w:spacing w:line="360" w:lineRule="auto"/>
     </w:pPr>
     <w:rPr>
-      <w:rFonts w:ascii="Droid Sans" w:hAnsi="Droid Sans"/>
+      <w:rFonts w:ascii="Droid Sans" w:eastAsia="Source Han Sans CN Regular" w:hAnsi="Droid Sans" w:cs="Lohit Devanagari"/>
       <w:sz w:val="20"/>
+      <w:lang w:val="en-GB" w:eastAsia="zh-CN" w:bidi="hi-IN"/>
     </w:rPr>
   </w:style>
   <w:style w:type="paragraph" w:styleId="Salutations">
     <w:name w:val="Salutation"/>
     <w:basedOn w:val="Normal"/>
     <w:pPr>
+      <w:widowControl w:val="0"/>
       <w:suppressLineNumbers/>
     </w:pPr>
+    <w:rPr>
+      <w:rFonts w:ascii="Open Sans" w:eastAsia="Source Han Sans CN Regular" w:hAnsi="Open Sans" w:cs="Lohit Devanagari"/>
+      <w:sz w:val="22"/>
+      <w:lang w:val="en-GB" w:eastAsia="zh-CN" w:bidi="hi-IN"/>
+    </w:rPr>
   </w:style>
   <w:style w:type="paragraph" w:customStyle="1" w:styleId="Code">
     <w:name w:val="Code"/>
@@ -8110,6 +8506,7 @@
     <w:next w:val="Corpsdetexte"/>
     <w:qFormat/>
     <w:pPr>
+      <w:widowControl w:val="0"/>
       <w:numPr>
         <w:ilvl w:val="8"/>
         <w:numId w:val="1"/>
@@ -8117,18 +8514,26 @@
       <w:outlineLvl w:val="8"/>
     </w:pPr>
     <w:rPr>
+      <w:rFonts w:ascii="Open Sans" w:eastAsia="Source Han Sans CN Regular" w:hAnsi="Open Sans" w:cs="Lohit Devanagari"/>
       <w:b/>
       <w:bCs/>
       <w:sz w:val="30"/>
       <w:szCs w:val="18"/>
+      <w:lang w:val="en-GB" w:eastAsia="zh-CN" w:bidi="hi-IN"/>
     </w:rPr>
   </w:style>
   <w:style w:type="paragraph" w:styleId="Signature">
     <w:name w:val="Signature"/>
     <w:basedOn w:val="Normal"/>
     <w:pPr>
+      <w:widowControl w:val="0"/>
       <w:suppressLineNumbers/>
     </w:pPr>
+    <w:rPr>
+      <w:rFonts w:ascii="Open Sans" w:eastAsia="Source Han Sans CN Regular" w:hAnsi="Open Sans" w:cs="Lohit Devanagari"/>
+      <w:sz w:val="22"/>
+      <w:lang w:val="en-GB" w:eastAsia="zh-CN" w:bidi="hi-IN"/>
+    </w:rPr>
   </w:style>
   <w:style w:type="paragraph" w:customStyle="1" w:styleId="Retraitdeliste">
     <w:name w:val="Retrait de liste"/>
@@ -8146,10 +8551,14 @@
     <w:name w:val="Texte préformaté"/>
     <w:basedOn w:val="Normal"/>
     <w:qFormat/>
+    <w:pPr>
+      <w:widowControl w:val="0"/>
+    </w:pPr>
     <w:rPr>
       <w:rFonts w:ascii="Courier New" w:eastAsia="Courier New" w:hAnsi="Courier New" w:cs="Courier New"/>
       <w:sz w:val="20"/>
       <w:szCs w:val="20"/>
+      <w:lang w:val="en-GB" w:eastAsia="zh-CN" w:bidi="hi-IN"/>
     </w:rPr>
   </w:style>
   <w:style w:type="paragraph" w:customStyle="1" w:styleId="Default">
@@ -8157,12 +8566,13 @@
     <w:basedOn w:val="Normal"/>
     <w:qFormat/>
     <w:pPr>
+      <w:widowControl w:val="0"/>
       <w:autoSpaceDE w:val="0"/>
     </w:pPr>
     <w:rPr>
       <w:rFonts w:ascii="Helvetica 45 Light;Helvetica 45" w:eastAsia="Helvetica 45 Light;Helvetica 45" w:hAnsi="Helvetica 45 Light;Helvetica 45" w:cs="Helvetica 45 Light;Helvetica 45"/>
       <w:color w:val="000000"/>
-      <w:sz w:val="24"/>
+      <w:lang w:val="en-GB" w:eastAsia="zh-CN" w:bidi="hi-IN"/>
     </w:rPr>
   </w:style>
   <w:style w:type="paragraph" w:customStyle="1" w:styleId="Tableau">
@@ -8180,12 +8590,15 @@
     <w:basedOn w:val="Normal"/>
     <w:qFormat/>
     <w:pPr>
+      <w:widowControl w:val="0"/>
       <w:jc w:val="center"/>
     </w:pPr>
     <w:rPr>
-      <w:rFonts w:ascii="Arial" w:hAnsi="Arial" w:cs="Arial"/>
+      <w:rFonts w:ascii="Arial" w:eastAsia="Source Han Sans CN Regular" w:hAnsi="Arial" w:cs="Arial"/>
       <w:i/>
       <w:color w:val="800000"/>
+      <w:sz w:val="22"/>
+      <w:lang w:val="en-GB" w:eastAsia="zh-CN" w:bidi="hi-IN"/>
     </w:rPr>
   </w:style>
   <w:style w:type="paragraph" w:customStyle="1" w:styleId="Style">
@@ -8266,13 +8679,16 @@
     <w:basedOn w:val="Normal"/>
     <w:qFormat/>
     <w:pPr>
+      <w:widowControl w:val="0"/>
       <w:suppressLineNumbers/>
     </w:pPr>
     <w:rPr>
+      <w:rFonts w:ascii="Open Sans" w:eastAsia="Source Han Sans CN Regular" w:hAnsi="Open Sans" w:cs="Lohit Devanagari"/>
       <w:b/>
       <w:bCs/>
       <w:sz w:val="32"/>
       <w:szCs w:val="32"/>
+      <w:lang w:val="en-GB" w:eastAsia="zh-CN" w:bidi="hi-IN"/>
     </w:rPr>
   </w:style>
   <w:style w:type="paragraph" w:styleId="TM4">
@@ -8304,9 +8720,15 @@
     <w:basedOn w:val="Normal"/>
     <w:qFormat/>
     <w:pPr>
+      <w:widowControl w:val="0"/>
       <w:spacing w:after="283"/>
       <w:ind w:left="567" w:right="567"/>
     </w:pPr>
+    <w:rPr>
+      <w:rFonts w:ascii="Open Sans" w:eastAsia="Source Han Sans CN Regular" w:hAnsi="Open Sans" w:cs="Lohit Devanagari"/>
+      <w:sz w:val="22"/>
+      <w:lang w:val="en-GB" w:eastAsia="zh-CN" w:bidi="hi-IN"/>
+    </w:rPr>
   </w:style>
   <w:style w:type="paragraph" w:styleId="Sous-titre">
     <w:name w:val="Subtitle"/>
@@ -8315,13 +8737,16 @@
     <w:uiPriority w:val="11"/>
     <w:qFormat/>
     <w:pPr>
+      <w:widowControl w:val="0"/>
       <w:jc w:val="center"/>
     </w:pPr>
     <w:rPr>
+      <w:rFonts w:ascii="Open Sans" w:eastAsia="Source Han Sans CN Regular" w:hAnsi="Open Sans" w:cs="Lohit Devanagari"/>
       <w:i/>
       <w:iCs/>
       <w:sz w:val="28"/>
       <w:szCs w:val="28"/>
+      <w:lang w:val="en-GB" w:eastAsia="zh-CN" w:bidi="hi-IN"/>
     </w:rPr>
   </w:style>
   <w:style w:type="paragraph" w:customStyle="1" w:styleId="Tableauentte">
@@ -8338,13 +8763,16 @@
     <w:basedOn w:val="Normal"/>
     <w:qFormat/>
     <w:pPr>
+      <w:widowControl w:val="0"/>
       <w:suppressLineNumbers/>
     </w:pPr>
     <w:rPr>
+      <w:rFonts w:ascii="Open Sans" w:eastAsia="Source Han Sans CN Regular" w:hAnsi="Open Sans" w:cs="Lohit Devanagari"/>
       <w:b/>
       <w:bCs/>
       <w:sz w:val="32"/>
       <w:szCs w:val="32"/>
+      <w:lang w:val="en-GB" w:eastAsia="zh-CN" w:bidi="hi-IN"/>
     </w:rPr>
   </w:style>
   <w:style w:type="numbering" w:customStyle="1" w:styleId="Numrotation1">

</xml_diff>

<commit_message>
Insert report on the project and various dumps.
</commit_message>
<xml_diff>
--- a/Dossier_conception_technique.docx
+++ b/Dossier_conception_technique.docx
@@ -292,7 +292,7 @@
           <w:noProof/>
           <w:lang w:val="fr-FR"/>
         </w:rPr>
-        <w:instrText xml:space="preserve"> PAGEREF _Toc43038852 \h </w:instrText>
+        <w:instrText xml:space="preserve"> PAGEREF _Toc43448043 \h </w:instrText>
       </w:r>
       <w:r>
         <w:rPr>
@@ -355,7 +355,7 @@
           <w:noProof/>
           <w:lang w:val="fr-FR"/>
         </w:rPr>
-        <w:instrText xml:space="preserve"> PAGEREF _Toc43038853 \h </w:instrText>
+        <w:instrText xml:space="preserve"> PAGEREF _Toc43448044 \h </w:instrText>
       </w:r>
       <w:r>
         <w:rPr>
@@ -417,7 +417,7 @@
           <w:noProof/>
           <w:lang w:val="fr-FR"/>
         </w:rPr>
-        <w:instrText xml:space="preserve"> PAGEREF _Toc43038854 \h </w:instrText>
+        <w:instrText xml:space="preserve"> PAGEREF _Toc43448045 \h </w:instrText>
       </w:r>
       <w:r>
         <w:rPr>
@@ -480,7 +480,7 @@
           <w:noProof/>
           <w:lang w:val="fr-FR"/>
         </w:rPr>
-        <w:instrText xml:space="preserve"> PAGEREF _Toc43038855 \h </w:instrText>
+        <w:instrText xml:space="preserve"> PAGEREF _Toc43448046 \h </w:instrText>
       </w:r>
       <w:r>
         <w:rPr>
@@ -542,7 +542,7 @@
           <w:noProof/>
           <w:lang w:val="fr-FR"/>
         </w:rPr>
-        <w:instrText xml:space="preserve"> PAGEREF _Toc43038856 \h </w:instrText>
+        <w:instrText xml:space="preserve"> PAGEREF _Toc43448047 \h </w:instrText>
       </w:r>
       <w:r>
         <w:rPr>
@@ -586,7 +586,7 @@
           <w:noProof/>
           <w:lang w:val="fr-FR"/>
         </w:rPr>
-        <w:t>3.1.1 - Règles de gestion</w:t>
+        <w:t>3.1.1 - Règles de gestion des classes liées aux ventes (Package Sales)</w:t>
       </w:r>
       <w:r>
         <w:rPr>
@@ -606,7 +606,7 @@
           <w:noProof/>
           <w:lang w:val="fr-FR"/>
         </w:rPr>
-        <w:instrText xml:space="preserve"> PAGEREF _Toc43038857 \h </w:instrText>
+        <w:instrText xml:space="preserve"> PAGEREF _Toc43448048 \h </w:instrText>
       </w:r>
       <w:r>
         <w:rPr>
@@ -635,9 +635,10 @@
     </w:p>
     <w:p>
       <w:pPr>
-        <w:pStyle w:val="TM2"/>
+        <w:pStyle w:val="TM3"/>
         <w:rPr>
           <w:rFonts w:asciiTheme="minorHAnsi" w:eastAsiaTheme="minorEastAsia" w:hAnsiTheme="minorHAnsi" w:cstheme="minorBidi"/>
+          <w:i w:val="0"/>
           <w:noProof/>
           <w:sz w:val="24"/>
           <w:lang w:val="fr-FR" w:eastAsia="fr-FR" w:bidi="ar-SA"/>
@@ -645,18 +646,11 @@
       </w:pPr>
       <w:r>
         <w:rPr>
-          <w:noProof/>
-          <w:lang w:val="fr-FR"/>
-        </w:rPr>
-        <w:t>3.2 -</w:t>
-      </w:r>
-      <w:r>
-        <w:rPr>
           <w:rFonts w:eastAsia="DejaVu Sans" w:cs="DejaVu Sans"/>
           <w:noProof/>
           <w:lang w:val="fr-FR"/>
         </w:rPr>
-        <w:t xml:space="preserve"> Package X</w:t>
+        <w:t>3.1.2 - Règles de gestion des classes liées au Staff (Package PoS Operations)</w:t>
       </w:r>
       <w:r>
         <w:rPr>
@@ -676,7 +670,7 @@
           <w:noProof/>
           <w:lang w:val="fr-FR"/>
         </w:rPr>
-        <w:instrText xml:space="preserve"> PAGEREF _Toc43038858 \h </w:instrText>
+        <w:instrText xml:space="preserve"> PAGEREF _Toc43448049 \h </w:instrText>
       </w:r>
       <w:r>
         <w:rPr>
@@ -694,7 +688,387 @@
           <w:noProof/>
           <w:lang w:val="fr-FR"/>
         </w:rPr>
-        <w:t>5</w:t>
+        <w:t>7</w:t>
+      </w:r>
+      <w:r>
+        <w:rPr>
+          <w:noProof/>
+        </w:rPr>
+        <w:fldChar w:fldCharType="end"/>
+      </w:r>
+    </w:p>
+    <w:p>
+      <w:pPr>
+        <w:pStyle w:val="TM3"/>
+        <w:rPr>
+          <w:rFonts w:asciiTheme="minorHAnsi" w:eastAsiaTheme="minorEastAsia" w:hAnsiTheme="minorHAnsi" w:cstheme="minorBidi"/>
+          <w:i w:val="0"/>
+          <w:noProof/>
+          <w:sz w:val="24"/>
+          <w:lang w:val="fr-FR" w:eastAsia="fr-FR" w:bidi="ar-SA"/>
+        </w:rPr>
+      </w:pPr>
+      <w:r>
+        <w:rPr>
+          <w:rFonts w:eastAsia="DejaVu Sans" w:cs="DejaVu Sans"/>
+          <w:noProof/>
+          <w:lang w:val="fr-FR"/>
+        </w:rPr>
+        <w:t>3.1.3 - Règles de gestion des classes liées au Product (Package PoS Operations)</w:t>
+      </w:r>
+      <w:r>
+        <w:rPr>
+          <w:noProof/>
+          <w:lang w:val="fr-FR"/>
+        </w:rPr>
+        <w:tab/>
+      </w:r>
+      <w:r>
+        <w:rPr>
+          <w:noProof/>
+        </w:rPr>
+        <w:fldChar w:fldCharType="begin"/>
+      </w:r>
+      <w:r>
+        <w:rPr>
+          <w:noProof/>
+          <w:lang w:val="fr-FR"/>
+        </w:rPr>
+        <w:instrText xml:space="preserve"> PAGEREF _Toc43448050 \h </w:instrText>
+      </w:r>
+      <w:r>
+        <w:rPr>
+          <w:noProof/>
+        </w:rPr>
+      </w:r>
+      <w:r>
+        <w:rPr>
+          <w:noProof/>
+        </w:rPr>
+        <w:fldChar w:fldCharType="separate"/>
+      </w:r>
+      <w:r>
+        <w:rPr>
+          <w:noProof/>
+          <w:lang w:val="fr-FR"/>
+        </w:rPr>
+        <w:t>9</w:t>
+      </w:r>
+      <w:r>
+        <w:rPr>
+          <w:noProof/>
+        </w:rPr>
+        <w:fldChar w:fldCharType="end"/>
+      </w:r>
+    </w:p>
+    <w:p>
+      <w:pPr>
+        <w:pStyle w:val="TM3"/>
+        <w:rPr>
+          <w:rFonts w:asciiTheme="minorHAnsi" w:eastAsiaTheme="minorEastAsia" w:hAnsiTheme="minorHAnsi" w:cstheme="minorBidi"/>
+          <w:i w:val="0"/>
+          <w:noProof/>
+          <w:sz w:val="24"/>
+          <w:lang w:val="fr-FR" w:eastAsia="fr-FR" w:bidi="ar-SA"/>
+        </w:rPr>
+      </w:pPr>
+      <w:r>
+        <w:rPr>
+          <w:rFonts w:eastAsia="DejaVu Sans" w:cs="DejaVu Sans"/>
+          <w:noProof/>
+          <w:lang w:val="fr-FR"/>
+        </w:rPr>
+        <w:t>3.1.4 - Diagramme des Relations entre entités.</w:t>
+      </w:r>
+      <w:r>
+        <w:rPr>
+          <w:noProof/>
+          <w:lang w:val="fr-FR"/>
+        </w:rPr>
+        <w:tab/>
+      </w:r>
+      <w:r>
+        <w:rPr>
+          <w:noProof/>
+        </w:rPr>
+        <w:fldChar w:fldCharType="begin"/>
+      </w:r>
+      <w:r>
+        <w:rPr>
+          <w:noProof/>
+          <w:lang w:val="fr-FR"/>
+        </w:rPr>
+        <w:instrText xml:space="preserve"> PAGEREF _Toc43448051 \h </w:instrText>
+      </w:r>
+      <w:r>
+        <w:rPr>
+          <w:noProof/>
+        </w:rPr>
+      </w:r>
+      <w:r>
+        <w:rPr>
+          <w:noProof/>
+        </w:rPr>
+        <w:fldChar w:fldCharType="separate"/>
+      </w:r>
+      <w:r>
+        <w:rPr>
+          <w:noProof/>
+          <w:lang w:val="fr-FR"/>
+        </w:rPr>
+        <w:t>10</w:t>
+      </w:r>
+      <w:r>
+        <w:rPr>
+          <w:noProof/>
+        </w:rPr>
+        <w:fldChar w:fldCharType="end"/>
+      </w:r>
+    </w:p>
+    <w:p>
+      <w:pPr>
+        <w:pStyle w:val="TM2"/>
+        <w:rPr>
+          <w:rFonts w:asciiTheme="minorHAnsi" w:eastAsiaTheme="minorEastAsia" w:hAnsiTheme="minorHAnsi" w:cstheme="minorBidi"/>
+          <w:noProof/>
+          <w:sz w:val="24"/>
+          <w:lang w:val="fr-FR" w:eastAsia="fr-FR" w:bidi="ar-SA"/>
+        </w:rPr>
+      </w:pPr>
+      <w:r>
+        <w:rPr>
+          <w:noProof/>
+          <w:lang w:val="fr-FR"/>
+        </w:rPr>
+        <w:t>3.2 - Procédures Disponibles</w:t>
+      </w:r>
+      <w:r>
+        <w:rPr>
+          <w:noProof/>
+          <w:lang w:val="fr-FR"/>
+        </w:rPr>
+        <w:tab/>
+      </w:r>
+      <w:r>
+        <w:rPr>
+          <w:noProof/>
+        </w:rPr>
+        <w:fldChar w:fldCharType="begin"/>
+      </w:r>
+      <w:r>
+        <w:rPr>
+          <w:noProof/>
+          <w:lang w:val="fr-FR"/>
+        </w:rPr>
+        <w:instrText xml:space="preserve"> PAGEREF _Toc43448052 \h </w:instrText>
+      </w:r>
+      <w:r>
+        <w:rPr>
+          <w:noProof/>
+        </w:rPr>
+      </w:r>
+      <w:r>
+        <w:rPr>
+          <w:noProof/>
+        </w:rPr>
+        <w:fldChar w:fldCharType="separate"/>
+      </w:r>
+      <w:r>
+        <w:rPr>
+          <w:noProof/>
+          <w:lang w:val="fr-FR"/>
+        </w:rPr>
+        <w:t>11</w:t>
+      </w:r>
+      <w:r>
+        <w:rPr>
+          <w:noProof/>
+        </w:rPr>
+        <w:fldChar w:fldCharType="end"/>
+      </w:r>
+    </w:p>
+    <w:p>
+      <w:pPr>
+        <w:pStyle w:val="TM3"/>
+        <w:rPr>
+          <w:rFonts w:asciiTheme="minorHAnsi" w:eastAsiaTheme="minorEastAsia" w:hAnsiTheme="minorHAnsi" w:cstheme="minorBidi"/>
+          <w:i w:val="0"/>
+          <w:noProof/>
+          <w:sz w:val="24"/>
+          <w:lang w:val="fr-FR" w:eastAsia="fr-FR" w:bidi="ar-SA"/>
+        </w:rPr>
+      </w:pPr>
+      <w:r>
+        <w:rPr>
+          <w:rFonts w:eastAsia="DejaVu Sans" w:cs="DejaVu Sans"/>
+          <w:noProof/>
+          <w:lang w:val="fr-FR"/>
+        </w:rPr>
+        <w:t>3.2.1 - Gestion des Produits</w:t>
+      </w:r>
+      <w:r>
+        <w:rPr>
+          <w:noProof/>
+          <w:lang w:val="fr-FR"/>
+        </w:rPr>
+        <w:tab/>
+      </w:r>
+      <w:r>
+        <w:rPr>
+          <w:noProof/>
+        </w:rPr>
+        <w:fldChar w:fldCharType="begin"/>
+      </w:r>
+      <w:r>
+        <w:rPr>
+          <w:noProof/>
+          <w:lang w:val="fr-FR"/>
+        </w:rPr>
+        <w:instrText xml:space="preserve"> PAGEREF _Toc43448053 \h </w:instrText>
+      </w:r>
+      <w:r>
+        <w:rPr>
+          <w:noProof/>
+        </w:rPr>
+      </w:r>
+      <w:r>
+        <w:rPr>
+          <w:noProof/>
+        </w:rPr>
+        <w:fldChar w:fldCharType="separate"/>
+      </w:r>
+      <w:r>
+        <w:rPr>
+          <w:noProof/>
+          <w:lang w:val="fr-FR"/>
+        </w:rPr>
+        <w:t>11</w:t>
+      </w:r>
+      <w:r>
+        <w:rPr>
+          <w:noProof/>
+        </w:rPr>
+        <w:fldChar w:fldCharType="end"/>
+      </w:r>
+    </w:p>
+    <w:p>
+      <w:pPr>
+        <w:pStyle w:val="TM3"/>
+        <w:rPr>
+          <w:rFonts w:asciiTheme="minorHAnsi" w:eastAsiaTheme="minorEastAsia" w:hAnsiTheme="minorHAnsi" w:cstheme="minorBidi"/>
+          <w:i w:val="0"/>
+          <w:noProof/>
+          <w:sz w:val="24"/>
+          <w:lang w:val="fr-FR" w:eastAsia="fr-FR" w:bidi="ar-SA"/>
+        </w:rPr>
+      </w:pPr>
+      <w:r>
+        <w:rPr>
+          <w:noProof/>
+          <w:lang w:val="fr-FR"/>
+        </w:rPr>
+        <w:t>3.2.2 - Gestion du Point de Vente</w:t>
+      </w:r>
+      <w:r>
+        <w:rPr>
+          <w:noProof/>
+          <w:lang w:val="fr-FR"/>
+        </w:rPr>
+        <w:tab/>
+      </w:r>
+      <w:r>
+        <w:rPr>
+          <w:noProof/>
+        </w:rPr>
+        <w:fldChar w:fldCharType="begin"/>
+      </w:r>
+      <w:r>
+        <w:rPr>
+          <w:noProof/>
+          <w:lang w:val="fr-FR"/>
+        </w:rPr>
+        <w:instrText xml:space="preserve"> PAGEREF _Toc43448054 \h </w:instrText>
+      </w:r>
+      <w:r>
+        <w:rPr>
+          <w:noProof/>
+        </w:rPr>
+      </w:r>
+      <w:r>
+        <w:rPr>
+          <w:noProof/>
+        </w:rPr>
+        <w:fldChar w:fldCharType="separate"/>
+      </w:r>
+      <w:r>
+        <w:rPr>
+          <w:noProof/>
+          <w:lang w:val="fr-FR"/>
+        </w:rPr>
+        <w:t>12</w:t>
+      </w:r>
+      <w:r>
+        <w:rPr>
+          <w:noProof/>
+        </w:rPr>
+        <w:fldChar w:fldCharType="end"/>
+      </w:r>
+    </w:p>
+    <w:p>
+      <w:pPr>
+        <w:pStyle w:val="TM3"/>
+        <w:rPr>
+          <w:rFonts w:asciiTheme="minorHAnsi" w:eastAsiaTheme="minorEastAsia" w:hAnsiTheme="minorHAnsi" w:cstheme="minorBidi"/>
+          <w:i w:val="0"/>
+          <w:noProof/>
+          <w:sz w:val="24"/>
+          <w:lang w:val="fr-FR" w:eastAsia="fr-FR" w:bidi="ar-SA"/>
+        </w:rPr>
+      </w:pPr>
+      <w:r>
+        <w:rPr>
+          <w:noProof/>
+          <w:lang w:val="fr-FR"/>
+        </w:rPr>
+        <w:t>3.2.3 - Gestion des Ventes</w:t>
+      </w:r>
+      <w:r>
+        <w:rPr>
+          <w:noProof/>
+          <w:lang w:val="fr-FR"/>
+        </w:rPr>
+        <w:tab/>
+      </w:r>
+      <w:r>
+        <w:rPr>
+          <w:noProof/>
+        </w:rPr>
+        <w:fldChar w:fldCharType="begin"/>
+      </w:r>
+      <w:r>
+        <w:rPr>
+          <w:noProof/>
+          <w:lang w:val="fr-FR"/>
+        </w:rPr>
+        <w:instrText xml:space="preserve"> PAGEREF _Toc43448055 \h </w:instrText>
+      </w:r>
+      <w:r>
+        <w:rPr>
+          <w:noProof/>
+        </w:rPr>
+      </w:r>
+      <w:r>
+        <w:rPr>
+          <w:noProof/>
+        </w:rPr>
+        <w:fldChar w:fldCharType="separate"/>
+      </w:r>
+      <w:r>
+        <w:rPr>
+          <w:noProof/>
+          <w:lang w:val="fr-FR"/>
+        </w:rPr>
+        <w:t>12</w:t>
       </w:r>
       <w:r>
         <w:rPr>
@@ -739,7 +1113,7 @@
           <w:noProof/>
           <w:lang w:val="fr-FR"/>
         </w:rPr>
-        <w:instrText xml:space="preserve"> PAGEREF _Toc43038859 \h </w:instrText>
+        <w:instrText xml:space="preserve"> PAGEREF _Toc43448056 \h </w:instrText>
       </w:r>
       <w:r>
         <w:rPr>
@@ -757,7 +1131,7 @@
           <w:noProof/>
           <w:lang w:val="fr-FR"/>
         </w:rPr>
-        <w:t>6</w:t>
+        <w:t>14</w:t>
       </w:r>
       <w:r>
         <w:rPr>
@@ -801,7 +1175,7 @@
           <w:noProof/>
           <w:lang w:val="fr-FR"/>
         </w:rPr>
-        <w:instrText xml:space="preserve"> PAGEREF _Toc43038860 \h </w:instrText>
+        <w:instrText xml:space="preserve"> PAGEREF _Toc43448057 \h </w:instrText>
       </w:r>
       <w:r>
         <w:rPr>
@@ -819,7 +1193,7 @@
           <w:noProof/>
           <w:lang w:val="fr-FR"/>
         </w:rPr>
-        <w:t>6</w:t>
+        <w:t>14</w:t>
       </w:r>
       <w:r>
         <w:rPr>
@@ -844,7 +1218,7 @@
           <w:noProof/>
           <w:lang w:val="fr-FR"/>
         </w:rPr>
-        <w:t>4.1.1 - Composants X</w:t>
+        <w:t>4.1.1 - Composant Customer</w:t>
       </w:r>
       <w:r>
         <w:rPr>
@@ -864,7 +1238,7 @@
           <w:noProof/>
           <w:lang w:val="fr-FR"/>
         </w:rPr>
-        <w:instrText xml:space="preserve"> PAGEREF _Toc43038861 \h </w:instrText>
+        <w:instrText xml:space="preserve"> PAGEREF _Toc43448058 \h </w:instrText>
       </w:r>
       <w:r>
         <w:rPr>
@@ -882,7 +1256,7 @@
           <w:noProof/>
           <w:lang w:val="fr-FR"/>
         </w:rPr>
-        <w:t>6</w:t>
+        <w:t>14</w:t>
       </w:r>
       <w:r>
         <w:rPr>
@@ -907,7 +1281,7 @@
           <w:noProof/>
           <w:lang w:val="fr-FR"/>
         </w:rPr>
-        <w:t>4.1.2 - Composants Y et Z</w:t>
+        <w:t>4.1.2 - Composant Payment et Bank</w:t>
       </w:r>
       <w:r>
         <w:rPr>
@@ -927,7 +1301,7 @@
           <w:noProof/>
           <w:lang w:val="fr-FR"/>
         </w:rPr>
-        <w:instrText xml:space="preserve"> PAGEREF _Toc43038862 \h </w:instrText>
+        <w:instrText xml:space="preserve"> PAGEREF _Toc43448059 \h </w:instrText>
       </w:r>
       <w:r>
         <w:rPr>
@@ -945,7 +1319,322 @@
           <w:noProof/>
           <w:lang w:val="fr-FR"/>
         </w:rPr>
-        <w:t>6</w:t>
+        <w:t>15</w:t>
+      </w:r>
+      <w:r>
+        <w:rPr>
+          <w:noProof/>
+        </w:rPr>
+        <w:fldChar w:fldCharType="end"/>
+      </w:r>
+    </w:p>
+    <w:p>
+      <w:pPr>
+        <w:pStyle w:val="TM3"/>
+        <w:rPr>
+          <w:rFonts w:asciiTheme="minorHAnsi" w:eastAsiaTheme="minorEastAsia" w:hAnsiTheme="minorHAnsi" w:cstheme="minorBidi"/>
+          <w:i w:val="0"/>
+          <w:noProof/>
+          <w:sz w:val="24"/>
+          <w:lang w:val="fr-FR" w:eastAsia="fr-FR" w:bidi="ar-SA"/>
+        </w:rPr>
+      </w:pPr>
+      <w:r>
+        <w:rPr>
+          <w:noProof/>
+          <w:lang w:val="fr-FR"/>
+        </w:rPr>
+        <w:t>4.1.3 - Composant Order</w:t>
+      </w:r>
+      <w:r>
+        <w:rPr>
+          <w:noProof/>
+          <w:lang w:val="fr-FR"/>
+        </w:rPr>
+        <w:tab/>
+      </w:r>
+      <w:r>
+        <w:rPr>
+          <w:noProof/>
+        </w:rPr>
+        <w:fldChar w:fldCharType="begin"/>
+      </w:r>
+      <w:r>
+        <w:rPr>
+          <w:noProof/>
+          <w:lang w:val="fr-FR"/>
+        </w:rPr>
+        <w:instrText xml:space="preserve"> PAGEREF _Toc43448060 \h </w:instrText>
+      </w:r>
+      <w:r>
+        <w:rPr>
+          <w:noProof/>
+        </w:rPr>
+      </w:r>
+      <w:r>
+        <w:rPr>
+          <w:noProof/>
+        </w:rPr>
+        <w:fldChar w:fldCharType="separate"/>
+      </w:r>
+      <w:r>
+        <w:rPr>
+          <w:noProof/>
+          <w:lang w:val="fr-FR"/>
+        </w:rPr>
+        <w:t>15</w:t>
+      </w:r>
+      <w:r>
+        <w:rPr>
+          <w:noProof/>
+        </w:rPr>
+        <w:fldChar w:fldCharType="end"/>
+      </w:r>
+    </w:p>
+    <w:p>
+      <w:pPr>
+        <w:pStyle w:val="TM3"/>
+        <w:rPr>
+          <w:rFonts w:asciiTheme="minorHAnsi" w:eastAsiaTheme="minorEastAsia" w:hAnsiTheme="minorHAnsi" w:cstheme="minorBidi"/>
+          <w:i w:val="0"/>
+          <w:noProof/>
+          <w:sz w:val="24"/>
+          <w:lang w:val="fr-FR" w:eastAsia="fr-FR" w:bidi="ar-SA"/>
+        </w:rPr>
+      </w:pPr>
+      <w:r>
+        <w:rPr>
+          <w:noProof/>
+          <w:lang w:val="fr-FR"/>
+        </w:rPr>
+        <w:t>4.1.4 - Composant Point of Sales Management</w:t>
+      </w:r>
+      <w:r>
+        <w:rPr>
+          <w:noProof/>
+          <w:lang w:val="fr-FR"/>
+        </w:rPr>
+        <w:tab/>
+      </w:r>
+      <w:r>
+        <w:rPr>
+          <w:noProof/>
+        </w:rPr>
+        <w:fldChar w:fldCharType="begin"/>
+      </w:r>
+      <w:r>
+        <w:rPr>
+          <w:noProof/>
+          <w:lang w:val="fr-FR"/>
+        </w:rPr>
+        <w:instrText xml:space="preserve"> PAGEREF _Toc43448061 \h </w:instrText>
+      </w:r>
+      <w:r>
+        <w:rPr>
+          <w:noProof/>
+        </w:rPr>
+      </w:r>
+      <w:r>
+        <w:rPr>
+          <w:noProof/>
+        </w:rPr>
+        <w:fldChar w:fldCharType="separate"/>
+      </w:r>
+      <w:r>
+        <w:rPr>
+          <w:noProof/>
+          <w:lang w:val="fr-FR"/>
+        </w:rPr>
+        <w:t>15</w:t>
+      </w:r>
+      <w:r>
+        <w:rPr>
+          <w:noProof/>
+        </w:rPr>
+        <w:fldChar w:fldCharType="end"/>
+      </w:r>
+    </w:p>
+    <w:p>
+      <w:pPr>
+        <w:pStyle w:val="TM3"/>
+        <w:rPr>
+          <w:rFonts w:asciiTheme="minorHAnsi" w:eastAsiaTheme="minorEastAsia" w:hAnsiTheme="minorHAnsi" w:cstheme="minorBidi"/>
+          <w:i w:val="0"/>
+          <w:noProof/>
+          <w:sz w:val="24"/>
+          <w:lang w:val="fr-FR" w:eastAsia="fr-FR" w:bidi="ar-SA"/>
+        </w:rPr>
+      </w:pPr>
+      <w:r>
+        <w:rPr>
+          <w:noProof/>
+          <w:lang w:val="fr-FR"/>
+        </w:rPr>
+        <w:t>4.1.5 - Composant Staff</w:t>
+      </w:r>
+      <w:r>
+        <w:rPr>
+          <w:noProof/>
+          <w:lang w:val="fr-FR"/>
+        </w:rPr>
+        <w:tab/>
+      </w:r>
+      <w:r>
+        <w:rPr>
+          <w:noProof/>
+        </w:rPr>
+        <w:fldChar w:fldCharType="begin"/>
+      </w:r>
+      <w:r>
+        <w:rPr>
+          <w:noProof/>
+          <w:lang w:val="fr-FR"/>
+        </w:rPr>
+        <w:instrText xml:space="preserve"> PAGEREF _Toc43448062 \h </w:instrText>
+      </w:r>
+      <w:r>
+        <w:rPr>
+          <w:noProof/>
+        </w:rPr>
+      </w:r>
+      <w:r>
+        <w:rPr>
+          <w:noProof/>
+        </w:rPr>
+        <w:fldChar w:fldCharType="separate"/>
+      </w:r>
+      <w:r>
+        <w:rPr>
+          <w:noProof/>
+          <w:lang w:val="fr-FR"/>
+        </w:rPr>
+        <w:t>15</w:t>
+      </w:r>
+      <w:r>
+        <w:rPr>
+          <w:noProof/>
+        </w:rPr>
+        <w:fldChar w:fldCharType="end"/>
+      </w:r>
+    </w:p>
+    <w:p>
+      <w:pPr>
+        <w:pStyle w:val="TM3"/>
+        <w:rPr>
+          <w:rFonts w:asciiTheme="minorHAnsi" w:eastAsiaTheme="minorEastAsia" w:hAnsiTheme="minorHAnsi" w:cstheme="minorBidi"/>
+          <w:i w:val="0"/>
+          <w:noProof/>
+          <w:sz w:val="24"/>
+          <w:lang w:val="fr-FR" w:eastAsia="fr-FR" w:bidi="ar-SA"/>
+        </w:rPr>
+      </w:pPr>
+      <w:r>
+        <w:rPr>
+          <w:noProof/>
+          <w:lang w:val="fr-FR"/>
+        </w:rPr>
+        <w:t>4.1.6 - Composant GIS</w:t>
+      </w:r>
+      <w:r>
+        <w:rPr>
+          <w:noProof/>
+          <w:lang w:val="fr-FR"/>
+        </w:rPr>
+        <w:tab/>
+      </w:r>
+      <w:r>
+        <w:rPr>
+          <w:noProof/>
+        </w:rPr>
+        <w:fldChar w:fldCharType="begin"/>
+      </w:r>
+      <w:r>
+        <w:rPr>
+          <w:noProof/>
+          <w:lang w:val="fr-FR"/>
+        </w:rPr>
+        <w:instrText xml:space="preserve"> PAGEREF _Toc43448063 \h </w:instrText>
+      </w:r>
+      <w:r>
+        <w:rPr>
+          <w:noProof/>
+        </w:rPr>
+      </w:r>
+      <w:r>
+        <w:rPr>
+          <w:noProof/>
+        </w:rPr>
+        <w:fldChar w:fldCharType="separate"/>
+      </w:r>
+      <w:r>
+        <w:rPr>
+          <w:noProof/>
+          <w:lang w:val="fr-FR"/>
+        </w:rPr>
+        <w:t>15</w:t>
+      </w:r>
+      <w:r>
+        <w:rPr>
+          <w:noProof/>
+        </w:rPr>
+        <w:fldChar w:fldCharType="end"/>
+      </w:r>
+    </w:p>
+    <w:p>
+      <w:pPr>
+        <w:pStyle w:val="TM3"/>
+        <w:rPr>
+          <w:rFonts w:asciiTheme="minorHAnsi" w:eastAsiaTheme="minorEastAsia" w:hAnsiTheme="minorHAnsi" w:cstheme="minorBidi"/>
+          <w:i w:val="0"/>
+          <w:noProof/>
+          <w:sz w:val="24"/>
+          <w:lang w:val="fr-FR" w:eastAsia="fr-FR" w:bidi="ar-SA"/>
+        </w:rPr>
+      </w:pPr>
+      <w:r>
+        <w:rPr>
+          <w:noProof/>
+          <w:lang w:val="fr-FR"/>
+        </w:rPr>
+        <w:t>4.1.7 - Composant Directing Management</w:t>
+      </w:r>
+      <w:r>
+        <w:rPr>
+          <w:noProof/>
+          <w:lang w:val="fr-FR"/>
+        </w:rPr>
+        <w:tab/>
+      </w:r>
+      <w:r>
+        <w:rPr>
+          <w:noProof/>
+        </w:rPr>
+        <w:fldChar w:fldCharType="begin"/>
+      </w:r>
+      <w:r>
+        <w:rPr>
+          <w:noProof/>
+          <w:lang w:val="fr-FR"/>
+        </w:rPr>
+        <w:instrText xml:space="preserve"> PAGEREF _Toc43448064 \h </w:instrText>
+      </w:r>
+      <w:r>
+        <w:rPr>
+          <w:noProof/>
+        </w:rPr>
+      </w:r>
+      <w:r>
+        <w:rPr>
+          <w:noProof/>
+        </w:rPr>
+        <w:fldChar w:fldCharType="separate"/>
+      </w:r>
+      <w:r>
+        <w:rPr>
+          <w:noProof/>
+          <w:lang w:val="fr-FR"/>
+        </w:rPr>
+        <w:t>15</w:t>
       </w:r>
       <w:r>
         <w:rPr>
@@ -990,7 +1679,7 @@
           <w:noProof/>
           <w:lang w:val="fr-FR"/>
         </w:rPr>
-        <w:instrText xml:space="preserve"> PAGEREF _Toc43038863 \h </w:instrText>
+        <w:instrText xml:space="preserve"> PAGEREF _Toc43448065 \h </w:instrText>
       </w:r>
       <w:r>
         <w:rPr>
@@ -1008,7 +1697,7 @@
           <w:noProof/>
           <w:lang w:val="fr-FR"/>
         </w:rPr>
-        <w:t>7</w:t>
+        <w:t>16</w:t>
       </w:r>
       <w:r>
         <w:rPr>
@@ -1032,7 +1721,7 @@
           <w:noProof/>
           <w:lang w:val="fr-FR"/>
         </w:rPr>
-        <w:t>5.1 - Serveur de Base de données</w:t>
+        <w:t>5.1 - Serveur MySQL</w:t>
       </w:r>
       <w:r>
         <w:rPr>
@@ -1052,7 +1741,7 @@
           <w:noProof/>
           <w:lang w:val="fr-FR"/>
         </w:rPr>
-        <w:instrText xml:space="preserve"> PAGEREF _Toc43038864 \h </w:instrText>
+        <w:instrText xml:space="preserve"> PAGEREF _Toc43448066 \h </w:instrText>
       </w:r>
       <w:r>
         <w:rPr>
@@ -1070,7 +1759,7 @@
           <w:noProof/>
           <w:lang w:val="fr-FR"/>
         </w:rPr>
-        <w:t>7</w:t>
+        <w:t>16</w:t>
       </w:r>
       <w:r>
         <w:rPr>
@@ -1094,7 +1783,7 @@
           <w:noProof/>
           <w:lang w:val="fr-FR"/>
         </w:rPr>
-        <w:t>5.2 - Serveur Unicorn</w:t>
+        <w:t>5.2 - Serveur Gunicorn</w:t>
       </w:r>
       <w:r>
         <w:rPr>
@@ -1114,7 +1803,7 @@
           <w:noProof/>
           <w:lang w:val="fr-FR"/>
         </w:rPr>
-        <w:instrText xml:space="preserve"> PAGEREF _Toc43038865 \h </w:instrText>
+        <w:instrText xml:space="preserve"> PAGEREF _Toc43448067 \h </w:instrText>
       </w:r>
       <w:r>
         <w:rPr>
@@ -1132,7 +1821,7 @@
           <w:noProof/>
           <w:lang w:val="fr-FR"/>
         </w:rPr>
-        <w:t>7</w:t>
+        <w:t>16</w:t>
       </w:r>
       <w:r>
         <w:rPr>
@@ -1156,7 +1845,7 @@
           <w:noProof/>
           <w:lang w:val="fr-FR"/>
         </w:rPr>
-        <w:t>5.3 - Serveur Unicorn</w:t>
+        <w:t>5.3 - Serveur Nginx</w:t>
       </w:r>
       <w:r>
         <w:rPr>
@@ -1176,7 +1865,7 @@
           <w:noProof/>
           <w:lang w:val="fr-FR"/>
         </w:rPr>
-        <w:instrText xml:space="preserve"> PAGEREF _Toc43038866 \h </w:instrText>
+        <w:instrText xml:space="preserve"> PAGEREF _Toc43448068 \h </w:instrText>
       </w:r>
       <w:r>
         <w:rPr>
@@ -1194,7 +1883,69 @@
           <w:noProof/>
           <w:lang w:val="fr-FR"/>
         </w:rPr>
-        <w:t>7</w:t>
+        <w:t>17</w:t>
+      </w:r>
+      <w:r>
+        <w:rPr>
+          <w:noProof/>
+        </w:rPr>
+        <w:fldChar w:fldCharType="end"/>
+      </w:r>
+    </w:p>
+    <w:p>
+      <w:pPr>
+        <w:pStyle w:val="TM2"/>
+        <w:rPr>
+          <w:rFonts w:asciiTheme="minorHAnsi" w:eastAsiaTheme="minorEastAsia" w:hAnsiTheme="minorHAnsi" w:cstheme="minorBidi"/>
+          <w:noProof/>
+          <w:sz w:val="24"/>
+          <w:lang w:val="fr-FR" w:eastAsia="fr-FR" w:bidi="ar-SA"/>
+        </w:rPr>
+      </w:pPr>
+      <w:r>
+        <w:rPr>
+          <w:noProof/>
+          <w:lang w:val="fr-FR"/>
+        </w:rPr>
+        <w:t>5.4 - Serveur GIS</w:t>
+      </w:r>
+      <w:r>
+        <w:rPr>
+          <w:noProof/>
+          <w:lang w:val="fr-FR"/>
+        </w:rPr>
+        <w:tab/>
+      </w:r>
+      <w:r>
+        <w:rPr>
+          <w:noProof/>
+        </w:rPr>
+        <w:fldChar w:fldCharType="begin"/>
+      </w:r>
+      <w:r>
+        <w:rPr>
+          <w:noProof/>
+          <w:lang w:val="fr-FR"/>
+        </w:rPr>
+        <w:instrText xml:space="preserve"> PAGEREF _Toc43448069 \h </w:instrText>
+      </w:r>
+      <w:r>
+        <w:rPr>
+          <w:noProof/>
+        </w:rPr>
+      </w:r>
+      <w:r>
+        <w:rPr>
+          <w:noProof/>
+        </w:rPr>
+        <w:fldChar w:fldCharType="separate"/>
+      </w:r>
+      <w:r>
+        <w:rPr>
+          <w:noProof/>
+          <w:lang w:val="fr-FR"/>
+        </w:rPr>
+        <w:t>17</w:t>
       </w:r>
       <w:r>
         <w:rPr>
@@ -1217,14 +1968,12 @@
       <w:r>
         <w:rPr>
           <w:noProof/>
-          <w:lang w:val="fr-FR"/>
         </w:rPr>
         <w:t>6 - Glossaire</w:t>
       </w:r>
       <w:r>
         <w:rPr>
           <w:noProof/>
-          <w:lang w:val="fr-FR"/>
         </w:rPr>
         <w:tab/>
       </w:r>
@@ -1237,9 +1986,8 @@
       <w:r>
         <w:rPr>
           <w:noProof/>
-          <w:lang w:val="fr-FR"/>
-        </w:rPr>
-        <w:instrText xml:space="preserve"> PAGEREF _Toc43038867 \h </w:instrText>
+        </w:rPr>
+        <w:instrText xml:space="preserve"> PAGEREF _Toc43448070 \h </w:instrText>
       </w:r>
       <w:r>
         <w:rPr>
@@ -1255,9 +2003,8 @@
       <w:r>
         <w:rPr>
           <w:noProof/>
-          <w:lang w:val="fr-FR"/>
-        </w:rPr>
-        <w:t>8</w:t>
+        </w:rPr>
+        <w:t>18</w:t>
       </w:r>
       <w:r>
         <w:rPr>
@@ -1308,7 +2055,7 @@
       <w:pPr>
         <w:pStyle w:val="Titre1"/>
       </w:pPr>
-      <w:bookmarkStart w:id="0" w:name="_Toc43038852"/>
+      <w:bookmarkStart w:id="0" w:name="_Toc43448043"/>
       <w:r>
         <w:lastRenderedPageBreak/>
         <w:t>Versions</w:t>
@@ -1540,7 +2287,105 @@
               <w:jc w:val="center"/>
             </w:pPr>
             <w:r>
-              <w:t>0.1</w:t>
+              <w:t>1.0</w:t>
+            </w:r>
+          </w:p>
+        </w:tc>
+      </w:tr>
+      <w:tr>
+        <w:trPr>
+          <w:trHeight w:val="377"/>
+        </w:trPr>
+        <w:tc>
+          <w:tcPr>
+            <w:tcW w:w="1517" w:type="dxa"/>
+            <w:tcBorders>
+              <w:left w:val="single" w:sz="2" w:space="0" w:color="000000"/>
+              <w:bottom w:val="single" w:sz="2" w:space="0" w:color="000000"/>
+            </w:tcBorders>
+            <w:shd w:val="clear" w:color="auto" w:fill="auto"/>
+            <w:tcMar>
+              <w:left w:w="54" w:type="dxa"/>
+            </w:tcMar>
+          </w:tcPr>
+          <w:p>
+            <w:pPr>
+              <w:pStyle w:val="Contenudetableau"/>
+              <w:jc w:val="center"/>
+            </w:pPr>
+            <w:r>
+              <w:t>Fabrice Jaouën</w:t>
+            </w:r>
+          </w:p>
+        </w:tc>
+        <w:tc>
+          <w:tcPr>
+            <w:tcW w:w="1414" w:type="dxa"/>
+            <w:tcBorders>
+              <w:left w:val="single" w:sz="2" w:space="0" w:color="000000"/>
+              <w:bottom w:val="single" w:sz="2" w:space="0" w:color="000000"/>
+            </w:tcBorders>
+            <w:shd w:val="clear" w:color="auto" w:fill="auto"/>
+            <w:tcMar>
+              <w:left w:w="54" w:type="dxa"/>
+            </w:tcMar>
+          </w:tcPr>
+          <w:p>
+            <w:pPr>
+              <w:pStyle w:val="Contenudetableau"/>
+              <w:jc w:val="center"/>
+            </w:pPr>
+            <w:r>
+              <w:t>18/06/2020</w:t>
+            </w:r>
+          </w:p>
+        </w:tc>
+        <w:tc>
+          <w:tcPr>
+            <w:tcW w:w="5389" w:type="dxa"/>
+            <w:tcBorders>
+              <w:left w:val="single" w:sz="2" w:space="0" w:color="000000"/>
+              <w:bottom w:val="single" w:sz="2" w:space="0" w:color="000000"/>
+            </w:tcBorders>
+            <w:shd w:val="clear" w:color="auto" w:fill="auto"/>
+            <w:tcMar>
+              <w:left w:w="54" w:type="dxa"/>
+            </w:tcMar>
+          </w:tcPr>
+          <w:p>
+            <w:pPr>
+              <w:pStyle w:val="Contenudetableau"/>
+            </w:pPr>
+            <w:r>
+              <w:t xml:space="preserve">Description des </w:t>
+            </w:r>
+            <w:proofErr w:type="spellStart"/>
+            <w:r>
+              <w:t>méthodes</w:t>
+            </w:r>
+            <w:proofErr w:type="spellEnd"/>
+          </w:p>
+        </w:tc>
+        <w:tc>
+          <w:tcPr>
+            <w:tcW w:w="1553" w:type="dxa"/>
+            <w:tcBorders>
+              <w:left w:val="single" w:sz="2" w:space="0" w:color="000000"/>
+              <w:bottom w:val="single" w:sz="2" w:space="0" w:color="000000"/>
+              <w:right w:val="single" w:sz="2" w:space="0" w:color="000000"/>
+            </w:tcBorders>
+            <w:shd w:val="clear" w:color="auto" w:fill="auto"/>
+            <w:tcMar>
+              <w:left w:w="54" w:type="dxa"/>
+            </w:tcMar>
+          </w:tcPr>
+          <w:p>
+            <w:pPr>
+              <w:pStyle w:val="Contenudetableau"/>
+              <w:jc w:val="center"/>
+            </w:pPr>
+            <w:r>
+              <w:t>1.1</w:t>
             </w:r>
           </w:p>
         </w:tc>
@@ -1707,87 +2552,6 @@
           </w:p>
         </w:tc>
       </w:tr>
-      <w:tr>
-        <w:trPr>
-          <w:trHeight w:val="377"/>
-        </w:trPr>
-        <w:tc>
-          <w:tcPr>
-            <w:tcW w:w="1517" w:type="dxa"/>
-            <w:tcBorders>
-              <w:left w:val="single" w:sz="2" w:space="0" w:color="000000"/>
-              <w:bottom w:val="single" w:sz="2" w:space="0" w:color="000000"/>
-            </w:tcBorders>
-            <w:shd w:val="clear" w:color="auto" w:fill="auto"/>
-            <w:tcMar>
-              <w:left w:w="54" w:type="dxa"/>
-            </w:tcMar>
-          </w:tcPr>
-          <w:p>
-            <w:pPr>
-              <w:pStyle w:val="Contenudetableau"/>
-              <w:jc w:val="center"/>
-            </w:pPr>
-          </w:p>
-        </w:tc>
-        <w:tc>
-          <w:tcPr>
-            <w:tcW w:w="1414" w:type="dxa"/>
-            <w:tcBorders>
-              <w:left w:val="single" w:sz="2" w:space="0" w:color="000000"/>
-              <w:bottom w:val="single" w:sz="2" w:space="0" w:color="000000"/>
-            </w:tcBorders>
-            <w:shd w:val="clear" w:color="auto" w:fill="auto"/>
-            <w:tcMar>
-              <w:left w:w="54" w:type="dxa"/>
-            </w:tcMar>
-          </w:tcPr>
-          <w:p>
-            <w:pPr>
-              <w:pStyle w:val="Contenudetableau"/>
-              <w:jc w:val="center"/>
-            </w:pPr>
-          </w:p>
-        </w:tc>
-        <w:tc>
-          <w:tcPr>
-            <w:tcW w:w="5389" w:type="dxa"/>
-            <w:tcBorders>
-              <w:left w:val="single" w:sz="2" w:space="0" w:color="000000"/>
-              <w:bottom w:val="single" w:sz="2" w:space="0" w:color="000000"/>
-            </w:tcBorders>
-            <w:shd w:val="clear" w:color="auto" w:fill="auto"/>
-            <w:tcMar>
-              <w:left w:w="54" w:type="dxa"/>
-            </w:tcMar>
-          </w:tcPr>
-          <w:p>
-            <w:pPr>
-              <w:pStyle w:val="Contenudetableau"/>
-            </w:pPr>
-          </w:p>
-        </w:tc>
-        <w:tc>
-          <w:tcPr>
-            <w:tcW w:w="1553" w:type="dxa"/>
-            <w:tcBorders>
-              <w:left w:val="single" w:sz="2" w:space="0" w:color="000000"/>
-              <w:bottom w:val="single" w:sz="2" w:space="0" w:color="000000"/>
-              <w:right w:val="single" w:sz="2" w:space="0" w:color="000000"/>
-            </w:tcBorders>
-            <w:shd w:val="clear" w:color="auto" w:fill="auto"/>
-            <w:tcMar>
-              <w:left w:w="54" w:type="dxa"/>
-            </w:tcMar>
-          </w:tcPr>
-          <w:p>
-            <w:pPr>
-              <w:pStyle w:val="Contenudetableau"/>
-              <w:jc w:val="center"/>
-            </w:pPr>
-          </w:p>
-        </w:tc>
-      </w:tr>
     </w:tbl>
     <w:p>
       <w:pPr>
@@ -1814,7 +2578,7 @@
       <w:pPr>
         <w:pStyle w:val="Titre1"/>
       </w:pPr>
-      <w:bookmarkStart w:id="1" w:name="_Toc43038853"/>
+      <w:bookmarkStart w:id="1" w:name="_Toc43448044"/>
       <w:r>
         <w:lastRenderedPageBreak/>
         <w:t>Introduction</w:t>
@@ -1825,7 +2589,7 @@
       <w:pPr>
         <w:pStyle w:val="Titre2"/>
       </w:pPr>
-      <w:bookmarkStart w:id="2" w:name="_Toc43038854"/>
+      <w:bookmarkStart w:id="2" w:name="_Toc43448045"/>
       <w:proofErr w:type="spellStart"/>
       <w:r>
         <w:t>Objet</w:t>
@@ -1978,7 +2742,7 @@
       <w:pPr>
         <w:pStyle w:val="Titre1"/>
       </w:pPr>
-      <w:bookmarkStart w:id="3" w:name="_Toc43038855"/>
+      <w:bookmarkStart w:id="3" w:name="_Toc43448046"/>
       <w:r>
         <w:lastRenderedPageBreak/>
         <w:t xml:space="preserve">Le </w:t>
@@ -2002,7 +2766,7 @@
       <w:pPr>
         <w:pStyle w:val="Titre2"/>
       </w:pPr>
-      <w:bookmarkStart w:id="4" w:name="_Toc43038856"/>
+      <w:bookmarkStart w:id="4" w:name="_Toc43448047"/>
       <w:proofErr w:type="spellStart"/>
       <w:r>
         <w:t>Référentiel</w:t>
@@ -2160,7 +2924,7 @@
           <w:lang w:val="fr-FR"/>
         </w:rPr>
       </w:pPr>
-      <w:bookmarkStart w:id="5" w:name="_Toc43038857"/>
+      <w:bookmarkStart w:id="5" w:name="_Toc43448048"/>
       <w:r>
         <w:rPr>
           <w:rFonts w:eastAsia="DejaVu Sans" w:cs="DejaVu Sans"/>
@@ -2168,21 +2932,21 @@
         </w:rPr>
         <w:t>Règles de gestion</w:t>
       </w:r>
+      <w:r>
+        <w:rPr>
+          <w:rFonts w:eastAsia="DejaVu Sans" w:cs="DejaVu Sans"/>
+          <w:lang w:val="fr-FR"/>
+        </w:rPr>
+        <w:t xml:space="preserve"> des c</w:t>
+      </w:r>
+      <w:r>
+        <w:rPr>
+          <w:rFonts w:eastAsia="DejaVu Sans" w:cs="DejaVu Sans"/>
+          <w:lang w:val="fr-FR"/>
+        </w:rPr>
+        <w:t>lasses liées aux ventes (Package Sales)</w:t>
+      </w:r>
       <w:bookmarkEnd w:id="5"/>
-      <w:r>
-        <w:rPr>
-          <w:rFonts w:eastAsia="DejaVu Sans" w:cs="DejaVu Sans"/>
-          <w:lang w:val="fr-FR"/>
-        </w:rPr>
-        <w:t xml:space="preserve"> des c</w:t>
-      </w:r>
-      <w:r>
-        <w:rPr>
-          <w:rFonts w:eastAsia="DejaVu Sans" w:cs="DejaVu Sans"/>
-          <w:lang w:val="fr-FR"/>
-        </w:rPr>
-        <w:t>lasses liées aux ventes (Package Sales)</w:t>
-      </w:r>
     </w:p>
     <w:p>
       <w:pPr>
@@ -2255,6 +3019,26 @@
     </w:p>
     <w:p>
       <w:pPr>
+        <w:rPr>
+          <w:rFonts w:ascii="Open Sans" w:eastAsia="Source Han Sans CN Regular" w:hAnsi="Open Sans" w:cs="Lohit Devanagari"/>
+          <w:sz w:val="22"/>
+          <w:lang w:eastAsia="zh-CN" w:bidi="hi-IN"/>
+        </w:rPr>
+      </w:pPr>
+      <w:r>
+        <w:br w:type="page"/>
+      </w:r>
+    </w:p>
+    <w:p>
+      <w:pPr>
+        <w:pStyle w:val="Corpsdetexte"/>
+        <w:rPr>
+          <w:lang w:val="fr-FR"/>
+        </w:rPr>
+      </w:pPr>
+    </w:p>
+    <w:p>
+      <w:pPr>
         <w:pStyle w:val="Corpsdetexte"/>
         <w:rPr>
           <w:lang w:val="fr-FR"/>
@@ -2282,14 +3066,15 @@
       </w:pPr>
       <w:r>
         <w:rPr>
-          <w:lang w:val="fr-FR"/>
-        </w:rPr>
-        <w:lastRenderedPageBreak/>
+          <w:u w:val="single"/>
+          <w:lang w:val="fr-FR"/>
+        </w:rPr>
         <w:t xml:space="preserve">Customer – </w:t>
       </w:r>
       <w:proofErr w:type="spellStart"/>
       <w:r>
         <w:rPr>
+          <w:u w:val="single"/>
           <w:lang w:val="fr-FR"/>
         </w:rPr>
         <w:t>DeliveryAddress</w:t>
@@ -2326,6 +3111,7 @@
       <w:proofErr w:type="spellStart"/>
       <w:r>
         <w:rPr>
+          <w:u w:val="single"/>
           <w:lang w:val="fr-FR"/>
         </w:rPr>
         <w:t>DeliveryAddress</w:t>
@@ -2333,6 +3119,7 @@
       <w:proofErr w:type="spellEnd"/>
       <w:r>
         <w:rPr>
+          <w:u w:val="single"/>
           <w:lang w:val="fr-FR"/>
         </w:rPr>
         <w:t xml:space="preserve"> – </w:t>
@@ -2340,6 +3127,7 @@
       <w:proofErr w:type="spellStart"/>
       <w:r>
         <w:rPr>
+          <w:u w:val="single"/>
           <w:lang w:val="fr-FR"/>
         </w:rPr>
         <w:t>PurchaseOrder</w:t>
@@ -2376,11 +3164,13 @@
       <w:pPr>
         <w:pStyle w:val="Corpsdetexte"/>
         <w:rPr>
-          <w:lang w:val="fr-FR"/>
-        </w:rPr>
-      </w:pPr>
-      <w:r>
-        <w:rPr>
+          <w:u w:val="single"/>
+          <w:lang w:val="fr-FR"/>
+        </w:rPr>
+      </w:pPr>
+      <w:r>
+        <w:rPr>
+          <w:u w:val="single"/>
           <w:lang w:val="fr-FR"/>
         </w:rPr>
         <w:t xml:space="preserve">Customer – </w:t>
@@ -2388,6 +3178,7 @@
       <w:proofErr w:type="spellStart"/>
       <w:r>
         <w:rPr>
+          <w:u w:val="single"/>
           <w:lang w:val="fr-FR"/>
         </w:rPr>
         <w:t>PurchaseOrder</w:t>
@@ -2395,6 +3186,7 @@
       <w:proofErr w:type="spellEnd"/>
       <w:r>
         <w:rPr>
+          <w:u w:val="single"/>
           <w:lang w:val="fr-FR"/>
         </w:rPr>
         <w:t> :</w:t>
@@ -2418,12 +3210,14 @@
       <w:pPr>
         <w:pStyle w:val="Corpsdetexte"/>
         <w:rPr>
-          <w:lang w:val="fr-FR"/>
-        </w:rPr>
-      </w:pPr>
-      <w:proofErr w:type="spellStart"/>
-      <w:r>
-        <w:rPr>
+          <w:u w:val="single"/>
+          <w:lang w:val="fr-FR"/>
+        </w:rPr>
+      </w:pPr>
+      <w:proofErr w:type="spellStart"/>
+      <w:r>
+        <w:rPr>
+          <w:u w:val="single"/>
           <w:lang w:val="fr-FR"/>
         </w:rPr>
         <w:t>PurchaseOrder</w:t>
@@ -2431,6 +3225,7 @@
       <w:proofErr w:type="spellEnd"/>
       <w:r>
         <w:rPr>
+          <w:u w:val="single"/>
           <w:lang w:val="fr-FR"/>
         </w:rPr>
         <w:t xml:space="preserve"> – </w:t>
@@ -2438,6 +3233,7 @@
       <w:proofErr w:type="spellStart"/>
       <w:r>
         <w:rPr>
+          <w:u w:val="single"/>
           <w:lang w:val="fr-FR"/>
         </w:rPr>
         <w:t>ItemsInOrder</w:t>
@@ -2445,6 +3241,7 @@
       <w:proofErr w:type="spellEnd"/>
       <w:r>
         <w:rPr>
+          <w:u w:val="single"/>
           <w:lang w:val="fr-FR"/>
         </w:rPr>
         <w:t> :</w:t>
@@ -2480,6 +3277,7 @@
       <w:proofErr w:type="spellStart"/>
       <w:r>
         <w:rPr>
+          <w:u w:val="single"/>
           <w:lang w:val="fr-FR"/>
         </w:rPr>
         <w:t>PurchaseOrder</w:t>
@@ -2487,6 +3285,7 @@
       <w:proofErr w:type="spellEnd"/>
       <w:r>
         <w:rPr>
+          <w:u w:val="single"/>
           <w:lang w:val="fr-FR"/>
         </w:rPr>
         <w:t xml:space="preserve"> – </w:t>
@@ -2494,6 +3293,7 @@
       <w:proofErr w:type="spellStart"/>
       <w:r>
         <w:rPr>
+          <w:u w:val="single"/>
           <w:lang w:val="fr-FR"/>
         </w:rPr>
         <w:t>OrderStatus</w:t>
@@ -2552,19 +3352,36 @@
       <w:pPr>
         <w:pStyle w:val="Corpsdetexte"/>
         <w:rPr>
-          <w:lang w:val="fr-FR"/>
-        </w:rPr>
-      </w:pPr>
-      <w:proofErr w:type="spellStart"/>
-      <w:r>
-        <w:rPr>
-          <w:lang w:val="fr-FR"/>
-        </w:rPr>
-        <w:t>PuchaseOrder</w:t>
-      </w:r>
-      <w:proofErr w:type="spellEnd"/>
-      <w:r>
-        <w:rPr>
+          <w:u w:val="single"/>
+          <w:lang w:val="fr-FR"/>
+        </w:rPr>
+      </w:pPr>
+      <w:proofErr w:type="spellStart"/>
+      <w:r>
+        <w:rPr>
+          <w:u w:val="single"/>
+          <w:lang w:val="fr-FR"/>
+        </w:rPr>
+        <w:t>Pu</w:t>
+      </w:r>
+      <w:r>
+        <w:rPr>
+          <w:u w:val="single"/>
+          <w:lang w:val="fr-FR"/>
+        </w:rPr>
+        <w:t>r</w:t>
+      </w:r>
+      <w:r>
+        <w:rPr>
+          <w:u w:val="single"/>
+          <w:lang w:val="fr-FR"/>
+        </w:rPr>
+        <w:t>chaseOrder</w:t>
+      </w:r>
+      <w:proofErr w:type="spellEnd"/>
+      <w:r>
+        <w:rPr>
+          <w:u w:val="single"/>
           <w:lang w:val="fr-FR"/>
         </w:rPr>
         <w:t xml:space="preserve"> – </w:t>
@@ -2572,6 +3389,7 @@
       <w:proofErr w:type="spellStart"/>
       <w:r>
         <w:rPr>
+          <w:u w:val="single"/>
           <w:lang w:val="fr-FR"/>
         </w:rPr>
         <w:t>Payment</w:t>
@@ -2579,6 +3397,7 @@
       <w:proofErr w:type="spellEnd"/>
       <w:r>
         <w:rPr>
+          <w:u w:val="single"/>
           <w:lang w:val="fr-FR"/>
         </w:rPr>
         <w:t> :</w:t>
@@ -2608,12 +3427,14 @@
       <w:pPr>
         <w:pStyle w:val="Corpsdetexte"/>
         <w:rPr>
-          <w:lang w:val="fr-FR"/>
-        </w:rPr>
-      </w:pPr>
-      <w:proofErr w:type="spellStart"/>
-      <w:r>
-        <w:rPr>
+          <w:u w:val="single"/>
+          <w:lang w:val="fr-FR"/>
+        </w:rPr>
+      </w:pPr>
+      <w:proofErr w:type="spellStart"/>
+      <w:r>
+        <w:rPr>
+          <w:u w:val="single"/>
           <w:lang w:val="fr-FR"/>
         </w:rPr>
         <w:t>OrderStatus</w:t>
@@ -2621,6 +3442,7 @@
       <w:proofErr w:type="spellEnd"/>
       <w:r>
         <w:rPr>
+          <w:u w:val="single"/>
           <w:lang w:val="fr-FR"/>
         </w:rPr>
         <w:t xml:space="preserve"> – </w:t>
@@ -2628,6 +3450,7 @@
       <w:proofErr w:type="spellStart"/>
       <w:r>
         <w:rPr>
+          <w:u w:val="single"/>
           <w:lang w:val="fr-FR"/>
         </w:rPr>
         <w:t>Payment</w:t>
@@ -2635,6 +3458,7 @@
       <w:proofErr w:type="spellEnd"/>
       <w:r>
         <w:rPr>
+          <w:u w:val="single"/>
           <w:lang w:val="fr-FR"/>
         </w:rPr>
         <w:t> :</w:t>
@@ -2691,6 +3515,7 @@
           <w:lang w:val="fr-FR"/>
         </w:rPr>
       </w:pPr>
+      <w:bookmarkStart w:id="6" w:name="_Toc43448049"/>
       <w:r>
         <w:rPr>
           <w:rFonts w:eastAsia="DejaVu Sans" w:cs="DejaVu Sans"/>
@@ -2729,6 +3554,7 @@
         </w:rPr>
         <w:t>)</w:t>
       </w:r>
+      <w:bookmarkEnd w:id="6"/>
     </w:p>
     <w:p>
       <w:pPr>
@@ -2858,6 +3684,7 @@
       <w:proofErr w:type="spellStart"/>
       <w:r>
         <w:rPr>
+          <w:u w:val="single"/>
           <w:lang w:val="fr-FR"/>
         </w:rPr>
         <w:t>DirectingManagement</w:t>
@@ -2865,6 +3692,7 @@
       <w:proofErr w:type="spellEnd"/>
       <w:r>
         <w:rPr>
+          <w:u w:val="single"/>
           <w:lang w:val="fr-FR"/>
         </w:rPr>
         <w:t xml:space="preserve"> – </w:t>
@@ -2872,6 +3700,7 @@
       <w:proofErr w:type="spellStart"/>
       <w:r>
         <w:rPr>
+          <w:u w:val="single"/>
           <w:lang w:val="fr-FR"/>
         </w:rPr>
         <w:t>PointOfSales</w:t>
@@ -2950,12 +3779,14 @@
       <w:pPr>
         <w:pStyle w:val="Corpsdetexte"/>
         <w:rPr>
-          <w:lang w:val="fr-FR"/>
-        </w:rPr>
-      </w:pPr>
-      <w:proofErr w:type="spellStart"/>
-      <w:r>
-        <w:rPr>
+          <w:u w:val="single"/>
+          <w:lang w:val="fr-FR"/>
+        </w:rPr>
+      </w:pPr>
+      <w:proofErr w:type="spellStart"/>
+      <w:r>
+        <w:rPr>
+          <w:u w:val="single"/>
           <w:lang w:val="fr-FR"/>
         </w:rPr>
         <w:t>DirectingManagement</w:t>
@@ -2963,6 +3794,7 @@
       <w:proofErr w:type="spellEnd"/>
       <w:r>
         <w:rPr>
+          <w:u w:val="single"/>
           <w:lang w:val="fr-FR"/>
         </w:rPr>
         <w:t xml:space="preserve"> – Staff :</w:t>
@@ -2986,11 +3818,13 @@
       <w:pPr>
         <w:pStyle w:val="Corpsdetexte"/>
         <w:rPr>
-          <w:lang w:val="fr-FR"/>
-        </w:rPr>
-      </w:pPr>
-      <w:r>
-        <w:rPr>
+          <w:u w:val="single"/>
+          <w:lang w:val="fr-FR"/>
+        </w:rPr>
+      </w:pPr>
+      <w:r>
+        <w:rPr>
+          <w:u w:val="single"/>
           <w:lang w:val="fr-FR"/>
         </w:rPr>
         <w:t xml:space="preserve">Staff – </w:t>
@@ -2998,6 +3832,7 @@
       <w:proofErr w:type="spellStart"/>
       <w:r>
         <w:rPr>
+          <w:u w:val="single"/>
           <w:lang w:val="fr-FR"/>
         </w:rPr>
         <w:t>Deliverer</w:t>
@@ -3005,12 +3840,14 @@
       <w:proofErr w:type="spellEnd"/>
       <w:r>
         <w:rPr>
+          <w:u w:val="single"/>
           <w:lang w:val="fr-FR"/>
         </w:rPr>
         <w:t>, Manager, Pizzaiolo</w:t>
       </w:r>
       <w:r>
         <w:rPr>
+          <w:u w:val="single"/>
           <w:lang w:val="fr-FR"/>
         </w:rPr>
         <w:t> :</w:t>
@@ -3063,12 +3900,14 @@
       <w:pPr>
         <w:pStyle w:val="Corpsdetexte"/>
         <w:rPr>
-          <w:lang w:val="fr-FR"/>
-        </w:rPr>
-      </w:pPr>
-      <w:proofErr w:type="spellStart"/>
-      <w:r>
-        <w:rPr>
+          <w:u w:val="single"/>
+          <w:lang w:val="fr-FR"/>
+        </w:rPr>
+      </w:pPr>
+      <w:proofErr w:type="spellStart"/>
+      <w:r>
+        <w:rPr>
+          <w:u w:val="single"/>
           <w:lang w:val="fr-FR"/>
         </w:rPr>
         <w:t>PointOfSales</w:t>
@@ -3076,6 +3915,7 @@
       <w:proofErr w:type="spellEnd"/>
       <w:r>
         <w:rPr>
+          <w:u w:val="single"/>
           <w:lang w:val="fr-FR"/>
         </w:rPr>
         <w:t xml:space="preserve"> – </w:t>
@@ -3083,6 +3923,7 @@
       <w:proofErr w:type="spellStart"/>
       <w:r>
         <w:rPr>
+          <w:u w:val="single"/>
           <w:lang w:val="fr-FR"/>
         </w:rPr>
         <w:t>Vehicle</w:t>
@@ -3090,6 +3931,7 @@
       <w:proofErr w:type="spellEnd"/>
       <w:r>
         <w:rPr>
+          <w:u w:val="single"/>
           <w:lang w:val="fr-FR"/>
         </w:rPr>
         <w:t> :</w:t>
@@ -3113,12 +3955,14 @@
       <w:pPr>
         <w:pStyle w:val="Corpsdetexte"/>
         <w:rPr>
-          <w:lang w:val="fr-FR"/>
-        </w:rPr>
-      </w:pPr>
-      <w:proofErr w:type="spellStart"/>
-      <w:r>
-        <w:rPr>
+          <w:u w:val="single"/>
+          <w:lang w:val="fr-FR"/>
+        </w:rPr>
+      </w:pPr>
+      <w:proofErr w:type="spellStart"/>
+      <w:r>
+        <w:rPr>
+          <w:u w:val="single"/>
           <w:lang w:val="fr-FR"/>
         </w:rPr>
         <w:t>Vehicle</w:t>
@@ -3126,6 +3970,7 @@
       <w:proofErr w:type="spellEnd"/>
       <w:r>
         <w:rPr>
+          <w:u w:val="single"/>
           <w:lang w:val="fr-FR"/>
         </w:rPr>
         <w:t xml:space="preserve"> – </w:t>
@@ -3133,6 +3978,7 @@
       <w:proofErr w:type="spellStart"/>
       <w:r>
         <w:rPr>
+          <w:u w:val="single"/>
           <w:lang w:val="fr-FR"/>
         </w:rPr>
         <w:t>Escooter</w:t>
@@ -3140,6 +3986,7 @@
       <w:proofErr w:type="spellEnd"/>
       <w:r>
         <w:rPr>
+          <w:u w:val="single"/>
           <w:lang w:val="fr-FR"/>
         </w:rPr>
         <w:t xml:space="preserve">, </w:t>
@@ -3147,6 +3994,7 @@
       <w:proofErr w:type="spellStart"/>
       <w:r>
         <w:rPr>
+          <w:u w:val="single"/>
           <w:lang w:val="fr-FR"/>
         </w:rPr>
         <w:t>EBike</w:t>
@@ -3154,6 +4002,7 @@
       <w:proofErr w:type="spellEnd"/>
       <w:r>
         <w:rPr>
+          <w:u w:val="single"/>
           <w:lang w:val="fr-FR"/>
         </w:rPr>
         <w:t xml:space="preserve"> : </w:t>
@@ -3199,12 +4048,14 @@
       <w:pPr>
         <w:pStyle w:val="Corpsdetexte"/>
         <w:rPr>
-          <w:lang w:val="fr-FR"/>
-        </w:rPr>
-      </w:pPr>
-      <w:proofErr w:type="spellStart"/>
-      <w:r>
-        <w:rPr>
+          <w:u w:val="single"/>
+          <w:lang w:val="fr-FR"/>
+        </w:rPr>
+      </w:pPr>
+      <w:proofErr w:type="spellStart"/>
+      <w:r>
+        <w:rPr>
+          <w:u w:val="single"/>
           <w:lang w:val="fr-FR"/>
         </w:rPr>
         <w:t>PointOfSales</w:t>
@@ -3212,6 +4063,7 @@
       <w:proofErr w:type="spellEnd"/>
       <w:r>
         <w:rPr>
+          <w:u w:val="single"/>
           <w:lang w:val="fr-FR"/>
         </w:rPr>
         <w:t xml:space="preserve"> – </w:t>
@@ -3219,6 +4071,7 @@
       <w:proofErr w:type="spellStart"/>
       <w:r>
         <w:rPr>
+          <w:u w:val="single"/>
           <w:lang w:val="fr-FR"/>
         </w:rPr>
         <w:t>Kitchen</w:t>
@@ -3226,6 +4079,7 @@
       <w:proofErr w:type="spellEnd"/>
       <w:r>
         <w:rPr>
+          <w:u w:val="single"/>
           <w:lang w:val="fr-FR"/>
         </w:rPr>
         <w:t> :</w:t>
@@ -3249,25 +4103,22 @@
       <w:pPr>
         <w:pStyle w:val="Corpsdetexte"/>
         <w:rPr>
-          <w:lang w:val="fr-FR"/>
-        </w:rPr>
-      </w:pPr>
-      <w:proofErr w:type="spellStart"/>
-      <w:r>
-        <w:rPr>
-          <w:lang w:val="fr-FR"/>
-        </w:rPr>
-        <w:t>PointOfSale</w:t>
-      </w:r>
-      <w:r>
-        <w:rPr>
-          <w:lang w:val="fr-FR"/>
-        </w:rPr>
-        <w:t>s</w:t>
-      </w:r>
-      <w:proofErr w:type="spellEnd"/>
-      <w:r>
-        <w:rPr>
+          <w:u w:val="single"/>
+          <w:lang w:val="fr-FR"/>
+        </w:rPr>
+      </w:pPr>
+      <w:proofErr w:type="spellStart"/>
+      <w:r>
+        <w:rPr>
+          <w:u w:val="single"/>
+          <w:lang w:val="fr-FR"/>
+        </w:rPr>
+        <w:t>PointOfSales</w:t>
+      </w:r>
+      <w:proofErr w:type="spellEnd"/>
+      <w:r>
+        <w:rPr>
+          <w:u w:val="single"/>
           <w:lang w:val="fr-FR"/>
         </w:rPr>
         <w:t xml:space="preserve"> – Staff :</w:t>
@@ -3305,11 +4156,13 @@
       <w:pPr>
         <w:pStyle w:val="Corpsdetexte"/>
         <w:rPr>
-          <w:lang w:val="fr-FR"/>
-        </w:rPr>
-      </w:pPr>
-      <w:r>
-        <w:rPr>
+          <w:u w:val="single"/>
+          <w:lang w:val="fr-FR"/>
+        </w:rPr>
+      </w:pPr>
+      <w:r>
+        <w:rPr>
+          <w:u w:val="single"/>
           <w:lang w:val="fr-FR"/>
         </w:rPr>
         <w:t xml:space="preserve">Staff – </w:t>
@@ -3317,6 +4170,7 @@
       <w:proofErr w:type="spellStart"/>
       <w:r>
         <w:rPr>
+          <w:u w:val="single"/>
           <w:lang w:val="fr-FR"/>
         </w:rPr>
         <w:t>OrderStatus</w:t>
@@ -3324,6 +4178,7 @@
       <w:proofErr w:type="spellEnd"/>
       <w:r>
         <w:rPr>
+          <w:u w:val="single"/>
           <w:lang w:val="fr-FR"/>
         </w:rPr>
         <w:t xml:space="preserve"> et </w:t>
@@ -3331,6 +4186,7 @@
       <w:proofErr w:type="spellStart"/>
       <w:r>
         <w:rPr>
+          <w:u w:val="single"/>
           <w:lang w:val="fr-FR"/>
         </w:rPr>
         <w:t>StaffTaskOrder</w:t>
@@ -3338,6 +4194,7 @@
       <w:proofErr w:type="spellEnd"/>
       <w:r>
         <w:rPr>
+          <w:u w:val="single"/>
           <w:lang w:val="fr-FR"/>
         </w:rPr>
         <w:t> :</w:t>
@@ -3395,12 +4252,14 @@
       <w:pPr>
         <w:pStyle w:val="Corpsdetexte"/>
         <w:rPr>
-          <w:lang w:val="fr-FR"/>
-        </w:rPr>
-      </w:pPr>
-      <w:proofErr w:type="spellStart"/>
-      <w:r>
-        <w:rPr>
+          <w:u w:val="single"/>
+          <w:lang w:val="fr-FR"/>
+        </w:rPr>
+      </w:pPr>
+      <w:proofErr w:type="spellStart"/>
+      <w:r>
+        <w:rPr>
+          <w:u w:val="single"/>
           <w:lang w:val="fr-FR"/>
         </w:rPr>
         <w:t>PointOfSales</w:t>
@@ -3408,6 +4267,7 @@
       <w:proofErr w:type="spellEnd"/>
       <w:r>
         <w:rPr>
+          <w:u w:val="single"/>
           <w:lang w:val="fr-FR"/>
         </w:rPr>
         <w:t xml:space="preserve"> – Product et </w:t>
@@ -3415,6 +4275,7 @@
       <w:proofErr w:type="spellStart"/>
       <w:r>
         <w:rPr>
+          <w:u w:val="single"/>
           <w:lang w:val="fr-FR"/>
         </w:rPr>
         <w:t>PosProduct</w:t>
@@ -3422,9 +4283,10 @@
       <w:proofErr w:type="spellEnd"/>
       <w:r>
         <w:rPr>
-          <w:lang w:val="fr-FR"/>
-        </w:rPr>
-        <w:t>.</w:t>
+          <w:u w:val="single"/>
+          <w:lang w:val="fr-FR"/>
+        </w:rPr>
+        <w:t xml:space="preserve"> : </w:t>
       </w:r>
     </w:p>
     <w:p>
@@ -3479,12 +4341,14 @@
       <w:pPr>
         <w:pStyle w:val="Corpsdetexte"/>
         <w:rPr>
-          <w:lang w:val="fr-FR"/>
-        </w:rPr>
-      </w:pPr>
-      <w:proofErr w:type="spellStart"/>
-      <w:r>
-        <w:rPr>
+          <w:u w:val="single"/>
+          <w:lang w:val="fr-FR"/>
+        </w:rPr>
+      </w:pPr>
+      <w:proofErr w:type="spellStart"/>
+      <w:r>
+        <w:rPr>
+          <w:u w:val="single"/>
           <w:lang w:val="fr-FR"/>
         </w:rPr>
         <w:t>PointOfSales</w:t>
@@ -3492,6 +4356,7 @@
       <w:proofErr w:type="spellEnd"/>
       <w:r>
         <w:rPr>
+          <w:u w:val="single"/>
           <w:lang w:val="fr-FR"/>
         </w:rPr>
         <w:t xml:space="preserve"> – </w:t>
@@ -3499,6 +4364,7 @@
       <w:proofErr w:type="spellStart"/>
       <w:r>
         <w:rPr>
+          <w:u w:val="single"/>
           <w:lang w:val="fr-FR"/>
         </w:rPr>
         <w:t>OrderStatus</w:t>
@@ -3506,6 +4372,7 @@
       <w:proofErr w:type="spellEnd"/>
       <w:r>
         <w:rPr>
+          <w:u w:val="single"/>
           <w:lang w:val="fr-FR"/>
         </w:rPr>
         <w:t> :</w:t>
@@ -3541,6 +4408,7 @@
           <w:lang w:val="fr-FR"/>
         </w:rPr>
       </w:pPr>
+      <w:bookmarkStart w:id="7" w:name="_Toc43448050"/>
       <w:r>
         <w:rPr>
           <w:rFonts w:eastAsia="DejaVu Sans" w:cs="DejaVu Sans"/>
@@ -3571,6 +4439,7 @@
         </w:rPr>
         <w:t xml:space="preserve"> Operations)</w:t>
       </w:r>
+      <w:bookmarkEnd w:id="7"/>
     </w:p>
     <w:p>
       <w:pPr>
@@ -3631,12 +4500,14 @@
       <w:pPr>
         <w:pStyle w:val="Corpsdetexte"/>
         <w:rPr>
-          <w:lang w:val="fr-FR"/>
-        </w:rPr>
-      </w:pPr>
-      <w:proofErr w:type="spellStart"/>
-      <w:r>
-        <w:rPr>
+          <w:u w:val="single"/>
+          <w:lang w:val="fr-FR"/>
+        </w:rPr>
+      </w:pPr>
+      <w:proofErr w:type="spellStart"/>
+      <w:r>
+        <w:rPr>
+          <w:u w:val="single"/>
           <w:lang w:val="fr-FR"/>
         </w:rPr>
         <w:t>MenuItem</w:t>
@@ -3644,6 +4515,7 @@
       <w:proofErr w:type="spellEnd"/>
       <w:r>
         <w:rPr>
+          <w:u w:val="single"/>
           <w:lang w:val="fr-FR"/>
         </w:rPr>
         <w:t xml:space="preserve"> – Product :</w:t>
@@ -3695,12 +4567,14 @@
       <w:pPr>
         <w:pStyle w:val="Corpsdetexte"/>
         <w:rPr>
-          <w:lang w:val="fr-FR"/>
-        </w:rPr>
-      </w:pPr>
-      <w:proofErr w:type="spellStart"/>
-      <w:r>
-        <w:rPr>
+          <w:u w:val="single"/>
+          <w:lang w:val="fr-FR"/>
+        </w:rPr>
+      </w:pPr>
+      <w:proofErr w:type="spellStart"/>
+      <w:r>
+        <w:rPr>
+          <w:u w:val="single"/>
           <w:lang w:val="fr-FR"/>
         </w:rPr>
         <w:lastRenderedPageBreak/>
@@ -3709,6 +4583,7 @@
       <w:proofErr w:type="spellEnd"/>
       <w:r>
         <w:rPr>
+          <w:u w:val="single"/>
           <w:lang w:val="fr-FR"/>
         </w:rPr>
         <w:t xml:space="preserve"> – </w:t>
@@ -3716,6 +4591,7 @@
       <w:proofErr w:type="spellStart"/>
       <w:r>
         <w:rPr>
+          <w:u w:val="single"/>
           <w:lang w:val="fr-FR"/>
         </w:rPr>
         <w:t>PointOfSales</w:t>
@@ -3723,6 +4599,7 @@
       <w:proofErr w:type="spellEnd"/>
       <w:r>
         <w:rPr>
+          <w:u w:val="single"/>
           <w:lang w:val="fr-FR"/>
         </w:rPr>
         <w:t xml:space="preserve"> et </w:t>
@@ -3730,6 +4607,7 @@
       <w:proofErr w:type="spellStart"/>
       <w:r>
         <w:rPr>
+          <w:u w:val="single"/>
           <w:lang w:val="fr-FR"/>
         </w:rPr>
         <w:t>ItemPos</w:t>
@@ -3737,6 +4615,7 @@
       <w:proofErr w:type="spellEnd"/>
       <w:r>
         <w:rPr>
+          <w:u w:val="single"/>
           <w:lang w:val="fr-FR"/>
         </w:rPr>
         <w:t> :</w:t>
@@ -3774,12 +4653,14 @@
       <w:pPr>
         <w:pStyle w:val="Corpsdetexte"/>
         <w:rPr>
-          <w:lang w:val="fr-FR"/>
-        </w:rPr>
-      </w:pPr>
-      <w:proofErr w:type="spellStart"/>
-      <w:r>
-        <w:rPr>
+          <w:u w:val="single"/>
+          <w:lang w:val="fr-FR"/>
+        </w:rPr>
+      </w:pPr>
+      <w:proofErr w:type="spellStart"/>
+      <w:r>
+        <w:rPr>
+          <w:u w:val="single"/>
           <w:lang w:val="fr-FR"/>
         </w:rPr>
         <w:t>MenuItem</w:t>
@@ -3787,6 +4668,7 @@
       <w:proofErr w:type="spellEnd"/>
       <w:r>
         <w:rPr>
+          <w:u w:val="single"/>
           <w:lang w:val="fr-FR"/>
         </w:rPr>
         <w:t xml:space="preserve"> – </w:t>
@@ -3794,18 +4676,21 @@
       <w:proofErr w:type="spellStart"/>
       <w:r>
         <w:rPr>
+          <w:u w:val="single"/>
           <w:lang w:val="fr-FR"/>
         </w:rPr>
         <w:t>Mar</w:t>
       </w:r>
       <w:r>
         <w:rPr>
+          <w:u w:val="single"/>
           <w:lang w:val="fr-FR"/>
         </w:rPr>
         <w:t>gin</w:t>
       </w:r>
       <w:r>
         <w:rPr>
+          <w:u w:val="single"/>
           <w:lang w:val="fr-FR"/>
         </w:rPr>
         <w:t>Rate</w:t>
@@ -3813,6 +4698,7 @@
       <w:proofErr w:type="spellEnd"/>
       <w:r>
         <w:rPr>
+          <w:u w:val="single"/>
           <w:lang w:val="fr-FR"/>
         </w:rPr>
         <w:t> :</w:t>
@@ -3836,12 +4722,14 @@
       <w:pPr>
         <w:pStyle w:val="Corpsdetexte"/>
         <w:rPr>
-          <w:lang w:val="fr-FR"/>
-        </w:rPr>
-      </w:pPr>
-      <w:proofErr w:type="spellStart"/>
-      <w:r>
-        <w:rPr>
+          <w:u w:val="single"/>
+          <w:lang w:val="fr-FR"/>
+        </w:rPr>
+      </w:pPr>
+      <w:proofErr w:type="spellStart"/>
+      <w:r>
+        <w:rPr>
+          <w:u w:val="single"/>
           <w:lang w:val="fr-FR"/>
         </w:rPr>
         <w:t>MenuItem</w:t>
@@ -3849,6 +4737,7 @@
       <w:proofErr w:type="spellEnd"/>
       <w:r>
         <w:rPr>
+          <w:u w:val="single"/>
           <w:lang w:val="fr-FR"/>
         </w:rPr>
         <w:t xml:space="preserve"> – Pizza :</w:t>
@@ -3900,11 +4789,13 @@
       <w:pPr>
         <w:pStyle w:val="Corpsdetexte"/>
         <w:rPr>
-          <w:lang w:val="fr-FR"/>
-        </w:rPr>
-      </w:pPr>
-      <w:r>
-        <w:rPr>
+          <w:u w:val="single"/>
+          <w:lang w:val="fr-FR"/>
+        </w:rPr>
+      </w:pPr>
+      <w:r>
+        <w:rPr>
+          <w:u w:val="single"/>
           <w:lang w:val="fr-FR"/>
         </w:rPr>
         <w:t xml:space="preserve">Product – Pizza et </w:t>
@@ -3912,6 +4803,7 @@
       <w:proofErr w:type="spellStart"/>
       <w:r>
         <w:rPr>
+          <w:u w:val="single"/>
           <w:lang w:val="fr-FR"/>
         </w:rPr>
         <w:t>PizzaIngredient</w:t>
@@ -3919,6 +4811,7 @@
       <w:proofErr w:type="spellEnd"/>
       <w:r>
         <w:rPr>
+          <w:u w:val="single"/>
           <w:lang w:val="fr-FR"/>
         </w:rPr>
         <w:t> :</w:t>
@@ -3956,11 +4849,13 @@
       <w:pPr>
         <w:pStyle w:val="Corpsdetexte"/>
         <w:rPr>
-          <w:lang w:val="fr-FR"/>
-        </w:rPr>
-      </w:pPr>
-      <w:r>
-        <w:rPr>
+          <w:u w:val="single"/>
+          <w:lang w:val="fr-FR"/>
+        </w:rPr>
+      </w:pPr>
+      <w:r>
+        <w:rPr>
+          <w:u w:val="single"/>
           <w:lang w:val="fr-FR"/>
         </w:rPr>
         <w:t xml:space="preserve">Pizza – </w:t>
@@ -3968,6 +4863,7 @@
       <w:proofErr w:type="spellStart"/>
       <w:r>
         <w:rPr>
+          <w:u w:val="single"/>
           <w:lang w:val="fr-FR"/>
         </w:rPr>
         <w:t>PizzaSize</w:t>
@@ -3975,6 +4871,7 @@
       <w:proofErr w:type="spellEnd"/>
       <w:r>
         <w:rPr>
+          <w:u w:val="single"/>
           <w:lang w:val="fr-FR"/>
         </w:rPr>
         <w:t> :</w:t>
@@ -4036,11 +4933,13 @@
       <w:pPr>
         <w:pStyle w:val="Corpsdetexte"/>
         <w:rPr>
-          <w:lang w:val="fr-FR"/>
-        </w:rPr>
-      </w:pPr>
-      <w:r>
-        <w:rPr>
+          <w:u w:val="single"/>
+          <w:lang w:val="fr-FR"/>
+        </w:rPr>
+      </w:pPr>
+      <w:r>
+        <w:rPr>
+          <w:u w:val="single"/>
           <w:lang w:val="fr-FR"/>
         </w:rPr>
         <w:t xml:space="preserve">Product – </w:t>
@@ -4048,6 +4947,7 @@
       <w:proofErr w:type="spellStart"/>
       <w:r>
         <w:rPr>
+          <w:u w:val="single"/>
           <w:lang w:val="fr-FR"/>
         </w:rPr>
         <w:t>ProductItem</w:t>
@@ -4055,6 +4955,7 @@
       <w:proofErr w:type="spellEnd"/>
       <w:r>
         <w:rPr>
+          <w:u w:val="single"/>
           <w:lang w:val="fr-FR"/>
         </w:rPr>
         <w:t> :</w:t>
@@ -4078,11 +4979,13 @@
       <w:pPr>
         <w:pStyle w:val="Corpsdetexte"/>
         <w:rPr>
-          <w:lang w:val="fr-FR"/>
-        </w:rPr>
-      </w:pPr>
-      <w:r>
-        <w:rPr>
+          <w:u w:val="single"/>
+          <w:lang w:val="fr-FR"/>
+        </w:rPr>
+      </w:pPr>
+      <w:r>
+        <w:rPr>
+          <w:u w:val="single"/>
           <w:lang w:val="fr-FR"/>
         </w:rPr>
         <w:t xml:space="preserve">Product – </w:t>
@@ -4090,6 +4993,7 @@
       <w:proofErr w:type="spellStart"/>
       <w:r>
         <w:rPr>
+          <w:u w:val="single"/>
           <w:lang w:val="fr-FR"/>
         </w:rPr>
         <w:t>Category</w:t>
@@ -4097,6 +5001,7 @@
       <w:proofErr w:type="spellEnd"/>
       <w:r>
         <w:rPr>
+          <w:u w:val="single"/>
           <w:lang w:val="fr-FR"/>
         </w:rPr>
         <w:t> :</w:t>
@@ -4134,12 +5039,14 @@
       <w:pPr>
         <w:pStyle w:val="Corpsdetexte"/>
         <w:rPr>
-          <w:lang w:val="fr-FR"/>
-        </w:rPr>
-      </w:pPr>
-      <w:proofErr w:type="spellStart"/>
-      <w:r>
-        <w:rPr>
+          <w:u w:val="single"/>
+          <w:lang w:val="fr-FR"/>
+        </w:rPr>
+      </w:pPr>
+      <w:proofErr w:type="spellStart"/>
+      <w:r>
+        <w:rPr>
+          <w:u w:val="single"/>
           <w:lang w:val="fr-FR"/>
         </w:rPr>
         <w:t>Category</w:t>
@@ -4147,6 +5054,7 @@
       <w:proofErr w:type="spellEnd"/>
       <w:r>
         <w:rPr>
+          <w:u w:val="single"/>
           <w:lang w:val="fr-FR"/>
         </w:rPr>
         <w:t xml:space="preserve"> – </w:t>
@@ -4154,6 +5062,7 @@
       <w:proofErr w:type="spellStart"/>
       <w:r>
         <w:rPr>
+          <w:u w:val="single"/>
           <w:lang w:val="fr-FR"/>
         </w:rPr>
         <w:t>VATRate</w:t>
@@ -4161,6 +5070,7 @@
       <w:proofErr w:type="spellEnd"/>
       <w:r>
         <w:rPr>
+          <w:u w:val="single"/>
           <w:lang w:val="fr-FR"/>
         </w:rPr>
         <w:t> :</w:t>
@@ -4182,19 +5092,1235 @@
     </w:p>
     <w:p>
       <w:pPr>
-        <w:pStyle w:val="Corpsdetexte"/>
-        <w:rPr>
-          <w:lang w:val="fr-FR"/>
-        </w:rPr>
-      </w:pPr>
-    </w:p>
-    <w:p>
-      <w:pPr>
-        <w:pStyle w:val="Corpsdetexte"/>
-        <w:rPr>
-          <w:lang w:val="fr-FR"/>
-        </w:rPr>
-      </w:pPr>
+        <w:pStyle w:val="Titre3"/>
+        <w:ind w:left="0" w:firstLine="0"/>
+        <w:rPr>
+          <w:rFonts w:eastAsia="DejaVu Sans" w:cs="DejaVu Sans"/>
+          <w:lang w:val="fr-FR"/>
+        </w:rPr>
+      </w:pPr>
+      <w:bookmarkStart w:id="8" w:name="_Toc43448051"/>
+      <w:r>
+        <w:rPr>
+          <w:rFonts w:eastAsia="DejaVu Sans" w:cs="DejaVu Sans"/>
+          <w:lang w:val="fr-FR"/>
+        </w:rPr>
+        <w:t>Diagramme des Relations entre entités.</w:t>
+      </w:r>
+      <w:bookmarkEnd w:id="8"/>
+    </w:p>
+    <w:p>
+      <w:pPr>
+        <w:pStyle w:val="Corpsdetexte"/>
+        <w:rPr>
+          <w:lang w:val="fr-FR"/>
+        </w:rPr>
+      </w:pPr>
+      <w:r>
+        <w:rPr>
+          <w:lang w:val="fr-FR"/>
+        </w:rPr>
+        <w:t>La densité de ce diagramme ne permet pas de le représenter de manière lisible dans le présent document.</w:t>
+      </w:r>
+    </w:p>
+    <w:p>
+      <w:pPr>
+        <w:pStyle w:val="Corpsdetexte"/>
+        <w:rPr>
+          <w:lang w:val="fr-FR"/>
+        </w:rPr>
+      </w:pPr>
+      <w:r>
+        <w:rPr>
+          <w:noProof/>
+          <w:lang w:val="fr-FR"/>
+        </w:rPr>
+        <w:lastRenderedPageBreak/>
+        <w:drawing>
+          <wp:inline distT="0" distB="0" distL="0" distR="0">
+            <wp:extent cx="6120130" cy="3963670"/>
+            <wp:effectExtent l="0" t="0" r="1270" b="0"/>
+            <wp:docPr id="4" name="Image 4"/>
+            <wp:cNvGraphicFramePr>
+              <a:graphicFrameLocks xmlns:a="http://schemas.openxmlformats.org/drawingml/2006/main" noChangeAspect="1"/>
+            </wp:cNvGraphicFramePr>
+            <a:graphic xmlns:a="http://schemas.openxmlformats.org/drawingml/2006/main">
+              <a:graphicData uri="http://schemas.openxmlformats.org/drawingml/2006/picture">
+                <pic:pic xmlns:pic="http://schemas.openxmlformats.org/drawingml/2006/picture">
+                  <pic:nvPicPr>
+                    <pic:cNvPr id="4" name="projet 6 diagramme ERD - ERD.pdf"/>
+                    <pic:cNvPicPr/>
+                  </pic:nvPicPr>
+                  <pic:blipFill>
+                    <a:blip r:embed="rId12" cstate="print">
+                      <a:extLst>
+                        <a:ext uri="{28A0092B-C50C-407E-A947-70E740481C1C}">
+                          <a14:useLocalDpi xmlns:a14="http://schemas.microsoft.com/office/drawing/2010/main" val="0"/>
+                        </a:ext>
+                      </a:extLst>
+                    </a:blip>
+                    <a:stretch>
+                      <a:fillRect/>
+                    </a:stretch>
+                  </pic:blipFill>
+                  <pic:spPr>
+                    <a:xfrm>
+                      <a:off x="0" y="0"/>
+                      <a:ext cx="6120130" cy="3963670"/>
+                    </a:xfrm>
+                    <a:prstGeom prst="rect">
+                      <a:avLst/>
+                    </a:prstGeom>
+                  </pic:spPr>
+                </pic:pic>
+              </a:graphicData>
+            </a:graphic>
+          </wp:inline>
+        </w:drawing>
+      </w:r>
+    </w:p>
+    <w:p>
+      <w:pPr>
+        <w:pStyle w:val="Corpsdetexte"/>
+        <w:rPr>
+          <w:lang w:val="fr-FR"/>
+        </w:rPr>
+      </w:pPr>
+      <w:r>
+        <w:rPr>
+          <w:lang w:val="fr-FR"/>
+        </w:rPr>
+        <w:t xml:space="preserve">Il donc accessible dans </w:t>
+      </w:r>
+      <w:proofErr w:type="spellStart"/>
+      <w:r>
+        <w:rPr>
+          <w:lang w:val="fr-FR"/>
+        </w:rPr>
+        <w:t>Lucid</w:t>
+      </w:r>
+      <w:proofErr w:type="spellEnd"/>
+      <w:r>
+        <w:rPr>
+          <w:lang w:val="fr-FR"/>
+        </w:rPr>
+        <w:t xml:space="preserve"> Chart en cliquant sur </w:t>
+      </w:r>
+      <w:r>
+        <w:rPr>
+          <w:lang w:val="fr-FR"/>
+        </w:rPr>
+        <w:t xml:space="preserve">le lien : </w:t>
+      </w:r>
+      <w:hyperlink r:id="rId13" w:history="1">
+        <w:r>
+          <w:rPr>
+            <w:rStyle w:val="Lienhypertexte"/>
+            <w:lang w:val="fr-FR"/>
+          </w:rPr>
+          <w:t>LIEN</w:t>
+        </w:r>
+      </w:hyperlink>
+    </w:p>
+    <w:p>
+      <w:pPr>
+        <w:pStyle w:val="Corpsdetexte"/>
+        <w:rPr>
+          <w:lang w:val="fr-FR"/>
+        </w:rPr>
+      </w:pPr>
+    </w:p>
+    <w:p>
+      <w:pPr>
+        <w:pStyle w:val="Titre2"/>
+      </w:pPr>
+      <w:bookmarkStart w:id="9" w:name="_Toc43448052"/>
+      <w:proofErr w:type="spellStart"/>
+      <w:r>
+        <w:t>Procédures</w:t>
+      </w:r>
+      <w:proofErr w:type="spellEnd"/>
+      <w:r>
+        <w:t xml:space="preserve"> </w:t>
+      </w:r>
+      <w:proofErr w:type="spellStart"/>
+      <w:r>
+        <w:t>Disponibles</w:t>
+      </w:r>
+      <w:bookmarkEnd w:id="9"/>
+      <w:proofErr w:type="spellEnd"/>
+    </w:p>
+    <w:p>
+      <w:pPr>
+        <w:pStyle w:val="Titre3"/>
+        <w:ind w:left="0" w:firstLine="0"/>
+        <w:rPr>
+          <w:rFonts w:eastAsia="DejaVu Sans" w:cs="DejaVu Sans"/>
+          <w:lang w:val="fr-FR"/>
+        </w:rPr>
+      </w:pPr>
+      <w:bookmarkStart w:id="10" w:name="_Toc43448053"/>
+      <w:r>
+        <w:rPr>
+          <w:rFonts w:eastAsia="DejaVu Sans" w:cs="DejaVu Sans"/>
+          <w:lang w:val="fr-FR"/>
+        </w:rPr>
+        <w:t xml:space="preserve">Gestion des </w:t>
+      </w:r>
+      <w:proofErr w:type="spellStart"/>
+      <w:r>
+        <w:rPr>
+          <w:rFonts w:eastAsia="DejaVu Sans" w:cs="DejaVu Sans"/>
+          <w:lang w:val="fr-FR"/>
+        </w:rPr>
+        <w:t>Produits</w:t>
+      </w:r>
+      <w:bookmarkEnd w:id="10"/>
+      <w:proofErr w:type="spellEnd"/>
+    </w:p>
+    <w:p>
+      <w:pPr>
+        <w:pStyle w:val="Corpsdetexte"/>
+        <w:rPr>
+          <w:u w:val="single"/>
+          <w:lang w:val="en-US"/>
+        </w:rPr>
+      </w:pPr>
+      <w:proofErr w:type="spellStart"/>
+      <w:proofErr w:type="gramStart"/>
+      <w:r>
+        <w:rPr>
+          <w:u w:val="single"/>
+          <w:lang w:val="en-US"/>
+        </w:rPr>
+        <w:t>CreateProduct</w:t>
+      </w:r>
+      <w:proofErr w:type="spellEnd"/>
+      <w:r>
+        <w:rPr>
+          <w:u w:val="single"/>
+          <w:lang w:val="en-US"/>
+        </w:rPr>
+        <w:t xml:space="preserve"> :</w:t>
+      </w:r>
+      <w:proofErr w:type="gramEnd"/>
+    </w:p>
+    <w:p>
+      <w:pPr>
+        <w:pStyle w:val="Corpsdetexte"/>
+        <w:rPr>
+          <w:lang w:val="fr-FR"/>
+        </w:rPr>
+      </w:pPr>
+      <w:r>
+        <w:rPr>
+          <w:lang w:val="fr-FR"/>
+        </w:rPr>
+        <w:t>Référencer un nouveau produit dans la mercuriale.</w:t>
+      </w:r>
+    </w:p>
+    <w:p>
+      <w:pPr>
+        <w:pStyle w:val="Corpsdetexte"/>
+        <w:rPr>
+          <w:u w:val="single"/>
+          <w:lang w:val="fr-FR"/>
+        </w:rPr>
+      </w:pPr>
+      <w:proofErr w:type="spellStart"/>
+      <w:proofErr w:type="gramStart"/>
+      <w:r>
+        <w:rPr>
+          <w:u w:val="single"/>
+          <w:lang w:val="en-US"/>
+        </w:rPr>
+        <w:t>AddItemToStock</w:t>
+      </w:r>
+      <w:proofErr w:type="spellEnd"/>
+      <w:r>
+        <w:rPr>
+          <w:u w:val="single"/>
+          <w:lang w:val="fr-FR"/>
+        </w:rPr>
+        <w:t> :</w:t>
+      </w:r>
+      <w:proofErr w:type="gramEnd"/>
+    </w:p>
+    <w:p>
+      <w:pPr>
+        <w:pStyle w:val="Corpsdetexte"/>
+        <w:rPr>
+          <w:lang w:val="fr-FR"/>
+        </w:rPr>
+      </w:pPr>
+      <w:r>
+        <w:rPr>
+          <w:lang w:val="fr-FR"/>
+        </w:rPr>
+        <w:t>Enregistrer dans le stock l’arrivage d’un nouveau produit.</w:t>
+      </w:r>
+    </w:p>
+    <w:p>
+      <w:pPr>
+        <w:pStyle w:val="Corpsdetexte"/>
+        <w:rPr>
+          <w:u w:val="single"/>
+          <w:lang w:val="en-US"/>
+        </w:rPr>
+      </w:pPr>
+      <w:proofErr w:type="spellStart"/>
+      <w:proofErr w:type="gramStart"/>
+      <w:r>
+        <w:rPr>
+          <w:u w:val="single"/>
+          <w:lang w:val="en-US"/>
+        </w:rPr>
+        <w:t>CallPointOfSalesStock</w:t>
+      </w:r>
+      <w:proofErr w:type="spellEnd"/>
+      <w:r>
+        <w:rPr>
+          <w:u w:val="single"/>
+          <w:lang w:val="en-US"/>
+        </w:rPr>
+        <w:t xml:space="preserve"> :</w:t>
+      </w:r>
+      <w:proofErr w:type="gramEnd"/>
+      <w:r>
+        <w:rPr>
+          <w:u w:val="single"/>
+          <w:lang w:val="en-US"/>
+        </w:rPr>
+        <w:t xml:space="preserve"> </w:t>
+      </w:r>
+    </w:p>
+    <w:p>
+      <w:pPr>
+        <w:pStyle w:val="Corpsdetexte"/>
+        <w:rPr>
+          <w:lang w:val="fr-FR"/>
+        </w:rPr>
+      </w:pPr>
+      <w:r>
+        <w:rPr>
+          <w:lang w:val="fr-FR"/>
+        </w:rPr>
+        <w:t>Afficher le stock d’un point de vente.</w:t>
+      </w:r>
+    </w:p>
+    <w:p>
+      <w:pPr>
+        <w:pStyle w:val="Corpsdetexte"/>
+        <w:rPr>
+          <w:u w:val="single"/>
+          <w:lang w:val="en-US"/>
+        </w:rPr>
+      </w:pPr>
+      <w:proofErr w:type="spellStart"/>
+      <w:proofErr w:type="gramStart"/>
+      <w:r>
+        <w:rPr>
+          <w:u w:val="single"/>
+          <w:lang w:val="en-US"/>
+        </w:rPr>
+        <w:t>RemoveItemFromStock</w:t>
+      </w:r>
+      <w:proofErr w:type="spellEnd"/>
+      <w:r>
+        <w:rPr>
+          <w:u w:val="single"/>
+          <w:lang w:val="en-US"/>
+        </w:rPr>
+        <w:t xml:space="preserve"> :</w:t>
+      </w:r>
+      <w:proofErr w:type="gramEnd"/>
+      <w:r>
+        <w:rPr>
+          <w:u w:val="single"/>
+          <w:lang w:val="en-US"/>
+        </w:rPr>
+        <w:t xml:space="preserve"> </w:t>
+      </w:r>
+    </w:p>
+    <w:p>
+      <w:pPr>
+        <w:pStyle w:val="Corpsdetexte"/>
+        <w:rPr>
+          <w:lang w:val="fr-FR"/>
+        </w:rPr>
+      </w:pPr>
+      <w:r>
+        <w:rPr>
+          <w:lang w:val="fr-FR"/>
+        </w:rPr>
+        <w:t>Déstocker un produit ré</w:t>
+      </w:r>
+      <w:r>
+        <w:rPr>
+          <w:lang w:val="fr-FR"/>
+        </w:rPr>
+        <w:t>férencé.</w:t>
+      </w:r>
+    </w:p>
+    <w:p>
+      <w:pPr>
+        <w:pStyle w:val="Corpsdetexte"/>
+        <w:rPr>
+          <w:u w:val="single"/>
+          <w:lang w:val="en-US"/>
+        </w:rPr>
+      </w:pPr>
+      <w:proofErr w:type="spellStart"/>
+      <w:proofErr w:type="gramStart"/>
+      <w:r>
+        <w:rPr>
+          <w:u w:val="single"/>
+          <w:lang w:val="en-US"/>
+        </w:rPr>
+        <w:t>CreatePizza</w:t>
+      </w:r>
+      <w:proofErr w:type="spellEnd"/>
+      <w:r>
+        <w:rPr>
+          <w:u w:val="single"/>
+          <w:lang w:val="en-US"/>
+        </w:rPr>
+        <w:t xml:space="preserve"> :</w:t>
+      </w:r>
+      <w:proofErr w:type="gramEnd"/>
+    </w:p>
+    <w:p>
+      <w:pPr>
+        <w:pStyle w:val="Corpsdetexte"/>
+        <w:rPr>
+          <w:lang w:val="fr-FR"/>
+        </w:rPr>
+      </w:pPr>
+      <w:r>
+        <w:rPr>
+          <w:lang w:val="fr-FR"/>
+        </w:rPr>
+        <w:t xml:space="preserve">Créer une nouvelle </w:t>
+      </w:r>
+      <w:r>
+        <w:rPr>
+          <w:lang w:val="fr-FR"/>
+        </w:rPr>
+        <w:t>recette de pizza (n’inclut pas les ingrédients).</w:t>
+      </w:r>
+    </w:p>
+    <w:p>
+      <w:pPr>
+        <w:pStyle w:val="Corpsdetexte"/>
+        <w:rPr>
+          <w:u w:val="single"/>
+          <w:lang w:val="fr-FR"/>
+        </w:rPr>
+      </w:pPr>
+      <w:proofErr w:type="spellStart"/>
+      <w:r>
+        <w:rPr>
+          <w:u w:val="single"/>
+          <w:lang w:val="fr-FR"/>
+        </w:rPr>
+        <w:lastRenderedPageBreak/>
+        <w:t>AddIngredient</w:t>
+      </w:r>
+      <w:proofErr w:type="spellEnd"/>
+      <w:r>
+        <w:rPr>
+          <w:u w:val="single"/>
+          <w:lang w:val="fr-FR"/>
+        </w:rPr>
+        <w:t xml:space="preserve"> : </w:t>
+      </w:r>
+    </w:p>
+    <w:p>
+      <w:pPr>
+        <w:pStyle w:val="Corpsdetexte"/>
+        <w:rPr>
+          <w:lang w:val="fr-FR"/>
+        </w:rPr>
+      </w:pPr>
+      <w:r>
+        <w:rPr>
+          <w:lang w:val="fr-FR"/>
+        </w:rPr>
+        <w:t>Ajoute les ingrédients à une recette de pizza. La quantité à insérer est celle pour une pizza de taille ‘normale’. Pour les pizzas de type ‘grande’ et ‘maxi’, les proportions sont calculées en conséquence à l’appel de la recette.</w:t>
+      </w:r>
+    </w:p>
+    <w:p>
+      <w:pPr>
+        <w:pStyle w:val="Corpsdetexte"/>
+        <w:rPr>
+          <w:u w:val="single"/>
+          <w:lang w:val="en-US"/>
+        </w:rPr>
+      </w:pPr>
+      <w:proofErr w:type="spellStart"/>
+      <w:proofErr w:type="gramStart"/>
+      <w:r>
+        <w:rPr>
+          <w:u w:val="single"/>
+          <w:lang w:val="en-US"/>
+        </w:rPr>
+        <w:t>AddMenuItem</w:t>
+      </w:r>
+      <w:proofErr w:type="spellEnd"/>
+      <w:r>
+        <w:rPr>
+          <w:u w:val="single"/>
+          <w:lang w:val="en-US"/>
+        </w:rPr>
+        <w:t xml:space="preserve"> :</w:t>
+      </w:r>
+      <w:proofErr w:type="gramEnd"/>
+      <w:r>
+        <w:rPr>
+          <w:u w:val="single"/>
+          <w:lang w:val="en-US"/>
+        </w:rPr>
+        <w:t xml:space="preserve"> </w:t>
+      </w:r>
+    </w:p>
+    <w:p>
+      <w:pPr>
+        <w:pStyle w:val="Corpsdetexte"/>
+        <w:rPr>
+          <w:lang w:val="fr-FR"/>
+        </w:rPr>
+      </w:pPr>
+      <w:r>
+        <w:rPr>
+          <w:lang w:val="fr-FR"/>
+        </w:rPr>
+        <w:t xml:space="preserve">Ajouter un produit à la </w:t>
+      </w:r>
+      <w:r>
+        <w:rPr>
+          <w:lang w:val="fr-FR"/>
+        </w:rPr>
+        <w:t>carte des pizzérias. Cette procédure inclut le calcul du prix de vente.</w:t>
+      </w:r>
+    </w:p>
+    <w:p>
+      <w:pPr>
+        <w:pStyle w:val="Titre3"/>
+        <w:ind w:left="0" w:firstLine="0"/>
+        <w:rPr>
+          <w:lang w:val="fr-FR"/>
+        </w:rPr>
+      </w:pPr>
+      <w:bookmarkStart w:id="11" w:name="_Toc43448054"/>
+      <w:r>
+        <w:rPr>
+          <w:lang w:val="fr-FR"/>
+        </w:rPr>
+        <w:t>Gestion du Point de Vente</w:t>
+      </w:r>
+      <w:bookmarkEnd w:id="11"/>
+    </w:p>
+    <w:p>
+      <w:pPr>
+        <w:pStyle w:val="Corpsdetexte"/>
+        <w:rPr>
+          <w:u w:val="single"/>
+          <w:lang w:val="fr-FR"/>
+        </w:rPr>
+      </w:pPr>
+      <w:proofErr w:type="spellStart"/>
+      <w:r>
+        <w:rPr>
+          <w:u w:val="single"/>
+          <w:lang w:val="fr-FR"/>
+        </w:rPr>
+        <w:t>HireStaff</w:t>
+      </w:r>
+      <w:proofErr w:type="spellEnd"/>
+      <w:r>
+        <w:rPr>
+          <w:u w:val="single"/>
+          <w:lang w:val="fr-FR"/>
+        </w:rPr>
+        <w:t xml:space="preserve"> : </w:t>
+      </w:r>
+    </w:p>
+    <w:p>
+      <w:pPr>
+        <w:pStyle w:val="Corpsdetexte"/>
+        <w:rPr>
+          <w:lang w:val="fr-FR"/>
+        </w:rPr>
+      </w:pPr>
+      <w:r>
+        <w:rPr>
+          <w:lang w:val="fr-FR"/>
+        </w:rPr>
+        <w:t>Ajouter une personne à la liste des employés.</w:t>
+      </w:r>
+    </w:p>
+    <w:p>
+      <w:pPr>
+        <w:pStyle w:val="Corpsdetexte"/>
+        <w:rPr>
+          <w:u w:val="single"/>
+          <w:lang w:val="fr-FR"/>
+        </w:rPr>
+      </w:pPr>
+      <w:proofErr w:type="spellStart"/>
+      <w:r>
+        <w:rPr>
+          <w:u w:val="single"/>
+          <w:lang w:val="fr-FR"/>
+        </w:rPr>
+        <w:t>ListStaff</w:t>
+      </w:r>
+      <w:proofErr w:type="spellEnd"/>
+      <w:r>
+        <w:rPr>
+          <w:u w:val="single"/>
+          <w:lang w:val="fr-FR"/>
+        </w:rPr>
+        <w:t xml:space="preserve"> : </w:t>
+      </w:r>
+    </w:p>
+    <w:p>
+      <w:pPr>
+        <w:pStyle w:val="Corpsdetexte"/>
+        <w:rPr>
+          <w:lang w:val="fr-FR"/>
+        </w:rPr>
+      </w:pPr>
+      <w:r>
+        <w:rPr>
+          <w:lang w:val="fr-FR"/>
+        </w:rPr>
+        <w:t>Lister le personnel employé par un point de vente.</w:t>
+      </w:r>
+    </w:p>
+    <w:p>
+      <w:pPr>
+        <w:pStyle w:val="Corpsdetexte"/>
+        <w:rPr>
+          <w:u w:val="single"/>
+          <w:lang w:val="en-US"/>
+        </w:rPr>
+      </w:pPr>
+      <w:proofErr w:type="spellStart"/>
+      <w:proofErr w:type="gramStart"/>
+      <w:r>
+        <w:rPr>
+          <w:u w:val="single"/>
+          <w:lang w:val="en-US"/>
+        </w:rPr>
+        <w:t>NewVehicle</w:t>
+      </w:r>
+      <w:proofErr w:type="spellEnd"/>
+      <w:r>
+        <w:rPr>
+          <w:u w:val="single"/>
+          <w:lang w:val="en-US"/>
+        </w:rPr>
+        <w:t xml:space="preserve"> :</w:t>
+      </w:r>
+      <w:proofErr w:type="gramEnd"/>
+      <w:r>
+        <w:rPr>
+          <w:u w:val="single"/>
+          <w:lang w:val="en-US"/>
+        </w:rPr>
+        <w:t xml:space="preserve"> </w:t>
+      </w:r>
+    </w:p>
+    <w:p>
+      <w:pPr>
+        <w:pStyle w:val="Corpsdetexte"/>
+        <w:rPr>
+          <w:lang w:val="fr-FR"/>
+        </w:rPr>
+      </w:pPr>
+      <w:r>
+        <w:rPr>
+          <w:lang w:val="fr-FR"/>
+        </w:rPr>
+        <w:t>Ajouter un véhicule (</w:t>
+      </w:r>
+      <w:proofErr w:type="spellStart"/>
+      <w:r>
+        <w:rPr>
+          <w:lang w:val="fr-FR"/>
+        </w:rPr>
+        <w:t>E</w:t>
+      </w:r>
+      <w:r>
+        <w:rPr>
+          <w:lang w:val="fr-FR"/>
+        </w:rPr>
+        <w:t>Bike</w:t>
+      </w:r>
+      <w:proofErr w:type="spellEnd"/>
+      <w:r>
+        <w:rPr>
+          <w:lang w:val="fr-FR"/>
+        </w:rPr>
+        <w:t xml:space="preserve"> ou </w:t>
+      </w:r>
+      <w:proofErr w:type="spellStart"/>
+      <w:r>
+        <w:rPr>
+          <w:lang w:val="fr-FR"/>
+        </w:rPr>
+        <w:t>EScooter</w:t>
+      </w:r>
+      <w:proofErr w:type="spellEnd"/>
+      <w:r>
+        <w:rPr>
+          <w:lang w:val="fr-FR"/>
+        </w:rPr>
+        <w:t>) aux ressources d’un point de vente.</w:t>
+      </w:r>
+    </w:p>
+    <w:p>
+      <w:pPr>
+        <w:pStyle w:val="Corpsdetexte"/>
+        <w:rPr>
+          <w:u w:val="single"/>
+          <w:lang w:val="fr-FR"/>
+        </w:rPr>
+      </w:pPr>
+      <w:proofErr w:type="spellStart"/>
+      <w:r>
+        <w:rPr>
+          <w:u w:val="single"/>
+          <w:lang w:val="fr-FR"/>
+        </w:rPr>
+        <w:t>ListAllVehicles</w:t>
+      </w:r>
+      <w:proofErr w:type="spellEnd"/>
+      <w:r>
+        <w:rPr>
+          <w:u w:val="single"/>
+          <w:lang w:val="fr-FR"/>
+        </w:rPr>
+        <w:t xml:space="preserve"> : </w:t>
+      </w:r>
+    </w:p>
+    <w:p>
+      <w:pPr>
+        <w:pStyle w:val="Corpsdetexte"/>
+        <w:rPr>
+          <w:lang w:val="fr-FR"/>
+        </w:rPr>
+      </w:pPr>
+      <w:r>
+        <w:rPr>
+          <w:lang w:val="fr-FR"/>
+        </w:rPr>
+        <w:t>Lister l’ensemble des véhic</w:t>
+      </w:r>
+      <w:r>
+        <w:rPr>
+          <w:lang w:val="fr-FR"/>
+        </w:rPr>
+        <w:t>ules affectés à un point de vente.</w:t>
+      </w:r>
+    </w:p>
+    <w:p>
+      <w:pPr>
+        <w:pStyle w:val="Corpsdetexte"/>
+        <w:rPr>
+          <w:u w:val="single"/>
+          <w:lang w:val="fr-FR"/>
+        </w:rPr>
+      </w:pPr>
+      <w:r>
+        <w:rPr>
+          <w:u w:val="single"/>
+          <w:lang w:val="fr-FR"/>
+        </w:rPr>
+        <w:t xml:space="preserve"> </w:t>
+      </w:r>
+      <w:proofErr w:type="spellStart"/>
+      <w:r>
+        <w:rPr>
+          <w:u w:val="single"/>
+          <w:lang w:val="fr-FR"/>
+        </w:rPr>
+        <w:t>ListOngoingOrders</w:t>
+      </w:r>
+      <w:proofErr w:type="spellEnd"/>
+      <w:r>
+        <w:rPr>
+          <w:u w:val="single"/>
+          <w:lang w:val="fr-FR"/>
+        </w:rPr>
+        <w:t> :</w:t>
+      </w:r>
+    </w:p>
+    <w:p>
+      <w:pPr>
+        <w:pStyle w:val="Corpsdetexte"/>
+        <w:rPr>
+          <w:lang w:val="fr-FR"/>
+        </w:rPr>
+      </w:pPr>
+      <w:r>
+        <w:rPr>
+          <w:lang w:val="fr-FR"/>
+        </w:rPr>
+        <w:t>Lister l’ensemble des ordres actuellement pri</w:t>
+      </w:r>
+      <w:r>
+        <w:rPr>
+          <w:lang w:val="fr-FR"/>
+        </w:rPr>
+        <w:t>s en charge par un point de vente.</w:t>
+      </w:r>
+    </w:p>
+    <w:p>
+      <w:pPr>
+        <w:pStyle w:val="Corpsdetexte"/>
+        <w:rPr>
+          <w:lang w:val="en-US"/>
+        </w:rPr>
+      </w:pPr>
+      <w:r>
+        <w:rPr>
+          <w:lang w:val="fr-FR"/>
+        </w:rPr>
+        <w:t xml:space="preserve"> </w:t>
+      </w:r>
+      <w:proofErr w:type="spellStart"/>
+      <w:proofErr w:type="gramStart"/>
+      <w:r>
+        <w:rPr>
+          <w:lang w:val="en-US"/>
+        </w:rPr>
+        <w:t>SetOrderTasking</w:t>
+      </w:r>
+      <w:proofErr w:type="spellEnd"/>
+      <w:r>
+        <w:rPr>
+          <w:lang w:val="en-US"/>
+        </w:rPr>
+        <w:t xml:space="preserve"> :</w:t>
+      </w:r>
+      <w:proofErr w:type="gramEnd"/>
+      <w:r>
+        <w:rPr>
+          <w:lang w:val="en-US"/>
+        </w:rPr>
+        <w:t xml:space="preserve"> </w:t>
+      </w:r>
+    </w:p>
+    <w:p>
+      <w:pPr>
+        <w:pStyle w:val="Corpsdetexte"/>
+        <w:rPr>
+          <w:lang w:val="fr-FR"/>
+        </w:rPr>
+      </w:pPr>
+      <w:r>
+        <w:rPr>
+          <w:lang w:val="fr-FR"/>
+        </w:rPr>
+        <w:t xml:space="preserve">Attribuer une commande </w:t>
+      </w:r>
+      <w:r>
+        <w:rPr>
+          <w:lang w:val="fr-FR"/>
+        </w:rPr>
+        <w:t>aux membres du staff.</w:t>
+      </w:r>
+    </w:p>
+    <w:p>
+      <w:pPr>
+        <w:pStyle w:val="Corpsdetexte"/>
+        <w:rPr>
+          <w:u w:val="single"/>
+          <w:lang w:val="en-US"/>
+        </w:rPr>
+      </w:pPr>
+      <w:proofErr w:type="spellStart"/>
+      <w:r>
+        <w:rPr>
+          <w:u w:val="single"/>
+          <w:lang w:val="fr-FR"/>
+        </w:rPr>
+        <w:t>CallPizzaIngredients</w:t>
+      </w:r>
+      <w:proofErr w:type="spellEnd"/>
+      <w:r>
+        <w:rPr>
+          <w:u w:val="single"/>
+          <w:lang w:val="fr-FR"/>
+        </w:rPr>
+        <w:t xml:space="preserve"> et </w:t>
+      </w:r>
+      <w:proofErr w:type="spellStart"/>
+      <w:r>
+        <w:rPr>
+          <w:u w:val="single"/>
+          <w:lang w:val="en-US"/>
+        </w:rPr>
+        <w:t>CallPizzaReceipe</w:t>
+      </w:r>
+      <w:proofErr w:type="spellEnd"/>
+      <w:r>
+        <w:rPr>
+          <w:u w:val="single"/>
+          <w:lang w:val="en-US"/>
+        </w:rPr>
+        <w:t xml:space="preserve"> : </w:t>
+      </w:r>
+    </w:p>
+    <w:p>
+      <w:pPr>
+        <w:pStyle w:val="Corpsdetexte"/>
+        <w:rPr>
+          <w:lang w:val="fr-FR"/>
+        </w:rPr>
+      </w:pPr>
+      <w:r>
+        <w:rPr>
+          <w:lang w:val="fr-FR"/>
+        </w:rPr>
+        <w:t>Permettre au pizzaiolo de vér</w:t>
+      </w:r>
+      <w:r>
+        <w:rPr>
+          <w:lang w:val="fr-FR"/>
+        </w:rPr>
+        <w:t>ifier la composition d’une pizza et sa recette.</w:t>
+      </w:r>
+    </w:p>
+    <w:p>
+      <w:pPr>
+        <w:pStyle w:val="Corpsdetexte"/>
+        <w:rPr>
+          <w:u w:val="single"/>
+          <w:lang w:val="fr-FR"/>
+        </w:rPr>
+      </w:pPr>
+      <w:proofErr w:type="spellStart"/>
+      <w:r>
+        <w:rPr>
+          <w:u w:val="single"/>
+          <w:lang w:val="fr-FR"/>
+        </w:rPr>
+        <w:t>UpdateOrderStatus</w:t>
+      </w:r>
+      <w:proofErr w:type="spellEnd"/>
+      <w:r>
+        <w:rPr>
+          <w:u w:val="single"/>
+          <w:lang w:val="fr-FR"/>
+        </w:rPr>
+        <w:t xml:space="preserve"> : </w:t>
+      </w:r>
+    </w:p>
+    <w:p>
+      <w:pPr>
+        <w:pStyle w:val="Corpsdetexte"/>
+        <w:rPr>
+          <w:lang w:val="fr-FR"/>
+        </w:rPr>
+      </w:pPr>
+      <w:r>
+        <w:rPr>
+          <w:lang w:val="fr-FR"/>
+        </w:rPr>
+        <w:t>Actualiser le niveau de pr</w:t>
+      </w:r>
+      <w:r>
+        <w:rPr>
+          <w:lang w:val="fr-FR"/>
+        </w:rPr>
+        <w:t>éparation d’une commande.</w:t>
+      </w:r>
+    </w:p>
+    <w:p>
+      <w:pPr>
+        <w:pStyle w:val="Titre3"/>
+        <w:ind w:left="0" w:firstLine="0"/>
+        <w:rPr>
+          <w:lang w:val="fr-FR"/>
+        </w:rPr>
+      </w:pPr>
+      <w:bookmarkStart w:id="12" w:name="_Toc43448055"/>
+      <w:r>
+        <w:rPr>
+          <w:lang w:val="fr-FR"/>
+        </w:rPr>
+        <w:t>Gestion de</w:t>
+      </w:r>
+      <w:r>
+        <w:rPr>
+          <w:lang w:val="fr-FR"/>
+        </w:rPr>
+        <w:t>s Ventes</w:t>
+      </w:r>
+      <w:bookmarkEnd w:id="12"/>
+    </w:p>
+    <w:p>
+      <w:pPr>
+        <w:pStyle w:val="Corpsdetexte"/>
+        <w:rPr>
+          <w:u w:val="single"/>
+          <w:lang w:val="fr-FR"/>
+        </w:rPr>
+      </w:pPr>
+      <w:proofErr w:type="spellStart"/>
+      <w:r>
+        <w:rPr>
+          <w:u w:val="single"/>
+          <w:lang w:val="fr-FR"/>
+        </w:rPr>
+        <w:t>DisplayDrinks</w:t>
+      </w:r>
+      <w:proofErr w:type="spellEnd"/>
+      <w:r>
+        <w:rPr>
+          <w:u w:val="single"/>
+          <w:lang w:val="fr-FR"/>
+        </w:rPr>
+        <w:t xml:space="preserve"> et </w:t>
+      </w:r>
+      <w:proofErr w:type="spellStart"/>
+      <w:r>
+        <w:rPr>
+          <w:u w:val="single"/>
+          <w:lang w:val="fr-FR"/>
+        </w:rPr>
+        <w:t>DisplayPizzas</w:t>
+      </w:r>
+      <w:proofErr w:type="spellEnd"/>
+      <w:r>
+        <w:rPr>
+          <w:u w:val="single"/>
+          <w:lang w:val="fr-FR"/>
+        </w:rPr>
+        <w:t xml:space="preserve"> : </w:t>
+      </w:r>
+    </w:p>
+    <w:p>
+      <w:pPr>
+        <w:pStyle w:val="Corpsdetexte"/>
+        <w:rPr>
+          <w:lang w:val="fr-FR"/>
+        </w:rPr>
+      </w:pPr>
+      <w:r>
+        <w:rPr>
+          <w:lang w:val="fr-FR"/>
+        </w:rPr>
+        <w:t>Affiche</w:t>
+      </w:r>
+      <w:r>
+        <w:rPr>
+          <w:lang w:val="fr-FR"/>
+        </w:rPr>
+        <w:t>r respectivement les boissons et les pizzas disponibles sur la carte.</w:t>
+      </w:r>
+    </w:p>
+    <w:p>
+      <w:pPr>
+        <w:pStyle w:val="Corpsdetexte"/>
+        <w:rPr>
+          <w:u w:val="single"/>
+          <w:lang w:val="en-US"/>
+        </w:rPr>
+      </w:pPr>
+      <w:r>
+        <w:rPr>
+          <w:lang w:val="fr-FR"/>
+        </w:rPr>
+        <w:t xml:space="preserve"> </w:t>
+      </w:r>
+      <w:proofErr w:type="spellStart"/>
+      <w:proofErr w:type="gramStart"/>
+      <w:r>
+        <w:rPr>
+          <w:u w:val="single"/>
+          <w:lang w:val="en-US"/>
+        </w:rPr>
+        <w:t>CreateCustomer</w:t>
+      </w:r>
+      <w:proofErr w:type="spellEnd"/>
+      <w:r>
+        <w:rPr>
+          <w:u w:val="single"/>
+          <w:lang w:val="en-US"/>
+        </w:rPr>
+        <w:t xml:space="preserve"> :</w:t>
+      </w:r>
+      <w:proofErr w:type="gramEnd"/>
+      <w:r>
+        <w:rPr>
+          <w:u w:val="single"/>
+          <w:lang w:val="en-US"/>
+        </w:rPr>
+        <w:t xml:space="preserve"> </w:t>
+      </w:r>
+    </w:p>
+    <w:p>
+      <w:pPr>
+        <w:pStyle w:val="Corpsdetexte"/>
+        <w:rPr>
+          <w:lang w:val="fr-FR"/>
+        </w:rPr>
+      </w:pPr>
+      <w:r>
+        <w:rPr>
+          <w:lang w:val="fr-FR"/>
+        </w:rPr>
+        <w:t>Créer un nouveau com</w:t>
+      </w:r>
+      <w:r>
+        <w:rPr>
+          <w:lang w:val="fr-FR"/>
+        </w:rPr>
+        <w:t>pte client.</w:t>
+      </w:r>
+    </w:p>
+    <w:p>
+      <w:pPr>
+        <w:pStyle w:val="Corpsdetexte"/>
+        <w:rPr>
+          <w:u w:val="single"/>
+          <w:lang w:val="fr-FR"/>
+        </w:rPr>
+      </w:pPr>
+      <w:proofErr w:type="spellStart"/>
+      <w:r>
+        <w:rPr>
+          <w:u w:val="single"/>
+          <w:lang w:val="fr-FR"/>
+        </w:rPr>
+        <w:t>PassOrder</w:t>
+      </w:r>
+      <w:proofErr w:type="spellEnd"/>
+      <w:r>
+        <w:rPr>
+          <w:u w:val="single"/>
+          <w:lang w:val="fr-FR"/>
+        </w:rPr>
+        <w:t xml:space="preserve"> : </w:t>
+      </w:r>
+    </w:p>
+    <w:p>
+      <w:pPr>
+        <w:pStyle w:val="Corpsdetexte"/>
+        <w:rPr>
+          <w:lang w:val="fr-FR"/>
+        </w:rPr>
+      </w:pPr>
+      <w:r>
+        <w:rPr>
+          <w:lang w:val="fr-FR"/>
+        </w:rPr>
+        <w:t>Créer une commande</w:t>
+      </w:r>
+      <w:r>
+        <w:rPr>
+          <w:lang w:val="fr-FR"/>
+        </w:rPr>
+        <w:t>. Elle n’est transmise au point de vente qu’après validation d’une commande effective.</w:t>
+      </w:r>
+    </w:p>
+    <w:p>
+      <w:pPr>
+        <w:pStyle w:val="Corpsdetexte"/>
+        <w:rPr>
+          <w:u w:val="single"/>
+          <w:lang w:val="fr-FR"/>
+        </w:rPr>
+      </w:pPr>
+      <w:proofErr w:type="spellStart"/>
+      <w:r>
+        <w:rPr>
+          <w:u w:val="single"/>
+          <w:lang w:val="fr-FR"/>
+        </w:rPr>
+        <w:t>OrderNewItem</w:t>
+      </w:r>
+      <w:proofErr w:type="spellEnd"/>
+      <w:r>
+        <w:rPr>
+          <w:u w:val="single"/>
+          <w:lang w:val="fr-FR"/>
+        </w:rPr>
+        <w:t xml:space="preserve"> : </w:t>
+      </w:r>
+    </w:p>
+    <w:p>
+      <w:pPr>
+        <w:pStyle w:val="Corpsdetexte"/>
+        <w:rPr>
+          <w:lang w:val="fr-FR"/>
+        </w:rPr>
+      </w:pPr>
+      <w:r>
+        <w:rPr>
+          <w:lang w:val="fr-FR"/>
+        </w:rPr>
+        <w:lastRenderedPageBreak/>
+        <w:t>Ajoute un item à la commande en cours.</w:t>
+      </w:r>
+    </w:p>
+    <w:p>
+      <w:pPr>
+        <w:pStyle w:val="Corpsdetexte"/>
+        <w:rPr>
+          <w:u w:val="single"/>
+          <w:lang w:val="en-US"/>
+        </w:rPr>
+      </w:pPr>
+      <w:proofErr w:type="spellStart"/>
+      <w:proofErr w:type="gramStart"/>
+      <w:r>
+        <w:rPr>
+          <w:u w:val="single"/>
+          <w:lang w:val="en-US"/>
+        </w:rPr>
+        <w:t>ValidatePurchase</w:t>
+      </w:r>
+      <w:proofErr w:type="spellEnd"/>
+      <w:r>
+        <w:rPr>
+          <w:u w:val="single"/>
+          <w:lang w:val="en-US"/>
+        </w:rPr>
+        <w:t xml:space="preserve"> :</w:t>
+      </w:r>
+      <w:proofErr w:type="gramEnd"/>
+      <w:r>
+        <w:rPr>
+          <w:u w:val="single"/>
+          <w:lang w:val="en-US"/>
+        </w:rPr>
+        <w:t xml:space="preserve"> </w:t>
+      </w:r>
+    </w:p>
+    <w:p>
+      <w:pPr>
+        <w:pStyle w:val="Corpsdetexte"/>
+        <w:rPr>
+          <w:lang w:val="fr-FR"/>
+        </w:rPr>
+      </w:pPr>
+      <w:r>
+        <w:rPr>
+          <w:lang w:val="fr-FR"/>
+        </w:rPr>
+        <w:t>Valide une commande et la transmet au p</w:t>
+      </w:r>
+      <w:r>
+        <w:rPr>
+          <w:lang w:val="fr-FR"/>
+        </w:rPr>
+        <w:t>oint de vente.</w:t>
+      </w:r>
     </w:p>
     <w:p>
       <w:pPr>
@@ -4216,22 +6342,22 @@
       <w:pPr>
         <w:pStyle w:val="Titre1"/>
       </w:pPr>
-      <w:bookmarkStart w:id="6" w:name="_Toc43038859"/>
+      <w:bookmarkStart w:id="13" w:name="_Toc43448056"/>
       <w:r>
         <w:lastRenderedPageBreak/>
         <w:t>Architecture Technique</w:t>
       </w:r>
-      <w:bookmarkEnd w:id="6"/>
+      <w:bookmarkEnd w:id="13"/>
     </w:p>
     <w:p>
       <w:pPr>
         <w:pStyle w:val="Titre2"/>
       </w:pPr>
-      <w:bookmarkStart w:id="7" w:name="_Toc43038860"/>
+      <w:bookmarkStart w:id="14" w:name="_Toc43448057"/>
       <w:r>
         <w:t>Application Web</w:t>
       </w:r>
-      <w:bookmarkEnd w:id="7"/>
+      <w:bookmarkEnd w:id="14"/>
     </w:p>
     <w:p>
       <w:pPr>
@@ -4379,22 +6505,65 @@
         </w:rPr>
         <w:t xml:space="preserve"> 8.0.19</w:t>
       </w:r>
-      <w:bookmarkStart w:id="8" w:name="_Toc43038861"/>
-    </w:p>
-    <w:p>
-      <w:pPr>
-        <w:pStyle w:val="Titre3"/>
-        <w:numPr>
-          <w:ilvl w:val="0"/>
-          <w:numId w:val="0"/>
-        </w:numPr>
-      </w:pPr>
+    </w:p>
+    <w:p>
+      <w:pPr>
+        <w:pStyle w:val="Corpsdetexte"/>
+        <w:rPr>
+          <w:rStyle w:val="Lienhypertexte"/>
+          <w:lang w:val="fr-FR"/>
+        </w:rPr>
+      </w:pPr>
+      <w:r>
+        <w:rPr>
+          <w:lang w:val="fr-FR"/>
+        </w:rPr>
+        <w:t>Le diagramme de composants est accessible</w:t>
+      </w:r>
+      <w:r>
+        <w:rPr>
+          <w:lang w:val="fr-FR"/>
+        </w:rPr>
+        <w:t xml:space="preserve"> sur </w:t>
+      </w:r>
+      <w:proofErr w:type="spellStart"/>
+      <w:r>
+        <w:rPr>
+          <w:lang w:val="fr-FR"/>
+        </w:rPr>
+        <w:t>LucidChart</w:t>
+      </w:r>
+      <w:proofErr w:type="spellEnd"/>
+      <w:r>
+        <w:rPr>
+          <w:lang w:val="fr-FR"/>
+        </w:rPr>
+        <w:t xml:space="preserve"> avec le lien suivant : </w:t>
+      </w:r>
+      <w:hyperlink r:id="rId14" w:history="1">
+        <w:r>
+          <w:rPr>
+            <w:rStyle w:val="Lienhypertexte"/>
+            <w:lang w:val="fr-FR"/>
+          </w:rPr>
+          <w:t>LIEN</w:t>
+        </w:r>
+      </w:hyperlink>
+    </w:p>
+    <w:p>
+      <w:pPr>
+        <w:pStyle w:val="Corpsdetexte"/>
+        <w:rPr>
+          <w:lang w:val="fr-FR"/>
+        </w:rPr>
+      </w:pPr>
+      <w:bookmarkStart w:id="15" w:name="_Toc43369445"/>
       <w:r>
         <w:rPr>
           <w:noProof/>
         </w:rPr>
         <w:drawing>
-          <wp:inline distT="0" distB="0" distL="0" distR="0">
+          <wp:inline distT="0" distB="0" distL="0" distR="0" wp14:anchorId="433A8AE7" wp14:editId="37EFA825">
             <wp:extent cx="6120130" cy="4834890"/>
             <wp:effectExtent l="0" t="0" r="1270" b="3810"/>
             <wp:docPr id="1" name="Image 1"/>
@@ -4409,7 +6578,7 @@
                     <pic:cNvPicPr/>
                   </pic:nvPicPr>
                   <pic:blipFill>
-                    <a:blip r:embed="rId12">
+                    <a:blip r:embed="rId15">
                       <a:extLst>
                         <a:ext uri="{28A0092B-C50C-407E-A947-70E740481C1C}">
                           <a14:useLocalDpi xmlns:a14="http://schemas.microsoft.com/office/drawing/2010/main" val="0"/>
@@ -4435,49 +6604,7 @@
           </wp:inline>
         </w:drawing>
       </w:r>
-    </w:p>
-    <w:p>
-      <w:pPr>
-        <w:pStyle w:val="Corpsdetexte"/>
-        <w:rPr>
-          <w:lang w:val="fr-FR"/>
-        </w:rPr>
-      </w:pPr>
-      <w:r>
-        <w:rPr>
-          <w:lang w:val="fr-FR"/>
-        </w:rPr>
-        <w:t>Le diagramme de composants est accessible</w:t>
-      </w:r>
-      <w:r>
-        <w:rPr>
-          <w:lang w:val="fr-FR"/>
-        </w:rPr>
-        <w:t xml:space="preserve"> sur </w:t>
-      </w:r>
-      <w:proofErr w:type="spellStart"/>
-      <w:r>
-        <w:rPr>
-          <w:lang w:val="fr-FR"/>
-        </w:rPr>
-        <w:t>LucidChart</w:t>
-      </w:r>
-      <w:proofErr w:type="spellEnd"/>
-      <w:r>
-        <w:rPr>
-          <w:lang w:val="fr-FR"/>
-        </w:rPr>
-        <w:t xml:space="preserve"> avec le lien suivant : </w:t>
-      </w:r>
-      <w:hyperlink r:id="rId13" w:history="1">
-        <w:r>
-          <w:rPr>
-            <w:rStyle w:val="Lienhypertexte"/>
-            <w:lang w:val="fr-FR"/>
-          </w:rPr>
-          <w:t>LIEN</w:t>
-        </w:r>
-      </w:hyperlink>
+      <w:bookmarkEnd w:id="15"/>
     </w:p>
     <w:p>
       <w:pPr>
@@ -4491,11 +6618,11 @@
       <w:pPr>
         <w:pStyle w:val="Titre3"/>
       </w:pPr>
+      <w:bookmarkStart w:id="16" w:name="_Toc43448058"/>
       <w:proofErr w:type="spellStart"/>
       <w:r>
         <w:t>Composant</w:t>
       </w:r>
-      <w:bookmarkEnd w:id="8"/>
       <w:proofErr w:type="spellEnd"/>
       <w:r>
         <w:t xml:space="preserve"> </w:t>
@@ -4503,6 +6630,7 @@
       <w:r>
         <w:t>Customer</w:t>
       </w:r>
+      <w:bookmarkEnd w:id="16"/>
     </w:p>
     <w:p>
       <w:pPr>
@@ -4517,14 +6645,20 @@
           <w:iCs/>
           <w:lang w:val="fr-FR"/>
         </w:rPr>
+        <w:t xml:space="preserve">Customer </w:t>
+      </w:r>
+      <w:r>
+        <w:rPr>
+          <w:lang w:val="fr-FR"/>
+        </w:rPr>
+        <w:t xml:space="preserve">permet au client de s’enregistrer chez OC Pizza et ensuite d’ouvrir une session pour passer une </w:t>
+      </w:r>
+      <w:r>
+        <w:rPr>
+          <w:lang w:val="fr-FR"/>
+        </w:rPr>
         <w:lastRenderedPageBreak/>
-        <w:t xml:space="preserve">Customer </w:t>
-      </w:r>
-      <w:r>
-        <w:rPr>
-          <w:lang w:val="fr-FR"/>
-        </w:rPr>
-        <w:t>permet au client de s’enregistrer chez OC Pizza et ensuite d’ouvrir une session pour passer une commande.</w:t>
+        <w:t>commande.</w:t>
       </w:r>
       <w:r>
         <w:rPr>
@@ -4544,16 +6678,16 @@
       <w:pPr>
         <w:pStyle w:val="Titre3"/>
       </w:pPr>
-      <w:bookmarkStart w:id="9" w:name="_Toc43038862"/>
+      <w:bookmarkStart w:id="17" w:name="_Toc43448059"/>
       <w:proofErr w:type="spellStart"/>
       <w:r>
         <w:t>Composant</w:t>
       </w:r>
-      <w:bookmarkEnd w:id="9"/>
       <w:proofErr w:type="spellEnd"/>
       <w:r>
         <w:t xml:space="preserve"> Payment et Bank</w:t>
       </w:r>
+      <w:bookmarkEnd w:id="17"/>
     </w:p>
     <w:p>
       <w:pPr>
@@ -4616,6 +6750,7 @@
       <w:pPr>
         <w:pStyle w:val="Titre3"/>
       </w:pPr>
+      <w:bookmarkStart w:id="18" w:name="_Toc43448060"/>
       <w:proofErr w:type="spellStart"/>
       <w:r>
         <w:t>Composant</w:t>
@@ -4624,6 +6759,7 @@
       <w:r>
         <w:t xml:space="preserve"> Order</w:t>
       </w:r>
+      <w:bookmarkEnd w:id="18"/>
     </w:p>
     <w:p>
       <w:pPr>
@@ -4773,6 +6909,7 @@
       <w:pPr>
         <w:pStyle w:val="Titre3"/>
       </w:pPr>
+      <w:bookmarkStart w:id="19" w:name="_Toc43448061"/>
       <w:proofErr w:type="spellStart"/>
       <w:r>
         <w:t>Composant</w:t>
@@ -4781,6 +6918,7 @@
       <w:r>
         <w:t xml:space="preserve"> Point of Sales Management</w:t>
       </w:r>
+      <w:bookmarkEnd w:id="19"/>
     </w:p>
     <w:p>
       <w:pPr>
@@ -4860,6 +6998,7 @@
       <w:pPr>
         <w:pStyle w:val="Titre3"/>
       </w:pPr>
+      <w:bookmarkStart w:id="20" w:name="_Toc43448062"/>
       <w:proofErr w:type="spellStart"/>
       <w:r>
         <w:t>Composant</w:t>
@@ -4868,6 +7007,7 @@
       <w:r>
         <w:t xml:space="preserve"> Staff</w:t>
       </w:r>
+      <w:bookmarkEnd w:id="20"/>
     </w:p>
     <w:p>
       <w:pPr>
@@ -4915,6 +7055,7 @@
       <w:pPr>
         <w:pStyle w:val="Titre3"/>
       </w:pPr>
+      <w:bookmarkStart w:id="21" w:name="_Toc43448063"/>
       <w:proofErr w:type="spellStart"/>
       <w:r>
         <w:t>Composant</w:t>
@@ -4923,6 +7064,7 @@
       <w:r>
         <w:t xml:space="preserve"> GIS</w:t>
       </w:r>
+      <w:bookmarkEnd w:id="21"/>
     </w:p>
     <w:p>
       <w:pPr>
@@ -4962,6 +7104,7 @@
       <w:pPr>
         <w:pStyle w:val="Titre3"/>
       </w:pPr>
+      <w:bookmarkStart w:id="22" w:name="_Toc43448064"/>
       <w:proofErr w:type="spellStart"/>
       <w:r>
         <w:t>Composant</w:t>
@@ -4970,6 +7113,7 @@
       <w:r>
         <w:t xml:space="preserve"> Directing Management</w:t>
       </w:r>
+      <w:bookmarkEnd w:id="22"/>
     </w:p>
     <w:p>
       <w:pPr>
@@ -5006,37 +7150,14 @@
         <w:rPr>
           <w:lang w:val="fr-FR"/>
         </w:rPr>
-        <w:t xml:space="preserve"> rattaché à ce composant, est qu’il n’intervient pas sur les </w:t>
-      </w:r>
-      <w:r>
-        <w:rPr>
-          <w:lang w:val="fr-FR"/>
-        </w:rPr>
-        <w:lastRenderedPageBreak/>
-        <w:t>opérations des points de vente, mais a une fonction de contrôle de l’activité de l’ensemble du groupe.</w:t>
-      </w:r>
-    </w:p>
-    <w:p>
-      <w:pPr>
-        <w:pStyle w:val="Corpsdetexte"/>
-        <w:rPr>
-          <w:lang w:val="fr-FR"/>
-        </w:rPr>
-      </w:pPr>
-    </w:p>
-    <w:p>
-      <w:pPr>
-        <w:pStyle w:val="Corpsdetexte"/>
-        <w:rPr>
-          <w:lang w:val="fr-FR"/>
-        </w:rPr>
-      </w:pPr>
+        <w:t xml:space="preserve"> rattaché à ce composant, est qu’il n’intervient pas sur les opérations des points de vente, mais a une fonction de contrôle de l’activité de l’ensemble du groupe.</w:t>
+      </w:r>
     </w:p>
     <w:p>
       <w:pPr>
         <w:pStyle w:val="Titre1"/>
       </w:pPr>
-      <w:bookmarkStart w:id="10" w:name="_Toc43038863"/>
+      <w:bookmarkStart w:id="23" w:name="_Toc43448065"/>
       <w:r>
         <w:lastRenderedPageBreak/>
         <w:t xml:space="preserve">Architecture de </w:t>
@@ -5045,7 +7166,7 @@
       <w:r>
         <w:t>Déploiement</w:t>
       </w:r>
-      <w:bookmarkEnd w:id="10"/>
+      <w:bookmarkEnd w:id="23"/>
       <w:proofErr w:type="spellEnd"/>
     </w:p>
     <w:p>
@@ -5072,7 +7193,7 @@
                     <pic:cNvPicPr/>
                   </pic:nvPicPr>
                   <pic:blipFill>
-                    <a:blip r:embed="rId14">
+                    <a:blip r:embed="rId16">
                       <a:extLst>
                         <a:ext uri="{28A0092B-C50C-407E-A947-70E740481C1C}">
                           <a14:useLocalDpi xmlns:a14="http://schemas.microsoft.com/office/drawing/2010/main" val="0"/>
@@ -5130,7 +7251,7 @@
       <w:pPr>
         <w:pStyle w:val="Titre2"/>
       </w:pPr>
-      <w:bookmarkStart w:id="11" w:name="_Toc43038864"/>
+      <w:bookmarkStart w:id="24" w:name="_Toc43448066"/>
       <w:proofErr w:type="spellStart"/>
       <w:r>
         <w:t>Serveur</w:t>
@@ -5139,10 +7260,10 @@
       <w:r>
         <w:t xml:space="preserve"> </w:t>
       </w:r>
-      <w:bookmarkEnd w:id="11"/>
       <w:r>
         <w:t>MySQL</w:t>
       </w:r>
+      <w:bookmarkEnd w:id="24"/>
     </w:p>
     <w:p>
       <w:pPr>
@@ -5234,7 +7355,7 @@
       <w:pPr>
         <w:pStyle w:val="Titre2"/>
       </w:pPr>
-      <w:bookmarkStart w:id="12" w:name="_Toc43038865"/>
+      <w:bookmarkStart w:id="25" w:name="_Toc43448067"/>
       <w:proofErr w:type="spellStart"/>
       <w:r>
         <w:t>Serveur</w:t>
@@ -5250,7 +7371,7 @@
       <w:r>
         <w:t>nicorn</w:t>
       </w:r>
-      <w:bookmarkEnd w:id="12"/>
+      <w:bookmarkEnd w:id="25"/>
       <w:proofErr w:type="spellEnd"/>
     </w:p>
     <w:p>
@@ -5276,6 +7397,18 @@
         </w:rPr>
         <w:t xml:space="preserve"> 20.0.4</w:t>
       </w:r>
+      <w:r>
+        <w:rPr>
+          <w:lang w:val="fr-FR"/>
+        </w:rPr>
+        <w:t>, en WS</w:t>
+      </w:r>
+      <w:r>
+        <w:rPr>
+          <w:lang w:val="fr-FR"/>
+        </w:rPr>
+        <w:t>GI. Mettre en œuvre la PEP 3333.</w:t>
+      </w:r>
     </w:p>
     <w:p>
       <w:pPr>
@@ -5290,7 +7423,13 @@
         <w:rPr>
           <w:lang w:val="fr-FR"/>
         </w:rPr>
-        <w:t>Déployer également Django comme WSGI.</w:t>
+        <w:t>Déployer également Django</w:t>
+      </w:r>
+      <w:r>
+        <w:rPr>
+          <w:lang w:val="fr-FR"/>
+        </w:rPr>
+        <w:t xml:space="preserve"> pour l’interface avec l’applicatif.</w:t>
       </w:r>
     </w:p>
     <w:p>
@@ -5331,25 +7470,9 @@
     </w:p>
     <w:p>
       <w:pPr>
-        <w:pStyle w:val="Corpsdetexte"/>
-        <w:rPr>
-          <w:lang w:val="fr-FR"/>
-        </w:rPr>
-      </w:pPr>
-    </w:p>
-    <w:p>
-      <w:pPr>
-        <w:pStyle w:val="Corpsdetexte"/>
-        <w:rPr>
-          <w:lang w:val="fr-FR"/>
-        </w:rPr>
-      </w:pPr>
-    </w:p>
-    <w:p>
-      <w:pPr>
         <w:pStyle w:val="Titre2"/>
       </w:pPr>
-      <w:bookmarkStart w:id="13" w:name="_Toc43038866"/>
+      <w:bookmarkStart w:id="26" w:name="_Toc43448068"/>
       <w:proofErr w:type="spellStart"/>
       <w:r>
         <w:lastRenderedPageBreak/>
@@ -5359,42 +7482,106 @@
       <w:r>
         <w:t xml:space="preserve"> </w:t>
       </w:r>
-      <w:bookmarkEnd w:id="13"/>
       <w:r>
         <w:t>Nginx</w:t>
       </w:r>
-    </w:p>
-    <w:p>
-      <w:pPr>
-        <w:pStyle w:val="Corpsdetexte"/>
-        <w:rPr>
-          <w:lang w:val="fr-FR"/>
-        </w:rPr>
-      </w:pPr>
-    </w:p>
-    <w:p>
-      <w:pPr>
-        <w:pStyle w:val="Corpsdetexte"/>
-        <w:rPr>
-          <w:lang w:val="fr-FR"/>
-        </w:rPr>
-      </w:pPr>
+      <w:bookmarkEnd w:id="26"/>
+    </w:p>
+    <w:p>
+      <w:pPr>
+        <w:pStyle w:val="Corpsdetexte"/>
+        <w:spacing w:after="0"/>
+        <w:rPr>
+          <w:b/>
+          <w:bCs/>
+        </w:rPr>
+      </w:pPr>
+      <w:proofErr w:type="spellStart"/>
+      <w:r>
+        <w:t>Serveur</w:t>
+      </w:r>
+      <w:proofErr w:type="spellEnd"/>
+      <w:r>
+        <w:t xml:space="preserve"> Web</w:t>
+      </w:r>
+      <w:r>
+        <w:rPr>
+          <w:b/>
+          <w:bCs/>
+        </w:rPr>
+        <w:t xml:space="preserve"> Nginx 1.18.8</w:t>
+      </w:r>
+      <w:r>
+        <w:rPr>
+          <w:b/>
+          <w:bCs/>
+        </w:rPr>
+        <w:t>.</w:t>
+      </w:r>
+    </w:p>
+    <w:p>
+      <w:pPr>
+        <w:pStyle w:val="Corpsdetexte"/>
+        <w:spacing w:after="0"/>
+        <w:rPr>
+          <w:lang w:val="fr-FR"/>
+        </w:rPr>
+      </w:pPr>
+      <w:r>
+        <w:rPr>
+          <w:lang w:val="fr-FR"/>
+        </w:rPr>
+        <w:t xml:space="preserve">Point </w:t>
+      </w:r>
+      <w:proofErr w:type="gramStart"/>
+      <w:r>
+        <w:rPr>
+          <w:lang w:val="fr-FR"/>
+        </w:rPr>
+        <w:t>particulier:</w:t>
+      </w:r>
+      <w:proofErr w:type="gramEnd"/>
+      <w:r>
+        <w:rPr>
+          <w:lang w:val="fr-FR"/>
+        </w:rPr>
+        <w:t xml:space="preserve"> veiller à la </w:t>
+      </w:r>
+      <w:r>
+        <w:rPr>
+          <w:lang w:val="fr-FR"/>
+        </w:rPr>
+        <w:t xml:space="preserve">sécurité de </w:t>
+      </w:r>
+      <w:proofErr w:type="spellStart"/>
+      <w:r>
+        <w:rPr>
+          <w:lang w:val="fr-FR"/>
+        </w:rPr>
+        <w:t>Nginx</w:t>
+      </w:r>
+      <w:proofErr w:type="spellEnd"/>
+      <w:r>
+        <w:rPr>
+          <w:lang w:val="fr-FR"/>
+        </w:rPr>
+        <w:t xml:space="preserve"> dans l’emploi du HTTPS en raison des données personnelles transitant par ce serveur.</w:t>
+      </w:r>
     </w:p>
     <w:p>
       <w:pPr>
         <w:pStyle w:val="Titre2"/>
       </w:pPr>
+      <w:bookmarkStart w:id="27" w:name="_Toc43448069"/>
       <w:proofErr w:type="spellStart"/>
       <w:r>
         <w:t>Serveur</w:t>
       </w:r>
       <w:proofErr w:type="spellEnd"/>
       <w:r>
-        <w:t xml:space="preserve"> </w:t>
-      </w:r>
-      <w:r>
-        <w:t>GIS</w:t>
-      </w:r>
+        <w:t xml:space="preserve"> GIS</w:t>
+      </w:r>
+      <w:bookmarkEnd w:id="27"/>
     </w:p>
     <w:p>
       <w:pPr>
@@ -5458,13 +7645,13 @@
       <w:pPr>
         <w:pStyle w:val="Titre1"/>
       </w:pPr>
-      <w:bookmarkStart w:id="14" w:name="_Toc43038867"/>
+      <w:bookmarkStart w:id="28" w:name="_Toc43448070"/>
       <w:proofErr w:type="spellStart"/>
       <w:r>
         <w:lastRenderedPageBreak/>
         <w:t>Glossaire</w:t>
       </w:r>
-      <w:bookmarkEnd w:id="14"/>
+      <w:bookmarkEnd w:id="28"/>
       <w:proofErr w:type="spellEnd"/>
     </w:p>
     <w:tbl>
@@ -5565,23 +7752,7 @@
                 <w:sz w:val="22"/>
                 <w:lang w:eastAsia="zh-CN" w:bidi="hi-IN"/>
               </w:rPr>
-              <w:t>E</w:t>
-            </w:r>
-            <w:r>
-              <w:rPr>
-                <w:rFonts w:ascii="Open Sans" w:eastAsia="Source Han Sans CN Regular" w:hAnsi="Open Sans" w:cs="Lohit Devanagari"/>
-                <w:sz w:val="22"/>
-                <w:lang w:eastAsia="zh-CN" w:bidi="hi-IN"/>
-              </w:rPr>
-              <w:t>xtinction graduelle d'une dette</w:t>
-            </w:r>
-            <w:r>
-              <w:rPr>
-                <w:rFonts w:ascii="Open Sans" w:eastAsia="Source Han Sans CN Regular" w:hAnsi="Open Sans" w:cs="Lohit Devanagari"/>
-                <w:sz w:val="22"/>
-                <w:lang w:eastAsia="zh-CN" w:bidi="hi-IN"/>
-              </w:rPr>
-              <w:t xml:space="preserve">. Tous les </w:t>
+              <w:t xml:space="preserve">Extinction graduelle d'une dette. Tous les </w:t>
             </w:r>
             <w:r>
               <w:rPr>
@@ -5828,9 +7999,9 @@
       </w:pPr>
     </w:p>
     <w:sectPr>
-      <w:headerReference w:type="default" r:id="rId15"/>
-      <w:footerReference w:type="even" r:id="rId16"/>
-      <w:footerReference w:type="default" r:id="rId17"/>
+      <w:headerReference w:type="default" r:id="rId17"/>
+      <w:footerReference w:type="even" r:id="rId18"/>
+      <w:footerReference w:type="default" r:id="rId19"/>
       <w:pgSz w:w="11906" w:h="16838"/>
       <w:pgMar w:top="2180" w:right="1134" w:bottom="1990" w:left="1134" w:header="1134" w:footer="1134" w:gutter="0"/>
       <w:cols w:space="720"/>
@@ -7528,6 +9699,18 @@
   </w:num>
   <w:num w:numId="17">
     <w:abstractNumId w:val="8"/>
+  </w:num>
+  <w:num w:numId="18">
+    <w:abstractNumId w:val="6"/>
+  </w:num>
+  <w:num w:numId="19">
+    <w:abstractNumId w:val="6"/>
+  </w:num>
+  <w:num w:numId="20">
+    <w:abstractNumId w:val="6"/>
+  </w:num>
+  <w:num w:numId="21">
+    <w:abstractNumId w:val="6"/>
   </w:num>
 </w:numbering>
 </file>
@@ -8824,6 +11007,18 @@
     <w:unhideWhenUsed/>
     <w:rsid w:val="00457634"/>
   </w:style>
+  <w:style w:type="character" w:styleId="Lienhypertextesuivivisit">
+    <w:name w:val="FollowedHyperlink"/>
+    <w:basedOn w:val="Policepardfaut"/>
+    <w:uiPriority w:val="99"/>
+    <w:semiHidden/>
+    <w:unhideWhenUsed/>
+    <w:rsid w:val="00CB5E6E"/>
+    <w:rPr>
+      <w:color w:val="954F72" w:themeColor="followedHyperlink"/>
+      <w:u w:val="single"/>
+    </w:rPr>
+  </w:style>
 </w:styles>
 </file>
 

</xml_diff>